<commit_message>
Agregado de tabla CERTIFICACIONES,PROGRESOS Y CALIFICAIONES
</commit_message>
<xml_diff>
--- a/Obligatorio_PrimeraEntrega/DocumentacionObligatorioBD2_PrimeraEntrega.docx
+++ b/Obligatorio_PrimeraEntrega/DocumentacionObligatorioBD2_PrimeraEntrega.docx
@@ -50,7 +50,7 @@
     </w:p>
     <w:p>
       <w:pPr>
-        <w:pStyle w:val="12"/>
+        <w:pStyle w:val="13"/>
         <w:spacing w:before="485"/>
         <w:rPr>
           <w:rFonts w:ascii="Arial"/>
@@ -161,7 +161,7 @@
     </w:p>
     <w:p>
       <w:pPr>
-        <w:pStyle w:val="12"/>
+        <w:pStyle w:val="13"/>
         <w:rPr>
           <w:rFonts w:ascii="Arial"/>
           <w:b/>
@@ -171,7 +171,7 @@
     </w:p>
     <w:p>
       <w:pPr>
-        <w:pStyle w:val="12"/>
+        <w:pStyle w:val="13"/>
         <w:rPr>
           <w:rFonts w:ascii="Arial"/>
           <w:b/>
@@ -181,7 +181,7 @@
     </w:p>
     <w:p>
       <w:pPr>
-        <w:pStyle w:val="12"/>
+        <w:pStyle w:val="13"/>
         <w:rPr>
           <w:rFonts w:ascii="Arial"/>
           <w:b/>
@@ -191,7 +191,7 @@
     </w:p>
     <w:p>
       <w:pPr>
-        <w:pStyle w:val="12"/>
+        <w:pStyle w:val="13"/>
         <w:rPr>
           <w:rFonts w:ascii="Arial"/>
           <w:b/>
@@ -201,7 +201,7 @@
     </w:p>
     <w:p>
       <w:pPr>
-        <w:pStyle w:val="12"/>
+        <w:pStyle w:val="13"/>
         <w:spacing w:before="181"/>
         <w:rPr>
           <w:rFonts w:ascii="Arial"/>
@@ -288,7 +288,7 @@
     </w:p>
     <w:p>
       <w:pPr>
-        <w:pStyle w:val="12"/>
+        <w:pStyle w:val="13"/>
         <w:rPr>
           <w:sz w:val="36"/>
         </w:rPr>
@@ -296,7 +296,7 @@
     </w:p>
     <w:p>
       <w:pPr>
-        <w:pStyle w:val="12"/>
+        <w:pStyle w:val="13"/>
         <w:rPr>
           <w:sz w:val="36"/>
         </w:rPr>
@@ -304,7 +304,7 @@
     </w:p>
     <w:p>
       <w:pPr>
-        <w:pStyle w:val="12"/>
+        <w:pStyle w:val="13"/>
         <w:rPr>
           <w:sz w:val="36"/>
         </w:rPr>
@@ -312,7 +312,7 @@
     </w:p>
     <w:p>
       <w:pPr>
-        <w:pStyle w:val="12"/>
+        <w:pStyle w:val="13"/>
         <w:rPr>
           <w:sz w:val="36"/>
         </w:rPr>
@@ -320,7 +320,7 @@
     </w:p>
     <w:p>
       <w:pPr>
-        <w:pStyle w:val="12"/>
+        <w:pStyle w:val="13"/>
         <w:rPr>
           <w:sz w:val="36"/>
         </w:rPr>
@@ -328,7 +328,7 @@
     </w:p>
     <w:p>
       <w:pPr>
-        <w:pStyle w:val="12"/>
+        <w:pStyle w:val="13"/>
         <w:rPr>
           <w:sz w:val="36"/>
         </w:rPr>
@@ -336,7 +336,7 @@
     </w:p>
     <w:p>
       <w:pPr>
-        <w:pStyle w:val="12"/>
+        <w:pStyle w:val="13"/>
         <w:rPr>
           <w:sz w:val="36"/>
         </w:rPr>
@@ -344,7 +344,7 @@
     </w:p>
     <w:p>
       <w:pPr>
-        <w:pStyle w:val="12"/>
+        <w:pStyle w:val="13"/>
         <w:spacing w:before="111"/>
         <w:rPr>
           <w:sz w:val="36"/>
@@ -472,12 +472,12 @@
       <w:sdtContent>
         <w:p>
           <w:pPr>
-            <w:pStyle w:val="19"/>
+            <w:pStyle w:val="20"/>
           </w:pPr>
         </w:p>
         <w:p>
           <w:pPr>
-            <w:pStyle w:val="8"/>
+            <w:pStyle w:val="9"/>
             <w:tabs>
               <w:tab w:val="right" w:leader="dot" w:pos="9350"/>
             </w:tabs>
@@ -537,7 +537,7 @@
         </w:p>
         <w:p>
           <w:pPr>
-            <w:pStyle w:val="8"/>
+            <w:pStyle w:val="9"/>
             <w:tabs>
               <w:tab w:val="right" w:leader="dot" w:pos="9350"/>
             </w:tabs>
@@ -587,7 +587,7 @@
         </w:p>
         <w:p>
           <w:pPr>
-            <w:pStyle w:val="8"/>
+            <w:pStyle w:val="9"/>
             <w:tabs>
               <w:tab w:val="right" w:leader="dot" w:pos="9350"/>
             </w:tabs>
@@ -638,7 +638,7 @@
         </w:p>
         <w:p>
           <w:pPr>
-            <w:pStyle w:val="8"/>
+            <w:pStyle w:val="9"/>
             <w:tabs>
               <w:tab w:val="right" w:leader="dot" w:pos="9350"/>
             </w:tabs>
@@ -689,7 +689,7 @@
         </w:p>
         <w:p>
           <w:pPr>
-            <w:pStyle w:val="8"/>
+            <w:pStyle w:val="9"/>
             <w:tabs>
               <w:tab w:val="right" w:leader="dot" w:pos="9350"/>
             </w:tabs>
@@ -751,7 +751,7 @@
     </w:sdt>
     <w:p>
       <w:pPr>
-        <w:pStyle w:val="8"/>
+        <w:pStyle w:val="9"/>
         <w:sectPr>
           <w:footerReference r:id="rId3" w:type="default"/>
           <w:pgSz w:w="11910" w:h="16840"/>
@@ -791,7 +791,7 @@
     </w:p>
     <w:p>
       <w:pPr>
-        <w:pStyle w:val="10"/>
+        <w:pStyle w:val="11"/>
         <w:keepNext w:val="0"/>
         <w:keepLines w:val="0"/>
         <w:widowControl/>
@@ -812,7 +812,6 @@
           <w:i w:val="0"/>
           <w:iCs w:val="0"/>
           <w:color w:val="auto"/>
-          <w:lang/>
         </w:rPr>
       </w:pPr>
       <w:r>
@@ -827,10 +826,8 @@
           <w:spacing w:val="0"/>
           <w:sz w:val="24"/>
           <w:szCs w:val="24"/>
-          <w:bdr w:val="none" w:color="auto" w:sz="0" w:space="0"/>
           <w:shd w:val="clear" w:fill="FFFFFF"/>
           <w:vertAlign w:val="baseline"/>
-          <w:lang/>
         </w:rPr>
         <w:t>Este proyecto tiene como objetivo crear una base de datos</w:t>
       </w:r>
@@ -846,17 +843,15 @@
           <w:spacing w:val="0"/>
           <w:sz w:val="24"/>
           <w:szCs w:val="24"/>
-          <w:bdr w:val="none" w:color="auto" w:sz="0" w:space="0"/>
           <w:shd w:val="clear" w:fill="FFFFFF"/>
           <w:vertAlign w:val="baseline"/>
-          <w:lang/>
         </w:rPr>
         <w:t xml:space="preserve"> relacional para una plataforma de e-learning. La base de datos debe almacenara información sobre docentes, cursos, módulos, clases y estudiantes, estableciendo las relaciones necesarias entre estos elementos. Cada curso estará vinculado a un docente, contará con varios módulos y clases, y cada estudiante podrá inscribirse en los cursos disponibles. </w:t>
       </w:r>
     </w:p>
     <w:p>
       <w:pPr>
-        <w:pStyle w:val="10"/>
+        <w:pStyle w:val="11"/>
         <w:keepNext w:val="0"/>
         <w:keepLines w:val="0"/>
         <w:widowControl/>
@@ -877,7 +872,6 @@
           <w:i w:val="0"/>
           <w:iCs w:val="0"/>
           <w:color w:val="auto"/>
-          <w:lang/>
         </w:rPr>
       </w:pPr>
       <w:r>
@@ -892,10 +886,8 @@
           <w:spacing w:val="0"/>
           <w:sz w:val="24"/>
           <w:szCs w:val="24"/>
-          <w:bdr w:val="none" w:color="auto" w:sz="0" w:space="0"/>
           <w:shd w:val="clear" w:fill="FFFFFF"/>
           <w:vertAlign w:val="baseline"/>
-          <w:lang/>
         </w:rPr>
         <w:t>Además, la base de datos incluirá una funcionalidad clave: una bitácora de auditoría. Esta bitácora registrará todas las operaciones relevantes, como las inserciones, actualizaciones y eliminaciones de registros, para asegurar que se pueda hacer un seguimiento de las acciones realizadas en el sistema </w:t>
       </w:r>
@@ -1071,8 +1063,9 @@
     </w:p>
     <w:p>
       <w:pPr>
-        <w:pStyle w:val="12"/>
+        <w:pStyle w:val="13"/>
         <w:numPr>
+          <w:ilvl w:val="0"/>
           <w:numId w:val="0"/>
         </w:numPr>
         <w:spacing w:before="69"/>
@@ -1086,7 +1079,7 @@
     </w:p>
     <w:p>
       <w:pPr>
-        <w:pStyle w:val="19"/>
+        <w:pStyle w:val="20"/>
         <w:bidi w:val="0"/>
         <w:rPr>
           <w:rFonts w:hint="default"/>
@@ -1126,7 +1119,7 @@
     </w:p>
     <w:p>
       <w:pPr>
-        <w:pStyle w:val="10"/>
+        <w:pStyle w:val="11"/>
         <w:keepNext w:val="0"/>
         <w:keepLines w:val="0"/>
         <w:widowControl/>
@@ -1161,10 +1154,8 @@
           <w:spacing w:val="0"/>
           <w:sz w:val="24"/>
           <w:szCs w:val="24"/>
-          <w:bdr w:val="none" w:color="auto" w:sz="0" w:space="0"/>
           <w:shd w:val="clear" w:fill="FFFFFF"/>
           <w:vertAlign w:val="baseline"/>
-          <w:lang/>
         </w:rPr>
         <w:t> </w:t>
       </w:r>
@@ -1180,35 +1171,15 @@
           <w:spacing w:val="0"/>
           <w:sz w:val="24"/>
           <w:szCs w:val="24"/>
-          <w:bdr w:val="none" w:color="auto" w:sz="0" w:space="0"/>
           <w:shd w:val="clear" w:fill="FFFFFF"/>
           <w:vertAlign w:val="baseline"/>
-          <w:lang/>
-        </w:rPr>
-        <w:t>El método de evaluación se basa en una estructura progresiva que garantiza que los estudiantes completen todas las etapas de aprendizaje antes de recibir una calificación final. </w:t>
-      </w:r>
-      <w:r>
-        <w:rPr>
-          <w:rFonts w:hint="default" w:ascii="sans-serif" w:hAnsi="sans-serif" w:eastAsia="sans-serif" w:cs="sans-serif"/>
-          <w:b w:val="0"/>
-          <w:bCs w:val="0"/>
-          <w:i w:val="0"/>
-          <w:iCs w:val="0"/>
-          <w:caps w:val="0"/>
-          <w:color w:val="auto"/>
-          <w:spacing w:val="0"/>
-          <w:sz w:val="24"/>
-          <w:szCs w:val="24"/>
-          <w:bdr w:val="none" w:color="auto" w:sz="0" w:space="0"/>
-          <w:shd w:val="clear" w:fill="FFFFFF"/>
-          <w:vertAlign w:val="baseline"/>
-        </w:rPr>
-        <w:t> </w:t>
-      </w:r>
-    </w:p>
-    <w:p>
-      <w:pPr>
-        <w:pStyle w:val="10"/>
+        </w:rPr>
+        <w:t>El método de evaluación se basa en una estructura progresiva que garantiza que los estudiantes completen todas las etapas de aprendizaje antes de recibir una calificación final.  </w:t>
+      </w:r>
+    </w:p>
+    <w:p>
+      <w:pPr>
+        <w:pStyle w:val="11"/>
         <w:keepNext w:val="0"/>
         <w:keepLines w:val="0"/>
         <w:widowControl/>
@@ -1243,35 +1214,15 @@
           <w:spacing w:val="0"/>
           <w:sz w:val="24"/>
           <w:szCs w:val="24"/>
-          <w:bdr w:val="none" w:color="auto" w:sz="0" w:space="0"/>
           <w:shd w:val="clear" w:fill="FFFFFF"/>
           <w:vertAlign w:val="baseline"/>
-          <w:lang/>
-        </w:rPr>
-        <w:t>En primera instancia, cada módulo de un curso se compone de varias clases que son obligatorias, pero no serán calificadas.</w:t>
-      </w:r>
-      <w:r>
-        <w:rPr>
-          <w:rFonts w:hint="default" w:ascii="sans-serif" w:hAnsi="sans-serif" w:eastAsia="sans-serif" w:cs="sans-serif"/>
-          <w:b w:val="0"/>
-          <w:bCs w:val="0"/>
-          <w:i w:val="0"/>
-          <w:iCs w:val="0"/>
-          <w:caps w:val="0"/>
-          <w:color w:val="auto"/>
-          <w:spacing w:val="0"/>
-          <w:sz w:val="24"/>
-          <w:szCs w:val="24"/>
-          <w:bdr w:val="none" w:color="auto" w:sz="0" w:space="0"/>
-          <w:shd w:val="clear" w:fill="FFFFFF"/>
-          <w:vertAlign w:val="baseline"/>
-        </w:rPr>
-        <w:t> </w:t>
-      </w:r>
-    </w:p>
-    <w:p>
-      <w:pPr>
-        <w:pStyle w:val="10"/>
+        </w:rPr>
+        <w:t>En primera instancia, cada módulo de un curso se compone de varias clases que son obligatorias, pero no serán calificadas. </w:t>
+      </w:r>
+    </w:p>
+    <w:p>
+      <w:pPr>
+        <w:pStyle w:val="11"/>
         <w:keepNext w:val="0"/>
         <w:keepLines w:val="0"/>
         <w:widowControl/>
@@ -1306,35 +1257,15 @@
           <w:spacing w:val="0"/>
           <w:sz w:val="24"/>
           <w:szCs w:val="24"/>
-          <w:bdr w:val="none" w:color="auto" w:sz="0" w:space="0"/>
           <w:shd w:val="clear" w:fill="FFFFFF"/>
           <w:vertAlign w:val="baseline"/>
-          <w:lang/>
-        </w:rPr>
-        <w:t>Una vez completadas todas las clases de un módulo, el estudiante podrá acceder al examen que determinará su calificación en esa unidad específica. La nota obtenida en el examen será el único criterio para la evaluación del módulo, estableciendo así un sistema en el que el desempeño de la prueba refleja directamente el nivel de comprensión del contenido brindado en el módulo, necesario para continuar con el resto de las unidades. De esta manera, se garantiza que la evaluación sea objetiva y basada en la capacidad del estudiante para aplicar los conocimientos adquiridos.</w:t>
-      </w:r>
-      <w:r>
-        <w:rPr>
-          <w:rFonts w:hint="default" w:ascii="sans-serif" w:hAnsi="sans-serif" w:eastAsia="sans-serif" w:cs="sans-serif"/>
-          <w:b w:val="0"/>
-          <w:bCs w:val="0"/>
-          <w:i w:val="0"/>
-          <w:iCs w:val="0"/>
-          <w:caps w:val="0"/>
-          <w:color w:val="auto"/>
-          <w:spacing w:val="0"/>
-          <w:sz w:val="24"/>
-          <w:szCs w:val="24"/>
-          <w:bdr w:val="none" w:color="auto" w:sz="0" w:space="0"/>
-          <w:shd w:val="clear" w:fill="FFFFFF"/>
-          <w:vertAlign w:val="baseline"/>
-        </w:rPr>
-        <w:t> </w:t>
-      </w:r>
-    </w:p>
-    <w:p>
-      <w:pPr>
-        <w:pStyle w:val="10"/>
+        </w:rPr>
+        <w:t>Una vez completadas todas las clases de un módulo, el estudiante podrá acceder al examen que determinará su calificación en esa unidad específica. La nota obtenida en el examen será el único criterio para la evaluación del módulo, estableciendo así un sistema en el que el desempeño de la prueba refleja directamente el nivel de comprensión del contenido brindado en el módulo, necesario para continuar con el resto de las unidades. De esta manera, se garantiza que la evaluación sea objetiva y basada en la capacidad del estudiante para aplicar los conocimientos adquiridos. </w:t>
+      </w:r>
+    </w:p>
+    <w:p>
+      <w:pPr>
+        <w:pStyle w:val="11"/>
         <w:keepNext w:val="0"/>
         <w:keepLines w:val="0"/>
         <w:widowControl/>
@@ -1369,30 +1300,10 @@
           <w:spacing w:val="0"/>
           <w:sz w:val="24"/>
           <w:szCs w:val="24"/>
-          <w:bdr w:val="none" w:color="auto" w:sz="0" w:space="0"/>
           <w:shd w:val="clear" w:fill="FFFFFF"/>
           <w:vertAlign w:val="baseline"/>
-          <w:lang/>
-        </w:rPr>
-        <w:t>Finalmente, la nota del curso se calcula como el promedio de las calificaciones obtenidas en los módulos que lo componen. Asegurando que el resultado final represente su progreso acumulado a lo largo de todas las unidades del curso. Para que el estudiante apruebe el curso, deberá alcanzar un promedio mínimo establecido.</w:t>
-      </w:r>
-      <w:r>
-        <w:rPr>
-          <w:rFonts w:hint="default" w:ascii="sans-serif" w:hAnsi="sans-serif" w:eastAsia="sans-serif" w:cs="sans-serif"/>
-          <w:b w:val="0"/>
-          <w:bCs w:val="0"/>
-          <w:i w:val="0"/>
-          <w:iCs w:val="0"/>
-          <w:caps w:val="0"/>
-          <w:color w:val="auto"/>
-          <w:spacing w:val="0"/>
-          <w:sz w:val="24"/>
-          <w:szCs w:val="24"/>
-          <w:bdr w:val="none" w:color="auto" w:sz="0" w:space="0"/>
-          <w:shd w:val="clear" w:fill="FFFFFF"/>
-          <w:vertAlign w:val="baseline"/>
-        </w:rPr>
-        <w:t> </w:t>
+        </w:rPr>
+        <w:t>Finalmente, la nota del curso se calcula como el promedio de las calificaciones obtenidas en los módulos que lo componen. Asegurando que el resultado final represente su progreso acumulado a lo largo de todas las unidades del curso. Para que el estudiante apruebe el curso, deberá alcanzar un promedio mínimo establecido. </w:t>
       </w:r>
     </w:p>
     <w:p>
@@ -1418,7 +1329,7 @@
     </w:p>
     <w:p>
       <w:pPr>
-        <w:pStyle w:val="12"/>
+        <w:pStyle w:val="13"/>
         <w:spacing w:before="235"/>
         <w:rPr>
           <w:lang w:val="es-MX"/>
@@ -1429,7 +1340,7 @@
     </w:p>
     <w:p>
       <w:pPr>
-        <w:pStyle w:val="12"/>
+        <w:pStyle w:val="13"/>
         <w:spacing w:before="235"/>
         <w:rPr>
           <w:lang w:val="es-MX"/>
@@ -1438,7 +1349,7 @@
     </w:p>
     <w:p>
       <w:pPr>
-        <w:pStyle w:val="12"/>
+        <w:pStyle w:val="13"/>
         <w:spacing w:before="235"/>
         <w:rPr>
           <w:lang w:val="es-MX"/>
@@ -1447,7 +1358,7 @@
     </w:p>
     <w:p>
       <w:pPr>
-        <w:pStyle w:val="19"/>
+        <w:pStyle w:val="20"/>
         <w:bidi w:val="0"/>
         <w:rPr>
           <w:rFonts w:hint="default"/>
@@ -1487,7 +1398,7 @@
     </w:p>
     <w:p>
       <w:pPr>
-        <w:pStyle w:val="10"/>
+        <w:pStyle w:val="11"/>
         <w:keepNext w:val="0"/>
         <w:keepLines w:val="0"/>
         <w:widowControl/>
@@ -1508,7 +1419,6 @@
           <w:i w:val="0"/>
           <w:iCs w:val="0"/>
           <w:color w:val="auto"/>
-          <w:lang/>
         </w:rPr>
       </w:pPr>
       <w:r>
@@ -1523,10 +1433,8 @@
           <w:spacing w:val="0"/>
           <w:sz w:val="24"/>
           <w:szCs w:val="24"/>
-          <w:bdr w:val="none" w:color="auto" w:sz="0" w:space="0"/>
           <w:shd w:val="clear" w:fill="FFFFFF"/>
           <w:vertAlign w:val="baseline"/>
-          <w:lang/>
         </w:rPr>
         <w:t>Un</w:t>
       </w:r>
@@ -1542,17 +1450,15 @@
           <w:spacing w:val="0"/>
           <w:sz w:val="24"/>
           <w:szCs w:val="24"/>
-          <w:bdr w:val="none" w:color="auto" w:sz="0" w:space="0"/>
           <w:shd w:val="clear" w:fill="FFFFFF"/>
           <w:vertAlign w:val="baseline"/>
-          <w:lang/>
         </w:rPr>
         <w:t>a bitácora es una tabla especial dentro de una base de datos que se utiliza para registrar y llevar el control de las acciones que se realizan sobre otras tablas del sistema. Su función principal es proporcionar un historial detallado de operaciones como inserciones, actualizaciones, eliminaciones o accesos (por ejemplo, inicio de sesión). </w:t>
       </w:r>
     </w:p>
     <w:p>
       <w:pPr>
-        <w:pStyle w:val="10"/>
+        <w:pStyle w:val="11"/>
         <w:keepNext w:val="0"/>
         <w:keepLines w:val="0"/>
         <w:widowControl/>
@@ -1573,7 +1479,6 @@
           <w:i w:val="0"/>
           <w:iCs w:val="0"/>
           <w:color w:val="auto"/>
-          <w:lang/>
         </w:rPr>
       </w:pPr>
       <w:r>
@@ -1588,10 +1493,8 @@
           <w:spacing w:val="0"/>
           <w:sz w:val="24"/>
           <w:szCs w:val="24"/>
-          <w:bdr w:val="none" w:color="auto" w:sz="0" w:space="0"/>
           <w:shd w:val="clear" w:fill="FFFFFF"/>
           <w:vertAlign w:val="baseline"/>
-          <w:lang/>
         </w:rPr>
         <w:t>Por lo tanto para este proyecto, se implementara una tabla de bitácora por cada entidad principal, donde cada una de ellas contendra las siguientes caracteristicas: </w:t>
       </w:r>
@@ -1602,6 +1505,7 @@
         <w:keepLines w:val="0"/>
         <w:widowControl/>
         <w:numPr>
+          <w:ilvl w:val="0"/>
           <w:numId w:val="0"/>
         </w:numPr>
         <w:suppressLineNumbers w:val="0"/>
@@ -1675,9 +1579,7 @@
           <w:spacing w:val="0"/>
           <w:sz w:val="24"/>
           <w:szCs w:val="24"/>
-          <w:bdr w:val="none" w:color="auto" w:sz="0" w:space="0"/>
           <w:vertAlign w:val="baseline"/>
-          <w:lang/>
         </w:rPr>
         <w:t>n identificador único.</w:t>
       </w:r>
@@ -1722,7 +1624,6 @@
           <w:spacing w:val="0"/>
           <w:sz w:val="24"/>
           <w:szCs w:val="24"/>
-          <w:bdr w:val="none" w:color="auto" w:sz="0" w:space="0"/>
           <w:vertAlign w:val="baseline"/>
           <w:lang w:val="es-MX"/>
         </w:rPr>
@@ -1740,9 +1641,7 @@
           <w:spacing w:val="0"/>
           <w:sz w:val="24"/>
           <w:szCs w:val="24"/>
-          <w:bdr w:val="none" w:color="auto" w:sz="0" w:space="0"/>
-          <w:shd w:val="clear" w:fill="FFFFFF"/>
-          <w:lang/>
+          <w:shd w:val="clear" w:fill="FFFFFF"/>
         </w:rPr>
         <w:t>a fecha y hora de la acción.</w:t>
       </w:r>
@@ -1758,7 +1657,6 @@
           <w:spacing w:val="0"/>
           <w:sz w:val="24"/>
           <w:szCs w:val="24"/>
-          <w:bdr w:val="none" w:color="auto" w:sz="0" w:space="0"/>
           <w:shd w:val="clear" w:fill="FFFFFF"/>
         </w:rPr>
         <w:t> </w:t>
@@ -1804,7 +1702,6 @@
           <w:spacing w:val="0"/>
           <w:sz w:val="24"/>
           <w:szCs w:val="24"/>
-          <w:bdr w:val="none" w:color="auto" w:sz="0" w:space="0"/>
           <w:shd w:val="clear" w:fill="FFFFFF"/>
           <w:lang w:val="es-MX"/>
         </w:rPr>
@@ -1822,9 +1719,7 @@
           <w:spacing w:val="0"/>
           <w:sz w:val="24"/>
           <w:szCs w:val="24"/>
-          <w:bdr w:val="none" w:color="auto" w:sz="0" w:space="0"/>
-          <w:shd w:val="clear" w:fill="FFFFFF"/>
-          <w:lang/>
+          <w:shd w:val="clear" w:fill="FFFFFF"/>
         </w:rPr>
         <w:t>l usuario que realizo la sentencia</w:t>
       </w:r>
@@ -1840,7 +1735,6 @@
           <w:spacing w:val="0"/>
           <w:sz w:val="24"/>
           <w:szCs w:val="24"/>
-          <w:bdr w:val="none" w:color="auto" w:sz="0" w:space="0"/>
           <w:shd w:val="clear" w:fill="FFFFFF"/>
           <w:lang w:val="es-MX"/>
         </w:rPr>
@@ -1887,7 +1781,6 @@
           <w:spacing w:val="0"/>
           <w:sz w:val="24"/>
           <w:szCs w:val="24"/>
-          <w:bdr w:val="none" w:color="auto" w:sz="0" w:space="0"/>
           <w:shd w:val="clear" w:fill="FFFFFF"/>
           <w:lang w:val="es-MX"/>
         </w:rPr>
@@ -1905,9 +1798,7 @@
           <w:spacing w:val="0"/>
           <w:sz w:val="24"/>
           <w:szCs w:val="24"/>
-          <w:bdr w:val="none" w:color="auto" w:sz="0" w:space="0"/>
-          <w:shd w:val="clear" w:fill="FFFFFF"/>
-          <w:lang/>
+          <w:shd w:val="clear" w:fill="FFFFFF"/>
         </w:rPr>
         <w:t>l tipo de acción realizada (</w:t>
       </w:r>
@@ -1923,9 +1814,7 @@
           <w:spacing w:val="0"/>
           <w:sz w:val="24"/>
           <w:szCs w:val="24"/>
-          <w:bdr w:val="none" w:color="auto" w:sz="0" w:space="0"/>
-          <w:shd w:val="clear" w:fill="FFFFFF"/>
-          <w:lang/>
+          <w:shd w:val="clear" w:fill="FFFFFF"/>
         </w:rPr>
         <w:t>LOGIN</w:t>
       </w:r>
@@ -1941,9 +1830,7 @@
           <w:spacing w:val="0"/>
           <w:sz w:val="24"/>
           <w:szCs w:val="24"/>
-          <w:bdr w:val="none" w:color="auto" w:sz="0" w:space="0"/>
-          <w:shd w:val="clear" w:fill="FFFFFF"/>
-          <w:lang/>
+          <w:shd w:val="clear" w:fill="FFFFFF"/>
         </w:rPr>
         <w:t xml:space="preserve">, </w:t>
       </w:r>
@@ -1959,9 +1846,7 @@
           <w:spacing w:val="0"/>
           <w:sz w:val="24"/>
           <w:szCs w:val="24"/>
-          <w:bdr w:val="none" w:color="auto" w:sz="0" w:space="0"/>
-          <w:shd w:val="clear" w:fill="FFFFFF"/>
-          <w:lang/>
+          <w:shd w:val="clear" w:fill="FFFFFF"/>
         </w:rPr>
         <w:t>INSERT</w:t>
       </w:r>
@@ -1977,9 +1862,7 @@
           <w:spacing w:val="0"/>
           <w:sz w:val="24"/>
           <w:szCs w:val="24"/>
-          <w:bdr w:val="none" w:color="auto" w:sz="0" w:space="0"/>
-          <w:shd w:val="clear" w:fill="FFFFFF"/>
-          <w:lang/>
+          <w:shd w:val="clear" w:fill="FFFFFF"/>
         </w:rPr>
         <w:t xml:space="preserve">, </w:t>
       </w:r>
@@ -1995,9 +1878,7 @@
           <w:spacing w:val="0"/>
           <w:sz w:val="24"/>
           <w:szCs w:val="24"/>
-          <w:bdr w:val="none" w:color="auto" w:sz="0" w:space="0"/>
-          <w:shd w:val="clear" w:fill="FFFFFF"/>
-          <w:lang/>
+          <w:shd w:val="clear" w:fill="FFFFFF"/>
         </w:rPr>
         <w:t>UPDATE</w:t>
       </w:r>
@@ -2013,9 +1894,7 @@
           <w:spacing w:val="0"/>
           <w:sz w:val="24"/>
           <w:szCs w:val="24"/>
-          <w:bdr w:val="none" w:color="auto" w:sz="0" w:space="0"/>
-          <w:shd w:val="clear" w:fill="FFFFFF"/>
-          <w:lang/>
+          <w:shd w:val="clear" w:fill="FFFFFF"/>
         </w:rPr>
         <w:t xml:space="preserve">, </w:t>
       </w:r>
@@ -2031,9 +1910,7 @@
           <w:spacing w:val="0"/>
           <w:sz w:val="24"/>
           <w:szCs w:val="24"/>
-          <w:bdr w:val="none" w:color="auto" w:sz="0" w:space="0"/>
-          <w:shd w:val="clear" w:fill="FFFFFF"/>
-          <w:lang/>
+          <w:shd w:val="clear" w:fill="FFFFFF"/>
         </w:rPr>
         <w:t>DELETE</w:t>
       </w:r>
@@ -2049,9 +1926,7 @@
           <w:spacing w:val="0"/>
           <w:sz w:val="24"/>
           <w:szCs w:val="24"/>
-          <w:bdr w:val="none" w:color="auto" w:sz="0" w:space="0"/>
-          <w:shd w:val="clear" w:fill="FFFFFF"/>
-          <w:lang/>
+          <w:shd w:val="clear" w:fill="FFFFFF"/>
         </w:rPr>
         <w:t>).</w:t>
       </w:r>
@@ -2096,7 +1971,6 @@
           <w:spacing w:val="0"/>
           <w:sz w:val="24"/>
           <w:szCs w:val="24"/>
-          <w:bdr w:val="none" w:color="auto" w:sz="0" w:space="0"/>
           <w:shd w:val="clear" w:fill="FFFFFF"/>
           <w:lang w:val="es-MX"/>
         </w:rPr>
@@ -2114,9 +1988,7 @@
           <w:spacing w:val="0"/>
           <w:sz w:val="24"/>
           <w:szCs w:val="24"/>
-          <w:bdr w:val="none" w:color="auto" w:sz="0" w:space="0"/>
-          <w:shd w:val="clear" w:fill="FFFFFF"/>
-          <w:lang/>
+          <w:shd w:val="clear" w:fill="FFFFFF"/>
         </w:rPr>
         <w:t>a sentencia SQL ejecutada.</w:t>
       </w:r>
@@ -2132,7 +2004,6 @@
           <w:spacing w:val="0"/>
           <w:sz w:val="24"/>
           <w:szCs w:val="24"/>
-          <w:bdr w:val="none" w:color="auto" w:sz="0" w:space="0"/>
           <w:shd w:val="clear" w:fill="FFFFFF"/>
         </w:rPr>
         <w:t> </w:t>
@@ -2144,6 +2015,7 @@
         <w:keepLines w:val="0"/>
         <w:widowControl/>
         <w:numPr>
+          <w:ilvl w:val="0"/>
           <w:numId w:val="0"/>
         </w:numPr>
         <w:suppressLineNumbers w:val="0"/>
@@ -2168,7 +2040,7 @@
     </w:p>
     <w:p>
       <w:pPr>
-        <w:pStyle w:val="10"/>
+        <w:pStyle w:val="11"/>
         <w:keepNext w:val="0"/>
         <w:keepLines w:val="0"/>
         <w:widowControl/>
@@ -2189,7 +2061,6 @@
           <w:i w:val="0"/>
           <w:iCs w:val="0"/>
           <w:color w:val="auto"/>
-          <w:lang/>
         </w:rPr>
       </w:pPr>
       <w:r>
@@ -2204,17 +2075,15 @@
           <w:spacing w:val="0"/>
           <w:sz w:val="24"/>
           <w:szCs w:val="24"/>
-          <w:bdr w:val="none" w:color="auto" w:sz="0" w:space="0"/>
           <w:shd w:val="clear" w:fill="FFFFFF"/>
           <w:vertAlign w:val="baseline"/>
-          <w:lang/>
         </w:rPr>
         <w:t>Lo que buscamos con esta bitácora es llevar un control preciso y confiable de las operaciones realizadas sobre el sistema, permitiendo conocer en todo momento qué cambios se hicieron, quién los hizo, cuándo y cómo.  </w:t>
       </w:r>
     </w:p>
     <w:p>
       <w:pPr>
-        <w:pStyle w:val="10"/>
+        <w:pStyle w:val="11"/>
         <w:keepNext w:val="0"/>
         <w:keepLines w:val="0"/>
         <w:widowControl/>
@@ -2235,7 +2104,6 @@
           <w:i w:val="0"/>
           <w:iCs w:val="0"/>
           <w:color w:val="auto"/>
-          <w:lang/>
         </w:rPr>
       </w:pPr>
       <w:r>
@@ -2250,10 +2118,8 @@
           <w:spacing w:val="0"/>
           <w:sz w:val="24"/>
           <w:szCs w:val="24"/>
-          <w:bdr w:val="none" w:color="auto" w:sz="0" w:space="0"/>
           <w:shd w:val="clear" w:fill="FFFFFF"/>
           <w:vertAlign w:val="baseline"/>
-          <w:lang/>
         </w:rPr>
         <w:t>Esto no solo facilita el mantenimiento y la seguridad, sino que también aporta una capa de resolución de errores, ya que nos permite identificar rápidamente las acciones que causaron problemas o inconsistencias, facilitando su corrección de manera más eficiente. </w:t>
       </w:r>
@@ -2273,7 +2139,7 @@
     </w:p>
     <w:p>
       <w:pPr>
-        <w:pStyle w:val="19"/>
+        <w:pStyle w:val="20"/>
         <w:bidi w:val="0"/>
         <w:rPr>
           <w:rFonts w:hint="default"/>
@@ -2288,7 +2154,7 @@
     </w:p>
     <w:p>
       <w:pPr>
-        <w:pStyle w:val="12"/>
+        <w:pStyle w:val="13"/>
         <w:spacing w:before="235"/>
         <w:rPr>
           <w:lang w:val="es-MX"/>
@@ -2297,7 +2163,7 @@
     </w:p>
     <w:p>
       <w:pPr>
-        <w:pStyle w:val="19"/>
+        <w:pStyle w:val="20"/>
         <w:bidi w:val="0"/>
         <w:rPr>
           <w:rFonts w:hint="default"/>
@@ -2337,7 +2203,7 @@
     </w:p>
     <w:p>
       <w:pPr>
-        <w:pStyle w:val="10"/>
+        <w:pStyle w:val="11"/>
         <w:keepNext w:val="0"/>
         <w:keepLines w:val="0"/>
         <w:widowControl/>
@@ -2358,7 +2224,6 @@
           <w:i w:val="0"/>
           <w:iCs w:val="0"/>
           <w:color w:val="auto"/>
-          <w:lang/>
         </w:rPr>
       </w:pPr>
       <w:r>
@@ -2373,18 +2238,14 @@
           <w:spacing w:val="0"/>
           <w:sz w:val="24"/>
           <w:szCs w:val="24"/>
-          <w:bdr w:val="none" w:color="auto" w:sz="0" w:space="0"/>
           <w:shd w:val="clear" w:fill="FFFFFF"/>
           <w:vertAlign w:val="baseline"/>
-          <w:lang/>
-        </w:rPr>
-        <w:t>Para garantizar un funcionamiento organizad</w:t>
-      </w:r>
-      <w:bookmarkStart w:id="6" w:name="_GoBack"/>
-      <w:bookmarkEnd w:id="6"/>
-      <w:r>
-        <w:rPr>
-          <w:rFonts w:ascii="sans-serif" w:hAnsi="sans-serif" w:eastAsia="sans-serif" w:cs="sans-serif"/>
+        </w:rPr>
+        <w:t>Para garantizar un funcionamiento organizado del sistema</w:t>
+      </w:r>
+      <w:r>
+        <w:rPr>
+          <w:rFonts w:hint="default" w:ascii="sans-serif" w:hAnsi="sans-serif" w:eastAsia="sans-serif" w:cs="sans-serif"/>
           <w:b w:val="0"/>
           <w:bCs w:val="0"/>
           <w:i w:val="0"/>
@@ -2394,36 +2255,15 @@
           <w:spacing w:val="0"/>
           <w:sz w:val="24"/>
           <w:szCs w:val="24"/>
-          <w:bdr w:val="none" w:color="auto" w:sz="0" w:space="0"/>
           <w:shd w:val="clear" w:fill="FFFFFF"/>
           <w:vertAlign w:val="baseline"/>
-          <w:lang/>
-        </w:rPr>
-        <w:t>o del sistema</w:t>
-      </w:r>
-      <w:r>
-        <w:rPr>
-          <w:rFonts w:hint="default" w:ascii="sans-serif" w:hAnsi="sans-serif" w:eastAsia="sans-serif" w:cs="sans-serif"/>
-          <w:b w:val="0"/>
-          <w:bCs w:val="0"/>
-          <w:i w:val="0"/>
-          <w:iCs w:val="0"/>
-          <w:caps w:val="0"/>
-          <w:color w:val="auto"/>
-          <w:spacing w:val="0"/>
-          <w:sz w:val="24"/>
-          <w:szCs w:val="24"/>
-          <w:bdr w:val="none" w:color="auto" w:sz="0" w:space="0"/>
-          <w:shd w:val="clear" w:fill="FFFFFF"/>
-          <w:vertAlign w:val="baseline"/>
-          <w:lang/>
         </w:rPr>
         <w:t xml:space="preserve"> y sin inconsistencias, se debe contemplar las opciones de delete para los datos que ya no se encuentran en uso. La idea es no eliminar todo, sino conservar la información clave y eliminar los datos innecesarios. </w:t>
       </w:r>
     </w:p>
     <w:p>
       <w:pPr>
-        <w:pStyle w:val="10"/>
+        <w:pStyle w:val="11"/>
         <w:keepNext w:val="0"/>
         <w:keepLines w:val="0"/>
         <w:widowControl/>
@@ -2444,7 +2284,6 @@
           <w:i w:val="0"/>
           <w:iCs w:val="0"/>
           <w:color w:val="auto"/>
-          <w:lang/>
         </w:rPr>
       </w:pPr>
       <w:r>
@@ -2459,17 +2298,15 @@
           <w:spacing w:val="0"/>
           <w:sz w:val="24"/>
           <w:szCs w:val="24"/>
-          <w:bdr w:val="none" w:color="auto" w:sz="0" w:space="0"/>
           <w:shd w:val="clear" w:fill="FFFFFF"/>
           <w:vertAlign w:val="baseline"/>
-          <w:lang/>
         </w:rPr>
         <w:t>Los estudiantes y cursos se mantendrán de forma permanente en el sistema, pero se les asignará un campo de "estado" que indicará si están activos o no. Esto permitirá conocer qué estudiantes han participado en qué cursos, incluso si el curso ya no está disponible o si el estudiante ha finalizado su formación. De esta manera, el historial académico estará siempre disponible y no se perderá información fundamental, como las certificaciones. </w:t>
       </w:r>
     </w:p>
     <w:p>
       <w:pPr>
-        <w:pStyle w:val="10"/>
+        <w:pStyle w:val="11"/>
         <w:keepNext w:val="0"/>
         <w:keepLines w:val="0"/>
         <w:widowControl/>
@@ -2490,7 +2327,6 @@
           <w:i w:val="0"/>
           <w:iCs w:val="0"/>
           <w:color w:val="auto"/>
-          <w:lang/>
         </w:rPr>
       </w:pPr>
       <w:r>
@@ -2505,10 +2341,8 @@
           <w:spacing w:val="0"/>
           <w:sz w:val="24"/>
           <w:szCs w:val="24"/>
-          <w:bdr w:val="none" w:color="auto" w:sz="0" w:space="0"/>
           <w:shd w:val="clear" w:fill="FFFFFF"/>
           <w:vertAlign w:val="baseline"/>
-          <w:lang/>
         </w:rPr>
         <w:t>Por otro lado, elementos como clases, módulos y docentes podrán ser eliminados, ya que, al mantenerse inactivos, estaríamos acumulando datos que ya no aportan valor al sistema. Por esta razón, solo los estudiantes y cursos se conservarán como registros permanentes. </w:t>
       </w:r>
@@ -2541,7 +2375,7 @@
     </w:p>
     <w:p>
       <w:pPr>
-        <w:pStyle w:val="12"/>
+        <w:pStyle w:val="13"/>
         <w:spacing w:before="235"/>
         <w:rPr>
           <w:lang w:val="es-MX"/>
@@ -2550,7 +2384,7 @@
     </w:p>
     <w:p>
       <w:pPr>
-        <w:pStyle w:val="12"/>
+        <w:pStyle w:val="13"/>
         <w:spacing w:before="235"/>
         <w:rPr>
           <w:lang w:val="es-MX"/>
@@ -2559,7 +2393,7 @@
     </w:p>
     <w:p>
       <w:pPr>
-        <w:pStyle w:val="12"/>
+        <w:pStyle w:val="13"/>
         <w:spacing w:before="235"/>
         <w:rPr>
           <w:lang w:val="es-MX"/>
@@ -2703,7 +2537,7 @@
     </w:p>
     <w:p>
       <w:pPr>
-        <w:pStyle w:val="10"/>
+        <w:pStyle w:val="11"/>
         <w:keepNext w:val="0"/>
         <w:keepLines w:val="0"/>
         <w:widowControl/>
@@ -2729,7 +2563,6 @@
           <w:spacing w:val="0"/>
           <w:sz w:val="24"/>
           <w:szCs w:val="24"/>
-          <w:bdr w:val="none" w:color="auto" w:sz="0" w:space="0"/>
           <w:shd w:val="clear" w:fill="FFFFFF"/>
           <w:vertAlign w:val="baseline"/>
         </w:rPr>
@@ -2746,10 +2579,8 @@
           <w:spacing w:val="0"/>
           <w:sz w:val="24"/>
           <w:szCs w:val="24"/>
-          <w:bdr w:val="none" w:color="auto" w:sz="0" w:space="0"/>
           <w:shd w:val="clear" w:fill="FFFFFF"/>
           <w:vertAlign w:val="baseline"/>
-          <w:lang/>
         </w:rPr>
         <w:t xml:space="preserve">El sistema permite registrar y gestionar la información de los docentes de forma </w:t>
       </w:r>
@@ -2765,10 +2596,8 @@
           <w:spacing w:val="0"/>
           <w:sz w:val="24"/>
           <w:szCs w:val="24"/>
-          <w:bdr w:val="none" w:color="auto" w:sz="0" w:space="0"/>
           <w:shd w:val="clear" w:fill="FFFFFF"/>
           <w:vertAlign w:val="baseline"/>
-          <w:lang/>
         </w:rPr>
         <w:t xml:space="preserve">individual ,el campo </w:t>
       </w:r>
@@ -2784,10 +2613,8 @@
           <w:spacing w:val="0"/>
           <w:sz w:val="24"/>
           <w:szCs w:val="24"/>
-          <w:bdr w:val="none" w:color="auto" w:sz="0" w:space="0"/>
           <w:shd w:val="clear" w:fill="FFFFFF"/>
           <w:vertAlign w:val="baseline"/>
-          <w:lang/>
         </w:rPr>
         <w:t>docenteid</w:t>
       </w:r>
@@ -2803,10 +2630,8 @@
           <w:spacing w:val="0"/>
           <w:sz w:val="24"/>
           <w:szCs w:val="24"/>
-          <w:bdr w:val="none" w:color="auto" w:sz="0" w:space="0"/>
           <w:shd w:val="clear" w:fill="FFFFFF"/>
           <w:vertAlign w:val="baseline"/>
-          <w:lang/>
         </w:rPr>
         <w:t xml:space="preserve"> es la clave primaria que garantiza que cada docente esté identificado de forma única, mientras que el </w:t>
       </w:r>
@@ -2822,10 +2647,8 @@
           <w:spacing w:val="0"/>
           <w:sz w:val="24"/>
           <w:szCs w:val="24"/>
-          <w:bdr w:val="none" w:color="auto" w:sz="0" w:space="0"/>
           <w:shd w:val="clear" w:fill="FFFFFF"/>
           <w:vertAlign w:val="baseline"/>
-          <w:lang/>
         </w:rPr>
         <w:t>correo</w:t>
       </w:r>
@@ -2841,10 +2664,8 @@
           <w:spacing w:val="0"/>
           <w:sz w:val="24"/>
           <w:szCs w:val="24"/>
-          <w:bdr w:val="none" w:color="auto" w:sz="0" w:space="0"/>
           <w:shd w:val="clear" w:fill="FFFFFF"/>
           <w:vertAlign w:val="baseline"/>
-          <w:lang/>
         </w:rPr>
         <w:t xml:space="preserve"> se utiliza para establecer la identidad del docente en el sistema, la </w:t>
       </w:r>
@@ -2860,10 +2681,8 @@
           <w:spacing w:val="0"/>
           <w:sz w:val="24"/>
           <w:szCs w:val="24"/>
-          <w:bdr w:val="none" w:color="auto" w:sz="0" w:space="0"/>
           <w:shd w:val="clear" w:fill="FFFFFF"/>
           <w:vertAlign w:val="baseline"/>
-          <w:lang/>
         </w:rPr>
         <w:t>fecha_registro</w:t>
       </w:r>
@@ -2879,35 +2698,15 @@
           <w:spacing w:val="0"/>
           <w:sz w:val="24"/>
           <w:szCs w:val="24"/>
-          <w:bdr w:val="none" w:color="auto" w:sz="0" w:space="0"/>
           <w:shd w:val="clear" w:fill="FFFFFF"/>
           <w:vertAlign w:val="baseline"/>
-          <w:lang/>
-        </w:rPr>
-        <w:t xml:space="preserve"> permite llevar un historial sobre cuándo se registró cada docente.</w:t>
-      </w:r>
-      <w:r>
-        <w:rPr>
-          <w:rFonts w:hint="default" w:ascii="sans-serif" w:hAnsi="sans-serif" w:eastAsia="sans-serif" w:cs="sans-serif"/>
-          <w:b w:val="0"/>
-          <w:bCs w:val="0"/>
-          <w:i w:val="0"/>
-          <w:iCs w:val="0"/>
-          <w:caps w:val="0"/>
-          <w:color w:val="auto"/>
-          <w:spacing w:val="0"/>
-          <w:sz w:val="24"/>
-          <w:szCs w:val="24"/>
-          <w:bdr w:val="none" w:color="auto" w:sz="0" w:space="0"/>
-          <w:shd w:val="clear" w:fill="FFFFFF"/>
-          <w:vertAlign w:val="baseline"/>
-        </w:rPr>
-        <w:t> </w:t>
-      </w:r>
-    </w:p>
-    <w:p>
-      <w:pPr>
-        <w:pStyle w:val="10"/>
+        </w:rPr>
+        <w:t xml:space="preserve"> permite llevar un historial sobre cuándo se registró cada docente. </w:t>
+      </w:r>
+    </w:p>
+    <w:p>
+      <w:pPr>
+        <w:pStyle w:val="11"/>
         <w:keepNext w:val="0"/>
         <w:keepLines w:val="0"/>
         <w:widowControl/>
@@ -2933,7 +2732,6 @@
           <w:spacing w:val="0"/>
           <w:sz w:val="24"/>
           <w:szCs w:val="24"/>
-          <w:bdr w:val="none" w:color="auto" w:sz="0" w:space="0"/>
           <w:shd w:val="clear" w:fill="FFFFFF"/>
           <w:vertAlign w:val="baseline"/>
           <w:lang w:val="es-MX"/>
@@ -2949,9 +2747,7 @@
           <w:spacing w:val="0"/>
           <w:sz w:val="24"/>
           <w:szCs w:val="24"/>
-          <w:bdr w:val="none" w:color="auto" w:sz="0" w:space="0"/>
-          <w:shd w:val="clear" w:fill="FFFFFF"/>
-          <w:lang/>
+          <w:shd w:val="clear" w:fill="FFFFFF"/>
         </w:rPr>
         <w:t>Además, un docente puede estar asociado a muchos cursos dentro de la plataforma. Esta relación uno a muchos permite que un mismo docente sea responsable de varios cursos.</w:t>
       </w:r>
@@ -2965,7 +2761,6 @@
           <w:spacing w:val="0"/>
           <w:sz w:val="24"/>
           <w:szCs w:val="24"/>
-          <w:bdr w:val="none" w:color="auto" w:sz="0" w:space="0"/>
           <w:shd w:val="clear" w:fill="FFFFFF"/>
         </w:rPr>
         <w:t> </w:t>
@@ -3063,7 +2858,7 @@
     </w:p>
     <w:p>
       <w:pPr>
-        <w:pStyle w:val="10"/>
+        <w:pStyle w:val="11"/>
         <w:keepNext w:val="0"/>
         <w:keepLines w:val="0"/>
         <w:widowControl/>
@@ -3089,16 +2884,14 @@
           <w:spacing w:val="0"/>
           <w:sz w:val="24"/>
           <w:szCs w:val="24"/>
-          <w:bdr w:val="none" w:color="auto" w:sz="0" w:space="0"/>
           <w:shd w:val="clear" w:fill="FFFFFF"/>
           <w:vertAlign w:val="baseline"/>
-          <w:lang/>
-        </w:rPr>
-      </w:pPr>
-    </w:p>
-    <w:p>
-      <w:pPr>
-        <w:pStyle w:val="10"/>
+        </w:rPr>
+      </w:pPr>
+    </w:p>
+    <w:p>
+      <w:pPr>
+        <w:pStyle w:val="11"/>
         <w:keepNext w:val="0"/>
         <w:keepLines w:val="0"/>
         <w:widowControl/>
@@ -3119,7 +2912,6 @@
           <w:i w:val="0"/>
           <w:iCs w:val="0"/>
           <w:color w:val="auto"/>
-          <w:lang/>
         </w:rPr>
       </w:pPr>
       <w:r>
@@ -3134,10 +2926,8 @@
           <w:spacing w:val="0"/>
           <w:sz w:val="24"/>
           <w:szCs w:val="24"/>
-          <w:bdr w:val="none" w:color="auto" w:sz="0" w:space="0"/>
           <w:shd w:val="clear" w:fill="FFFFFF"/>
           <w:vertAlign w:val="baseline"/>
-          <w:lang/>
         </w:rPr>
         <w:t xml:space="preserve">La tabla </w:t>
       </w:r>
@@ -3153,17 +2943,15 @@
           <w:spacing w:val="0"/>
           <w:sz w:val="24"/>
           <w:szCs w:val="24"/>
-          <w:bdr w:val="none" w:color="auto" w:sz="0" w:space="0"/>
           <w:shd w:val="clear" w:fill="FFFFFF"/>
           <w:vertAlign w:val="baseline"/>
-          <w:lang/>
         </w:rPr>
         <w:t>Cursos tiene como objetivo almacenar la información relacionada con los cursos. Esta tabla gestiona los detalles de cada curso, como el docente asignado, el título, la descripción, la duración, el estado y la nota mínima de aprobación. </w:t>
       </w:r>
     </w:p>
     <w:p>
       <w:pPr>
-        <w:pStyle w:val="10"/>
+        <w:pStyle w:val="11"/>
         <w:keepNext w:val="0"/>
         <w:keepLines w:val="0"/>
         <w:widowControl/>
@@ -3189,10 +2977,8 @@
           <w:spacing w:val="0"/>
           <w:sz w:val="24"/>
           <w:szCs w:val="24"/>
-          <w:bdr w:val="none" w:color="auto" w:sz="0" w:space="0"/>
           <w:shd w:val="clear" w:fill="FFFFFF"/>
           <w:vertAlign w:val="baseline"/>
-          <w:lang/>
         </w:rPr>
       </w:pPr>
       <w:r>
@@ -3207,10 +2993,8 @@
           <w:spacing w:val="0"/>
           <w:sz w:val="24"/>
           <w:szCs w:val="24"/>
-          <w:bdr w:val="none" w:color="auto" w:sz="0" w:space="0"/>
           <w:shd w:val="clear" w:fill="FFFFFF"/>
           <w:vertAlign w:val="baseline"/>
-          <w:lang/>
         </w:rPr>
         <w:t> Además, la tabla permite vincular cada curso con el docente encargado de dictarlo</w:t>
       </w:r>
@@ -3636,7 +3420,7 @@
     </w:p>
     <w:p>
       <w:pPr>
-        <w:pStyle w:val="10"/>
+        <w:pStyle w:val="11"/>
         <w:keepNext w:val="0"/>
         <w:keepLines w:val="0"/>
         <w:widowControl/>
@@ -3662,10 +3446,8 @@
           <w:spacing w:val="0"/>
           <w:sz w:val="24"/>
           <w:szCs w:val="24"/>
-          <w:bdr w:val="none" w:color="auto" w:sz="0" w:space="0"/>
           <w:shd w:val="clear" w:fill="FFFFFF"/>
           <w:vertAlign w:val="baseline"/>
-          <w:lang/>
         </w:rPr>
       </w:pPr>
       <w:r>
@@ -3680,10 +3462,8 @@
           <w:spacing w:val="0"/>
           <w:sz w:val="24"/>
           <w:szCs w:val="24"/>
-          <w:bdr w:val="none" w:color="auto" w:sz="0" w:space="0"/>
           <w:shd w:val="clear" w:fill="FFFFFF"/>
           <w:vertAlign w:val="baseline"/>
-          <w:lang/>
         </w:rPr>
         <w:t xml:space="preserve">La tabla </w:t>
       </w:r>
@@ -3699,36 +3479,15 @@
           <w:spacing w:val="0"/>
           <w:sz w:val="24"/>
           <w:szCs w:val="24"/>
-          <w:bdr w:val="none" w:color="auto" w:sz="0" w:space="0"/>
           <w:shd w:val="clear" w:fill="FFFFFF"/>
           <w:vertAlign w:val="baseline"/>
-          <w:lang/>
-        </w:rPr>
-        <w:t xml:space="preserve">Módulos </w:t>
-      </w:r>
-      <w:r>
-        <w:rPr>
-          <w:rFonts w:hint="default" w:ascii="sans-serif" w:hAnsi="sans-serif" w:eastAsia="sans-serif" w:cs="sans-serif"/>
-          <w:b w:val="0"/>
-          <w:bCs w:val="0"/>
-          <w:i w:val="0"/>
-          <w:iCs w:val="0"/>
-          <w:caps w:val="0"/>
-          <w:color w:val="auto"/>
-          <w:spacing w:val="0"/>
-          <w:sz w:val="24"/>
-          <w:szCs w:val="24"/>
-          <w:bdr w:val="none" w:color="auto" w:sz="0" w:space="0"/>
-          <w:shd w:val="clear" w:fill="FFFFFF"/>
-          <w:vertAlign w:val="baseline"/>
-          <w:lang/>
-        </w:rPr>
-        <w:t>tiene como objetivo almacenar la información relacionada con los módulos que conforman los cursos . Cada módulo está asociado a un curso específico y contiene detalles como su título, descripción, el orden en que debe ser presentado dentro del curso, y la nota mínima requerida para aprobarlo.  </w:t>
-      </w:r>
-    </w:p>
-    <w:p>
-      <w:pPr>
-        <w:pStyle w:val="10"/>
+        </w:rPr>
+        <w:t>Módulos tiene como objetivo almacenar la información relacionada con los módulos que conforman los cursos . Cada módulo está asociado a un curso específico y contiene detalles como su título, descripción, el orden en que debe ser presentado dentro del curso, y la nota mínima requerida para aprobarlo.  </w:t>
+      </w:r>
+    </w:p>
+    <w:p>
+      <w:pPr>
+        <w:pStyle w:val="11"/>
         <w:keepNext w:val="0"/>
         <w:keepLines w:val="0"/>
         <w:widowControl/>
@@ -3754,10 +3513,8 @@
           <w:spacing w:val="0"/>
           <w:sz w:val="24"/>
           <w:szCs w:val="24"/>
-          <w:bdr w:val="none" w:color="auto" w:sz="0" w:space="0"/>
           <w:shd w:val="clear" w:fill="FFFFFF"/>
           <w:vertAlign w:val="baseline"/>
-          <w:lang/>
         </w:rPr>
       </w:pPr>
       <w:r>
@@ -3818,9 +3575,7 @@
           <w:spacing w:val="0"/>
           <w:sz w:val="24"/>
           <w:szCs w:val="24"/>
-          <w:bdr w:val="none" w:color="auto" w:sz="0" w:space="0"/>
-          <w:shd w:val="clear" w:fill="FFFFFF"/>
-          <w:lang/>
+          <w:shd w:val="clear" w:fill="FFFFFF"/>
         </w:rPr>
         <w:t>ódulos - Cursos</w:t>
       </w:r>
@@ -3834,9 +3589,7 @@
           <w:spacing w:val="0"/>
           <w:sz w:val="24"/>
           <w:szCs w:val="24"/>
-          <w:bdr w:val="none" w:color="auto" w:sz="0" w:space="0"/>
-          <w:shd w:val="clear" w:fill="FFFFFF"/>
-          <w:lang/>
+          <w:shd w:val="clear" w:fill="FFFFFF"/>
         </w:rPr>
         <w:t xml:space="preserve">: </w:t>
       </w:r>
@@ -3852,27 +3605,23 @@
           <w:spacing w:val="0"/>
           <w:sz w:val="24"/>
           <w:szCs w:val="24"/>
-          <w:bdr w:val="none" w:color="auto" w:sz="0" w:space="0"/>
-          <w:shd w:val="clear" w:fill="FFFFFF"/>
-          <w:lang/>
+          <w:shd w:val="clear" w:fill="FFFFFF"/>
         </w:rPr>
         <w:t xml:space="preserve">Un módulo pertenece a un único curso, lo que establece una relación uno a muchos entre Cursos y Módulos. El </w:t>
       </w:r>
       <w:r>
         <w:rPr>
-          <w:rFonts w:ascii="Consolas" w:hAnsi="Consolas" w:eastAsia="Consolas" w:cs="Consolas"/>
-          <w:b w:val="0"/>
-          <w:bCs w:val="0"/>
-          <w:i w:val="0"/>
-          <w:iCs w:val="0"/>
-          <w:caps w:val="0"/>
-          <w:color w:val="000000"/>
-          <w:spacing w:val="0"/>
-          <w:sz w:val="24"/>
-          <w:szCs w:val="24"/>
-          <w:bdr w:val="none" w:color="auto" w:sz="0" w:space="0"/>
-          <w:shd w:val="clear" w:fill="FFFFFF"/>
-          <w:lang/>
+          <w:rFonts w:hint="default" w:ascii="sans-serif" w:hAnsi="sans-serif" w:eastAsia="Consolas" w:cs="sans-serif"/>
+          <w:b w:val="0"/>
+          <w:bCs w:val="0"/>
+          <w:i w:val="0"/>
+          <w:iCs w:val="0"/>
+          <w:caps w:val="0"/>
+          <w:color w:val="000000"/>
+          <w:spacing w:val="0"/>
+          <w:sz w:val="24"/>
+          <w:szCs w:val="24"/>
+          <w:shd w:val="clear" w:fill="FFFFFF"/>
         </w:rPr>
         <w:t>cursoid</w:t>
       </w:r>
@@ -3888,27 +3637,23 @@
           <w:spacing w:val="0"/>
           <w:sz w:val="24"/>
           <w:szCs w:val="24"/>
-          <w:bdr w:val="none" w:color="auto" w:sz="0" w:space="0"/>
-          <w:shd w:val="clear" w:fill="FFFFFF"/>
-          <w:lang/>
+          <w:shd w:val="clear" w:fill="FFFFFF"/>
         </w:rPr>
         <w:t xml:space="preserve"> en la tabla Módulos es una clave foránea que hace referencia al </w:t>
       </w:r>
       <w:r>
         <w:rPr>
-          <w:rFonts w:hint="default" w:ascii="Consolas" w:hAnsi="Consolas" w:eastAsia="Consolas" w:cs="Consolas"/>
-          <w:b w:val="0"/>
-          <w:bCs w:val="0"/>
-          <w:i w:val="0"/>
-          <w:iCs w:val="0"/>
-          <w:caps w:val="0"/>
-          <w:color w:val="000000"/>
-          <w:spacing w:val="0"/>
-          <w:sz w:val="24"/>
-          <w:szCs w:val="24"/>
-          <w:bdr w:val="none" w:color="auto" w:sz="0" w:space="0"/>
-          <w:shd w:val="clear" w:fill="FFFFFF"/>
-          <w:lang/>
+          <w:rFonts w:hint="default" w:ascii="sans-serif" w:hAnsi="sans-serif" w:eastAsia="Consolas" w:cs="sans-serif"/>
+          <w:b w:val="0"/>
+          <w:bCs w:val="0"/>
+          <w:i w:val="0"/>
+          <w:iCs w:val="0"/>
+          <w:caps w:val="0"/>
+          <w:color w:val="000000"/>
+          <w:spacing w:val="0"/>
+          <w:sz w:val="24"/>
+          <w:szCs w:val="24"/>
+          <w:shd w:val="clear" w:fill="FFFFFF"/>
         </w:rPr>
         <w:t>cursoid</w:t>
       </w:r>
@@ -3924,28 +3669,9 @@
           <w:spacing w:val="0"/>
           <w:sz w:val="24"/>
           <w:szCs w:val="24"/>
-          <w:bdr w:val="none" w:color="auto" w:sz="0" w:space="0"/>
-          <w:shd w:val="clear" w:fill="FFFFFF"/>
-          <w:lang/>
-        </w:rPr>
-        <w:t xml:space="preserve"> en la tabla Cursos.</w:t>
-      </w:r>
-      <w:r>
-        <w:rPr>
-          <w:rFonts w:hint="default" w:ascii="sans-serif" w:hAnsi="sans-serif" w:eastAsia="sans-serif" w:cs="sans-serif"/>
-          <w:b w:val="0"/>
-          <w:bCs w:val="0"/>
-          <w:i w:val="0"/>
-          <w:iCs w:val="0"/>
-          <w:caps w:val="0"/>
-          <w:color w:val="000000"/>
-          <w:spacing w:val="0"/>
-          <w:sz w:val="24"/>
-          <w:szCs w:val="24"/>
-          <w:bdr w:val="none" w:color="auto" w:sz="0" w:space="0"/>
-          <w:shd w:val="clear" w:fill="FFFFFF"/>
-        </w:rPr>
-        <w:t> </w:t>
+          <w:shd w:val="clear" w:fill="FFFFFF"/>
+        </w:rPr>
+        <w:t xml:space="preserve"> en la tabla Cursos. </w:t>
       </w:r>
     </w:p>
     <w:p>
@@ -3954,6 +3680,7 @@
         <w:keepLines w:val="0"/>
         <w:widowControl/>
         <w:numPr>
+          <w:ilvl w:val="0"/>
           <w:numId w:val="0"/>
         </w:numPr>
         <w:suppressLineNumbers w:val="0"/>
@@ -3980,6 +3707,7 @@
         <w:keepLines w:val="0"/>
         <w:widowControl/>
         <w:numPr>
+          <w:ilvl w:val="0"/>
           <w:numId w:val="0"/>
         </w:numPr>
         <w:suppressLineNumbers w:val="0"/>
@@ -4006,6 +3734,7 @@
         <w:keepLines w:val="0"/>
         <w:widowControl/>
         <w:numPr>
+          <w:ilvl w:val="0"/>
           <w:numId w:val="0"/>
         </w:numPr>
         <w:suppressLineNumbers w:val="0"/>
@@ -4032,6 +3761,7 @@
         <w:keepLines w:val="0"/>
         <w:widowControl/>
         <w:numPr>
+          <w:ilvl w:val="0"/>
           <w:numId w:val="0"/>
         </w:numPr>
         <w:suppressLineNumbers w:val="0"/>
@@ -4058,6 +3788,7 @@
         <w:keepLines w:val="0"/>
         <w:widowControl/>
         <w:numPr>
+          <w:ilvl w:val="0"/>
           <w:numId w:val="0"/>
         </w:numPr>
         <w:suppressLineNumbers w:val="0"/>
@@ -4084,6 +3815,7 @@
         <w:keepLines w:val="0"/>
         <w:widowControl/>
         <w:numPr>
+          <w:ilvl w:val="0"/>
           <w:numId w:val="0"/>
         </w:numPr>
         <w:suppressLineNumbers w:val="0"/>
@@ -4110,6 +3842,7 @@
         <w:keepLines w:val="0"/>
         <w:widowControl/>
         <w:numPr>
+          <w:ilvl w:val="0"/>
           <w:numId w:val="0"/>
         </w:numPr>
         <w:suppressLineNumbers w:val="0"/>
@@ -4329,7 +4062,7 @@
     </w:p>
     <w:p>
       <w:pPr>
-        <w:pStyle w:val="10"/>
+        <w:pStyle w:val="11"/>
         <w:keepNext w:val="0"/>
         <w:keepLines w:val="0"/>
         <w:widowControl/>
@@ -4350,7 +4083,6 @@
           <w:i w:val="0"/>
           <w:iCs w:val="0"/>
           <w:color w:val="auto"/>
-          <w:lang/>
         </w:rPr>
       </w:pPr>
       <w:r>
@@ -4365,18 +4097,16 @@
           <w:spacing w:val="0"/>
           <w:sz w:val="24"/>
           <w:szCs w:val="24"/>
-          <w:bdr w:val="none" w:color="auto" w:sz="0" w:space="0"/>
           <w:shd w:val="clear" w:fill="FFFFFF"/>
           <w:vertAlign w:val="baseline"/>
-          <w:lang/>
         </w:rPr>
         <w:t xml:space="preserve">La tabla </w:t>
       </w:r>
       <w:r>
         <w:rPr>
           <w:rFonts w:hint="default" w:ascii="sans-serif" w:hAnsi="sans-serif" w:eastAsia="sans-serif" w:cs="sans-serif"/>
-          <w:b/>
-          <w:bCs/>
+          <w:b w:val="0"/>
+          <w:bCs w:val="0"/>
           <w:i w:val="0"/>
           <w:iCs w:val="0"/>
           <w:caps w:val="0"/>
@@ -4384,31 +4114,10 @@
           <w:spacing w:val="0"/>
           <w:sz w:val="24"/>
           <w:szCs w:val="24"/>
-          <w:bdr w:val="none" w:color="auto" w:sz="0" w:space="0"/>
           <w:shd w:val="clear" w:fill="FFFFFF"/>
           <w:vertAlign w:val="baseline"/>
-          <w:lang/>
-        </w:rPr>
-        <w:t>Clases</w:t>
-      </w:r>
-      <w:r>
-        <w:rPr>
-          <w:rFonts w:hint="default" w:ascii="sans-serif" w:hAnsi="sans-serif" w:eastAsia="sans-serif" w:cs="sans-serif"/>
-          <w:b w:val="0"/>
-          <w:bCs w:val="0"/>
-          <w:i w:val="0"/>
-          <w:iCs w:val="0"/>
-          <w:caps w:val="0"/>
-          <w:color w:val="auto"/>
-          <w:spacing w:val="0"/>
-          <w:sz w:val="24"/>
-          <w:szCs w:val="24"/>
-          <w:bdr w:val="none" w:color="auto" w:sz="0" w:space="0"/>
-          <w:shd w:val="clear" w:fill="FFFFFF"/>
-          <w:vertAlign w:val="baseline"/>
-          <w:lang/>
-        </w:rPr>
-        <w:t xml:space="preserve"> almacena información sobre las clases individuales que forman parte de los módulos en los cursos . Cada clase está vinculada a un módulo específico y contiene detalles como el título, la descripción, y el orden en que se presenta dentro del módulo. De esta manera los modulos se organizan de forma clara y con un temario progresivo. </w:t>
+        </w:rPr>
+        <w:t>Clases almacena información sobre las clases individuales que forman parte de los módulos en los cursos . Cada clase está vinculada a un módulo específico y contiene detalles como el título, la descripción, y el orden en que se presenta dentro del módulo. De esta manera los modulos se organizan de forma clara y con un temario progresivo. </w:t>
       </w:r>
     </w:p>
     <w:p>
@@ -4417,6 +4126,7 @@
         <w:keepLines w:val="0"/>
         <w:widowControl/>
         <w:numPr>
+          <w:ilvl w:val="0"/>
           <w:numId w:val="0"/>
         </w:numPr>
         <w:suppressLineNumbers w:val="0"/>
@@ -4459,6 +4169,8 @@
         <w:textAlignment w:val="baseline"/>
         <w:rPr>
           <w:rFonts w:hint="default" w:ascii="sans-serif" w:hAnsi="sans-serif" w:eastAsia="sans-serif" w:cs="sans-serif"/>
+          <w:b w:val="0"/>
+          <w:bCs w:val="0"/>
           <w:sz w:val="24"/>
           <w:szCs w:val="24"/>
         </w:rPr>
@@ -4475,7 +4187,6 @@
           <w:spacing w:val="0"/>
           <w:sz w:val="24"/>
           <w:szCs w:val="24"/>
-          <w:bdr w:val="none" w:color="auto" w:sz="0" w:space="0"/>
           <w:shd w:val="clear" w:fill="FFFFFF"/>
           <w:lang w:val="es-MX"/>
         </w:rPr>
@@ -4493,9 +4204,7 @@
           <w:spacing w:val="0"/>
           <w:sz w:val="24"/>
           <w:szCs w:val="24"/>
-          <w:bdr w:val="none" w:color="auto" w:sz="0" w:space="0"/>
-          <w:shd w:val="clear" w:fill="FFFFFF"/>
-          <w:lang/>
+          <w:shd w:val="clear" w:fill="FFFFFF"/>
         </w:rPr>
         <w:t>ódulos - Clases</w:t>
       </w:r>
@@ -4509,199 +4218,89 @@
           <w:spacing w:val="0"/>
           <w:sz w:val="24"/>
           <w:szCs w:val="24"/>
-          <w:bdr w:val="none" w:color="auto" w:sz="0" w:space="0"/>
-          <w:shd w:val="clear" w:fill="FFFFFF"/>
-          <w:lang/>
-        </w:rPr>
-        <w:t xml:space="preserve">: Cada clase pertenece a un único módulo. Por lo tanto, la relación entre </w:t>
-      </w:r>
-      <w:r>
-        <w:rPr>
-          <w:rFonts w:hint="default" w:ascii="sans-serif" w:hAnsi="sans-serif" w:eastAsia="sans-serif" w:cs="sans-serif"/>
-          <w:b/>
-          <w:bCs/>
-          <w:i w:val="0"/>
-          <w:iCs w:val="0"/>
-          <w:caps w:val="0"/>
-          <w:color w:val="000000"/>
-          <w:spacing w:val="0"/>
-          <w:sz w:val="24"/>
-          <w:szCs w:val="24"/>
-          <w:bdr w:val="none" w:color="auto" w:sz="0" w:space="0"/>
-          <w:shd w:val="clear" w:fill="FFFFFF"/>
-          <w:lang/>
-        </w:rPr>
-        <w:t>Módulos</w:t>
-      </w:r>
-      <w:r>
-        <w:rPr>
-          <w:rFonts w:hint="default" w:ascii="sans-serif" w:hAnsi="sans-serif" w:eastAsia="sans-serif" w:cs="sans-serif"/>
-          <w:i w:val="0"/>
-          <w:iCs w:val="0"/>
-          <w:caps w:val="0"/>
-          <w:color w:val="000000"/>
-          <w:spacing w:val="0"/>
-          <w:sz w:val="24"/>
-          <w:szCs w:val="24"/>
-          <w:bdr w:val="none" w:color="auto" w:sz="0" w:space="0"/>
-          <w:shd w:val="clear" w:fill="FFFFFF"/>
-          <w:lang/>
-        </w:rPr>
-        <w:t xml:space="preserve"> y </w:t>
-      </w:r>
-      <w:r>
-        <w:rPr>
-          <w:rFonts w:hint="default" w:ascii="sans-serif" w:hAnsi="sans-serif" w:eastAsia="sans-serif" w:cs="sans-serif"/>
-          <w:b/>
-          <w:bCs/>
-          <w:i w:val="0"/>
-          <w:iCs w:val="0"/>
-          <w:caps w:val="0"/>
-          <w:color w:val="000000"/>
-          <w:spacing w:val="0"/>
-          <w:sz w:val="24"/>
-          <w:szCs w:val="24"/>
-          <w:bdr w:val="none" w:color="auto" w:sz="0" w:space="0"/>
-          <w:shd w:val="clear" w:fill="FFFFFF"/>
-          <w:lang/>
-        </w:rPr>
-        <w:t>Clases</w:t>
-      </w:r>
-      <w:r>
-        <w:rPr>
-          <w:rFonts w:hint="default" w:ascii="sans-serif" w:hAnsi="sans-serif" w:eastAsia="sans-serif" w:cs="sans-serif"/>
-          <w:i w:val="0"/>
-          <w:iCs w:val="0"/>
-          <w:caps w:val="0"/>
-          <w:color w:val="000000"/>
-          <w:spacing w:val="0"/>
-          <w:sz w:val="24"/>
-          <w:szCs w:val="24"/>
-          <w:bdr w:val="none" w:color="auto" w:sz="0" w:space="0"/>
-          <w:shd w:val="clear" w:fill="FFFFFF"/>
-          <w:lang/>
-        </w:rPr>
-        <w:t xml:space="preserve"> es de uno a muchos. Es decir, un módulo puede tener varias clases, pero cada clase está asociada a un único módulo. Esta relación se establece a través de la clave foránea M</w:t>
-      </w:r>
-      <w:r>
-        <w:rPr>
-          <w:rFonts w:ascii="Consolas" w:hAnsi="Consolas" w:eastAsia="Consolas" w:cs="Consolas"/>
-          <w:b/>
-          <w:bCs/>
-          <w:i w:val="0"/>
-          <w:iCs w:val="0"/>
-          <w:caps w:val="0"/>
-          <w:color w:val="000000"/>
-          <w:spacing w:val="0"/>
-          <w:sz w:val="24"/>
-          <w:szCs w:val="24"/>
-          <w:bdr w:val="none" w:color="auto" w:sz="0" w:space="0"/>
-          <w:shd w:val="clear" w:fill="FFFFFF"/>
-          <w:lang/>
+          <w:shd w:val="clear" w:fill="FFFFFF"/>
+        </w:rPr>
+        <w:t xml:space="preserve">: </w:t>
+      </w:r>
+      <w:r>
+        <w:rPr>
+          <w:rFonts w:hint="default" w:ascii="sans-serif" w:hAnsi="sans-serif" w:eastAsia="sans-serif" w:cs="sans-serif"/>
+          <w:b w:val="0"/>
+          <w:bCs w:val="0"/>
+          <w:i w:val="0"/>
+          <w:iCs w:val="0"/>
+          <w:caps w:val="0"/>
+          <w:color w:val="000000"/>
+          <w:spacing w:val="0"/>
+          <w:sz w:val="24"/>
+          <w:szCs w:val="24"/>
+          <w:shd w:val="clear" w:fill="FFFFFF"/>
+        </w:rPr>
+        <w:t>Cada clase pertenece a un único módulo. Por lo tanto, la relación entre Módulos y Clases es de uno a muchos. Es decir, un módulo puede tener varias clases, pero cada clase está asociada a un único módulo. Esta relación se establece a través de la clave foránea M</w:t>
+      </w:r>
+      <w:r>
+        <w:rPr>
+          <w:rFonts w:hint="default" w:ascii="sans-serif" w:hAnsi="sans-serif" w:eastAsia="Consolas" w:cs="sans-serif"/>
+          <w:b w:val="0"/>
+          <w:bCs w:val="0"/>
+          <w:i w:val="0"/>
+          <w:iCs w:val="0"/>
+          <w:caps w:val="0"/>
+          <w:color w:val="000000"/>
+          <w:spacing w:val="0"/>
+          <w:sz w:val="24"/>
+          <w:szCs w:val="24"/>
+          <w:shd w:val="clear" w:fill="FFFFFF"/>
         </w:rPr>
         <w:t>oduloid</w:t>
       </w:r>
       <w:r>
         <w:rPr>
           <w:rFonts w:hint="default" w:ascii="sans-serif" w:hAnsi="sans-serif" w:eastAsia="sans-serif" w:cs="sans-serif"/>
-          <w:i w:val="0"/>
-          <w:iCs w:val="0"/>
-          <w:caps w:val="0"/>
-          <w:color w:val="000000"/>
-          <w:spacing w:val="0"/>
-          <w:sz w:val="24"/>
-          <w:szCs w:val="24"/>
-          <w:bdr w:val="none" w:color="auto" w:sz="0" w:space="0"/>
-          <w:shd w:val="clear" w:fill="FFFFFF"/>
-          <w:lang/>
-        </w:rPr>
-        <w:t xml:space="preserve"> en la tabla </w:t>
-      </w:r>
-      <w:r>
-        <w:rPr>
-          <w:rFonts w:hint="default" w:ascii="sans-serif" w:hAnsi="sans-serif" w:eastAsia="sans-serif" w:cs="sans-serif"/>
-          <w:b/>
-          <w:bCs/>
-          <w:i w:val="0"/>
-          <w:iCs w:val="0"/>
-          <w:caps w:val="0"/>
-          <w:color w:val="000000"/>
-          <w:spacing w:val="0"/>
-          <w:sz w:val="24"/>
-          <w:szCs w:val="24"/>
-          <w:bdr w:val="none" w:color="auto" w:sz="0" w:space="0"/>
-          <w:shd w:val="clear" w:fill="FFFFFF"/>
-          <w:lang/>
-        </w:rPr>
-        <w:t>Clases</w:t>
-      </w:r>
-      <w:r>
-        <w:rPr>
-          <w:rFonts w:hint="default" w:ascii="sans-serif" w:hAnsi="sans-serif" w:eastAsia="sans-serif" w:cs="sans-serif"/>
-          <w:i w:val="0"/>
-          <w:iCs w:val="0"/>
-          <w:caps w:val="0"/>
-          <w:color w:val="000000"/>
-          <w:spacing w:val="0"/>
-          <w:sz w:val="24"/>
-          <w:szCs w:val="24"/>
-          <w:bdr w:val="none" w:color="auto" w:sz="0" w:space="0"/>
-          <w:shd w:val="clear" w:fill="FFFFFF"/>
-          <w:lang/>
-        </w:rPr>
-        <w:t>, que hace referencia al M</w:t>
-      </w:r>
-      <w:r>
-        <w:rPr>
-          <w:rFonts w:hint="default" w:ascii="Consolas" w:hAnsi="Consolas" w:eastAsia="Consolas" w:cs="Consolas"/>
-          <w:b/>
-          <w:bCs/>
-          <w:i w:val="0"/>
-          <w:iCs w:val="0"/>
-          <w:caps w:val="0"/>
-          <w:color w:val="000000"/>
-          <w:spacing w:val="0"/>
-          <w:sz w:val="24"/>
-          <w:szCs w:val="24"/>
-          <w:bdr w:val="none" w:color="auto" w:sz="0" w:space="0"/>
-          <w:shd w:val="clear" w:fill="FFFFFF"/>
-          <w:lang/>
+          <w:b w:val="0"/>
+          <w:bCs w:val="0"/>
+          <w:i w:val="0"/>
+          <w:iCs w:val="0"/>
+          <w:caps w:val="0"/>
+          <w:color w:val="000000"/>
+          <w:spacing w:val="0"/>
+          <w:sz w:val="24"/>
+          <w:szCs w:val="24"/>
+          <w:shd w:val="clear" w:fill="FFFFFF"/>
+        </w:rPr>
+        <w:t xml:space="preserve"> en la tabla Clases, que hace referencia al M</w:t>
+      </w:r>
+      <w:r>
+        <w:rPr>
+          <w:rFonts w:hint="default" w:ascii="sans-serif" w:hAnsi="sans-serif" w:eastAsia="Consolas" w:cs="sans-serif"/>
+          <w:b w:val="0"/>
+          <w:bCs w:val="0"/>
+          <w:i w:val="0"/>
+          <w:iCs w:val="0"/>
+          <w:caps w:val="0"/>
+          <w:color w:val="000000"/>
+          <w:spacing w:val="0"/>
+          <w:sz w:val="24"/>
+          <w:szCs w:val="24"/>
+          <w:shd w:val="clear" w:fill="FFFFFF"/>
         </w:rPr>
         <w:t>oduloid</w:t>
       </w:r>
       <w:r>
         <w:rPr>
           <w:rFonts w:hint="default" w:ascii="sans-serif" w:hAnsi="sans-serif" w:eastAsia="sans-serif" w:cs="sans-serif"/>
-          <w:i w:val="0"/>
-          <w:iCs w:val="0"/>
-          <w:caps w:val="0"/>
-          <w:color w:val="000000"/>
-          <w:spacing w:val="0"/>
-          <w:sz w:val="24"/>
-          <w:szCs w:val="24"/>
-          <w:bdr w:val="none" w:color="auto" w:sz="0" w:space="0"/>
-          <w:shd w:val="clear" w:fill="FFFFFF"/>
-          <w:lang/>
-        </w:rPr>
-        <w:t xml:space="preserve"> de la tabla </w:t>
-      </w:r>
-      <w:r>
-        <w:rPr>
-          <w:rFonts w:hint="default" w:ascii="sans-serif" w:hAnsi="sans-serif" w:eastAsia="sans-serif" w:cs="sans-serif"/>
-          <w:b/>
-          <w:bCs/>
-          <w:i w:val="0"/>
-          <w:iCs w:val="0"/>
-          <w:caps w:val="0"/>
-          <w:color w:val="000000"/>
-          <w:spacing w:val="0"/>
-          <w:sz w:val="24"/>
-          <w:szCs w:val="24"/>
-          <w:bdr w:val="none" w:color="auto" w:sz="0" w:space="0"/>
-          <w:shd w:val="clear" w:fill="FFFFFF"/>
-          <w:lang/>
-        </w:rPr>
-        <w:t>Módulos</w:t>
+          <w:b w:val="0"/>
+          <w:bCs w:val="0"/>
+          <w:i w:val="0"/>
+          <w:iCs w:val="0"/>
+          <w:caps w:val="0"/>
+          <w:color w:val="000000"/>
+          <w:spacing w:val="0"/>
+          <w:sz w:val="24"/>
+          <w:szCs w:val="24"/>
+          <w:shd w:val="clear" w:fill="FFFFFF"/>
+        </w:rPr>
+        <w:t xml:space="preserve"> de la tabla Módulos</w:t>
       </w:r>
     </w:p>
     <w:p>
@@ -4710,6 +4309,7 @@
         <w:keepLines w:val="0"/>
         <w:widowControl/>
         <w:numPr>
+          <w:ilvl w:val="0"/>
           <w:numId w:val="0"/>
         </w:numPr>
         <w:suppressLineNumbers w:val="0"/>
@@ -4833,74 +4433,54 @@
           <w:spacing w:val="0"/>
           <w:sz w:val="24"/>
           <w:szCs w:val="24"/>
-          <w:bdr w:val="none" w:color="auto" w:sz="0" w:space="0"/>
           <w:shd w:val="clear" w:fill="FFFFFF"/>
         </w:rPr>
       </w:pPr>
       <w:r>
         <w:rPr>
           <w:rFonts w:ascii="sans-serif" w:hAnsi="sans-serif" w:eastAsia="sans-serif" w:cs="sans-serif"/>
-          <w:i w:val="0"/>
-          <w:iCs w:val="0"/>
-          <w:caps w:val="0"/>
-          <w:color w:val="000000"/>
-          <w:spacing w:val="0"/>
-          <w:sz w:val="24"/>
-          <w:szCs w:val="24"/>
-          <w:bdr w:val="none" w:color="auto" w:sz="0" w:space="0"/>
-          <w:shd w:val="clear" w:fill="FFFFFF"/>
-          <w:lang/>
+          <w:b w:val="0"/>
+          <w:bCs w:val="0"/>
+          <w:i w:val="0"/>
+          <w:iCs w:val="0"/>
+          <w:caps w:val="0"/>
+          <w:color w:val="000000"/>
+          <w:spacing w:val="0"/>
+          <w:sz w:val="24"/>
+          <w:szCs w:val="24"/>
+          <w:shd w:val="clear" w:fill="FFFFFF"/>
         </w:rPr>
         <w:t xml:space="preserve">La tabla </w:t>
       </w:r>
       <w:r>
         <w:rPr>
           <w:rFonts w:hint="default" w:ascii="sans-serif" w:hAnsi="sans-serif" w:eastAsia="sans-serif" w:cs="sans-serif"/>
-          <w:b/>
-          <w:bCs/>
-          <w:i w:val="0"/>
-          <w:iCs w:val="0"/>
-          <w:caps w:val="0"/>
-          <w:color w:val="000000"/>
-          <w:spacing w:val="0"/>
-          <w:sz w:val="24"/>
-          <w:szCs w:val="24"/>
-          <w:bdr w:val="none" w:color="auto" w:sz="0" w:space="0"/>
-          <w:shd w:val="clear" w:fill="FFFFFF"/>
-          <w:lang/>
-        </w:rPr>
-        <w:t>Estudiantes</w:t>
-      </w:r>
-      <w:r>
-        <w:rPr>
-          <w:rFonts w:hint="default" w:ascii="sans-serif" w:hAnsi="sans-serif" w:eastAsia="sans-serif" w:cs="sans-serif"/>
-          <w:i w:val="0"/>
-          <w:iCs w:val="0"/>
-          <w:caps w:val="0"/>
-          <w:color w:val="000000"/>
-          <w:spacing w:val="0"/>
-          <w:sz w:val="24"/>
-          <w:szCs w:val="24"/>
-          <w:bdr w:val="none" w:color="auto" w:sz="0" w:space="0"/>
-          <w:shd w:val="clear" w:fill="FFFFFF"/>
-          <w:lang/>
-        </w:rPr>
-        <w:t xml:space="preserve"> almacena la información personal y de estado de los usuarios que participan en los cursos . </w:t>
-      </w:r>
-      <w:r>
-        <w:rPr>
-          <w:rFonts w:hint="default" w:ascii="sans-serif" w:hAnsi="sans-serif" w:eastAsia="sans-serif" w:cs="sans-serif"/>
-          <w:i w:val="0"/>
-          <w:iCs w:val="0"/>
-          <w:caps w:val="0"/>
-          <w:color w:val="000000"/>
-          <w:spacing w:val="0"/>
-          <w:sz w:val="24"/>
-          <w:szCs w:val="24"/>
-          <w:bdr w:val="none" w:color="auto" w:sz="0" w:space="0"/>
-          <w:shd w:val="clear" w:fill="FFFFFF"/>
-        </w:rPr>
-        <w:t> </w:t>
+          <w:b w:val="0"/>
+          <w:bCs w:val="0"/>
+          <w:i w:val="0"/>
+          <w:iCs w:val="0"/>
+          <w:caps w:val="0"/>
+          <w:color w:val="000000"/>
+          <w:spacing w:val="0"/>
+          <w:sz w:val="24"/>
+          <w:szCs w:val="24"/>
+          <w:shd w:val="clear" w:fill="FFFFFF"/>
+        </w:rPr>
+        <w:t xml:space="preserve">Estudiantes almacena la información personal y de estado de los usuarios que participan en los cursos </w:t>
+      </w:r>
+      <w:r>
+        <w:rPr>
+          <w:rFonts w:hint="default" w:ascii="sans-serif" w:hAnsi="sans-serif" w:eastAsia="sans-serif" w:cs="sans-serif"/>
+          <w:i w:val="0"/>
+          <w:iCs w:val="0"/>
+          <w:caps w:val="0"/>
+          <w:color w:val="000000"/>
+          <w:spacing w:val="0"/>
+          <w:sz w:val="24"/>
+          <w:szCs w:val="24"/>
+          <w:shd w:val="clear" w:fill="FFFFFF"/>
+        </w:rPr>
+        <w:t>.  </w:t>
       </w:r>
     </w:p>
     <w:p>
@@ -4918,7 +4498,6 @@
           <w:spacing w:val="0"/>
           <w:sz w:val="24"/>
           <w:szCs w:val="24"/>
-          <w:bdr w:val="none" w:color="auto" w:sz="0" w:space="0"/>
           <w:shd w:val="clear" w:fill="FFFFFF"/>
         </w:rPr>
       </w:pPr>
@@ -4988,9 +4567,7 @@
           <w:spacing w:val="0"/>
           <w:sz w:val="24"/>
           <w:szCs w:val="24"/>
-          <w:bdr w:val="none" w:color="auto" w:sz="0" w:space="0"/>
-          <w:shd w:val="clear" w:fill="FFFFFF"/>
-          <w:lang/>
+          <w:shd w:val="clear" w:fill="FFFFFF"/>
         </w:rPr>
         <w:t>Estudiantes</w:t>
       </w:r>
@@ -5006,7 +4583,6 @@
           <w:spacing w:val="0"/>
           <w:sz w:val="24"/>
           <w:szCs w:val="24"/>
-          <w:bdr w:val="none" w:color="auto" w:sz="0" w:space="0"/>
           <w:shd w:val="clear" w:fill="FFFFFF"/>
           <w:lang w:val="es-MX"/>
         </w:rPr>
@@ -5024,9 +4600,7 @@
           <w:spacing w:val="0"/>
           <w:sz w:val="24"/>
           <w:szCs w:val="24"/>
-          <w:bdr w:val="none" w:color="auto" w:sz="0" w:space="0"/>
-          <w:shd w:val="clear" w:fill="FFFFFF"/>
-          <w:lang/>
+          <w:shd w:val="clear" w:fill="FFFFFF"/>
         </w:rPr>
         <w:t>Cursos</w:t>
       </w:r>
@@ -5042,7 +4616,6 @@
           <w:spacing w:val="0"/>
           <w:sz w:val="24"/>
           <w:szCs w:val="24"/>
-          <w:bdr w:val="none" w:color="auto" w:sz="0" w:space="0"/>
           <w:shd w:val="clear" w:fill="FFFFFF"/>
           <w:lang w:val="es-MX"/>
         </w:rPr>
@@ -5060,9 +4633,7 @@
           <w:spacing w:val="0"/>
           <w:sz w:val="24"/>
           <w:szCs w:val="24"/>
-          <w:bdr w:val="none" w:color="auto" w:sz="0" w:space="0"/>
-          <w:shd w:val="clear" w:fill="FFFFFF"/>
-          <w:lang/>
+          <w:shd w:val="clear" w:fill="FFFFFF"/>
         </w:rPr>
         <w:t>:</w:t>
       </w:r>
@@ -5076,7 +4647,6 @@
           <w:spacing w:val="0"/>
           <w:sz w:val="24"/>
           <w:szCs w:val="24"/>
-          <w:bdr w:val="none" w:color="auto" w:sz="0" w:space="0"/>
           <w:shd w:val="clear" w:fill="FFFFFF"/>
         </w:rPr>
         <w:t> </w:t>
@@ -5091,7 +4661,6 @@
           <w:spacing w:val="0"/>
           <w:sz w:val="24"/>
           <w:szCs w:val="24"/>
-          <w:bdr w:val="none" w:color="auto" w:sz="0" w:space="0"/>
           <w:shd w:val="clear" w:fill="FFFFFF"/>
         </w:rPr>
         <w:br w:type="textWrapping"/>
@@ -5106,25 +4675,21 @@
           <w:spacing w:val="0"/>
           <w:sz w:val="24"/>
           <w:szCs w:val="24"/>
-          <w:bdr w:val="none" w:color="auto" w:sz="0" w:space="0"/>
-          <w:shd w:val="clear" w:fill="FFFFFF"/>
-          <w:lang/>
+          <w:shd w:val="clear" w:fill="FFFFFF"/>
         </w:rPr>
         <w:t xml:space="preserve">Cada estudiante puede inscribirse en varios cursos, y cada curso puede tener múltiples estudiantes. Por lo tanto, la relación entre Estudiantes y Cursos es de muchos a muchos. Esta relación se implementa mediante una tabla intermedia que contiene las claves foráneas </w:t>
       </w:r>
       <w:r>
         <w:rPr>
-          <w:rFonts w:ascii="Consolas" w:hAnsi="Consolas" w:eastAsia="Consolas" w:cs="Consolas"/>
-          <w:i w:val="0"/>
-          <w:iCs w:val="0"/>
-          <w:caps w:val="0"/>
-          <w:color w:val="000000"/>
-          <w:spacing w:val="0"/>
-          <w:sz w:val="24"/>
-          <w:szCs w:val="24"/>
-          <w:bdr w:val="none" w:color="auto" w:sz="0" w:space="0"/>
-          <w:shd w:val="clear" w:fill="FFFFFF"/>
-          <w:lang/>
+          <w:rFonts w:hint="default" w:ascii="sans-serif" w:hAnsi="sans-serif" w:eastAsia="Consolas" w:cs="sans-serif"/>
+          <w:i w:val="0"/>
+          <w:iCs w:val="0"/>
+          <w:caps w:val="0"/>
+          <w:color w:val="000000"/>
+          <w:spacing w:val="0"/>
+          <w:sz w:val="24"/>
+          <w:szCs w:val="24"/>
+          <w:shd w:val="clear" w:fill="FFFFFF"/>
         </w:rPr>
         <w:t>estudianteid</w:t>
       </w:r>
@@ -5138,25 +4703,21 @@
           <w:spacing w:val="0"/>
           <w:sz w:val="24"/>
           <w:szCs w:val="24"/>
-          <w:bdr w:val="none" w:color="auto" w:sz="0" w:space="0"/>
-          <w:shd w:val="clear" w:fill="FFFFFF"/>
-          <w:lang/>
+          <w:shd w:val="clear" w:fill="FFFFFF"/>
         </w:rPr>
         <w:t xml:space="preserve"> y </w:t>
       </w:r>
       <w:r>
         <w:rPr>
-          <w:rFonts w:hint="default" w:ascii="Consolas" w:hAnsi="Consolas" w:eastAsia="Consolas" w:cs="Consolas"/>
-          <w:i w:val="0"/>
-          <w:iCs w:val="0"/>
-          <w:caps w:val="0"/>
-          <w:color w:val="000000"/>
-          <w:spacing w:val="0"/>
-          <w:sz w:val="24"/>
-          <w:szCs w:val="24"/>
-          <w:bdr w:val="none" w:color="auto" w:sz="0" w:space="0"/>
-          <w:shd w:val="clear" w:fill="FFFFFF"/>
-          <w:lang/>
+          <w:rFonts w:hint="default" w:ascii="sans-serif" w:hAnsi="sans-serif" w:eastAsia="Consolas" w:cs="sans-serif"/>
+          <w:i w:val="0"/>
+          <w:iCs w:val="0"/>
+          <w:caps w:val="0"/>
+          <w:color w:val="000000"/>
+          <w:spacing w:val="0"/>
+          <w:sz w:val="24"/>
+          <w:szCs w:val="24"/>
+          <w:shd w:val="clear" w:fill="FFFFFF"/>
         </w:rPr>
         <w:t>cursoid</w:t>
       </w:r>
@@ -5170,26 +4731,9 @@
           <w:spacing w:val="0"/>
           <w:sz w:val="24"/>
           <w:szCs w:val="24"/>
-          <w:bdr w:val="none" w:color="auto" w:sz="0" w:space="0"/>
-          <w:shd w:val="clear" w:fill="FFFFFF"/>
-          <w:lang/>
-        </w:rPr>
-        <w:t>, las cuales hacen referencia a las tablas Estudiantes y Cursos respectivamente. Tambien contara con un campo tipo DATE el cual almacenara la fecha en la cual se haya realizado lo inscripcion.</w:t>
-      </w:r>
-      <w:r>
-        <w:rPr>
-          <w:rFonts w:hint="default" w:ascii="sans-serif" w:hAnsi="sans-serif" w:eastAsia="sans-serif" w:cs="sans-serif"/>
-          <w:i w:val="0"/>
-          <w:iCs w:val="0"/>
-          <w:caps w:val="0"/>
-          <w:color w:val="000000"/>
-          <w:spacing w:val="0"/>
-          <w:sz w:val="24"/>
-          <w:szCs w:val="24"/>
-          <w:bdr w:val="none" w:color="auto" w:sz="0" w:space="0"/>
-          <w:shd w:val="clear" w:fill="FFFFFF"/>
-        </w:rPr>
-        <w:t> </w:t>
+          <w:shd w:val="clear" w:fill="FFFFFF"/>
+        </w:rPr>
+        <w:t>, las cuales hacen referencia a las tablas Estudiantes y Cursos respectivamente. Tambien contara con un campo tipo DATE el cual almacenara la fecha en la cual se haya realizado lo inscripcion. </w:t>
       </w:r>
     </w:p>
     <w:p>
@@ -5198,6 +4742,7 @@
         <w:keepLines w:val="0"/>
         <w:widowControl/>
         <w:numPr>
+          <w:ilvl w:val="0"/>
           <w:numId w:val="0"/>
         </w:numPr>
         <w:suppressLineNumbers w:val="0"/>
@@ -5256,7 +4801,6 @@
           <w:spacing w:val="0"/>
           <w:sz w:val="24"/>
           <w:szCs w:val="24"/>
-          <w:bdr w:val="none" w:color="auto" w:sz="0" w:space="0"/>
           <w:shd w:val="clear" w:fill="FFFFFF"/>
           <w:lang w:val="es-MX"/>
         </w:rPr>
@@ -5274,9 +4818,7 @@
           <w:spacing w:val="0"/>
           <w:sz w:val="24"/>
           <w:szCs w:val="24"/>
-          <w:bdr w:val="none" w:color="auto" w:sz="0" w:space="0"/>
-          <w:shd w:val="clear" w:fill="FFFFFF"/>
-          <w:lang/>
+          <w:shd w:val="clear" w:fill="FFFFFF"/>
         </w:rPr>
         <w:t>studiantes</w:t>
       </w:r>
@@ -5292,7 +4834,6 @@
           <w:spacing w:val="0"/>
           <w:sz w:val="24"/>
           <w:szCs w:val="24"/>
-          <w:bdr w:val="none" w:color="auto" w:sz="0" w:space="0"/>
           <w:shd w:val="clear" w:fill="FFFFFF"/>
           <w:lang w:val="es-MX"/>
         </w:rPr>
@@ -5310,9 +4851,7 @@
           <w:spacing w:val="0"/>
           <w:sz w:val="24"/>
           <w:szCs w:val="24"/>
-          <w:bdr w:val="none" w:color="auto" w:sz="0" w:space="0"/>
-          <w:shd w:val="clear" w:fill="FFFFFF"/>
-          <w:lang/>
+          <w:shd w:val="clear" w:fill="FFFFFF"/>
         </w:rPr>
         <w:t>Módulos :</w:t>
       </w:r>
@@ -5326,7 +4865,6 @@
           <w:spacing w:val="0"/>
           <w:sz w:val="24"/>
           <w:szCs w:val="24"/>
-          <w:bdr w:val="none" w:color="auto" w:sz="0" w:space="0"/>
           <w:shd w:val="clear" w:fill="FFFFFF"/>
         </w:rPr>
         <w:t> </w:t>
@@ -5341,7 +4879,6 @@
           <w:spacing w:val="0"/>
           <w:sz w:val="24"/>
           <w:szCs w:val="24"/>
-          <w:bdr w:val="none" w:color="auto" w:sz="0" w:space="0"/>
           <w:shd w:val="clear" w:fill="FFFFFF"/>
         </w:rPr>
         <w:br w:type="textWrapping"/>
@@ -5356,25 +4893,21 @@
           <w:spacing w:val="0"/>
           <w:sz w:val="24"/>
           <w:szCs w:val="24"/>
-          <w:bdr w:val="none" w:color="auto" w:sz="0" w:space="0"/>
-          <w:shd w:val="clear" w:fill="FFFFFF"/>
-          <w:lang/>
+          <w:shd w:val="clear" w:fill="FFFFFF"/>
         </w:rPr>
         <w:t xml:space="preserve">Cada estudiante puede realizar varios módulo, y cada módulo puede ser completado por muchos estudiantes. Por lo tanto, la relación entre Estudiantes y Módulos también es de muchos a muchos. Esta relación se gestiona a través de una tabla intermedia que contiene </w:t>
       </w:r>
       <w:r>
         <w:rPr>
-          <w:rFonts w:ascii="Consolas" w:hAnsi="Consolas" w:eastAsia="Consolas" w:cs="Consolas"/>
-          <w:i w:val="0"/>
-          <w:iCs w:val="0"/>
-          <w:caps w:val="0"/>
-          <w:color w:val="000000"/>
-          <w:spacing w:val="0"/>
-          <w:sz w:val="24"/>
-          <w:szCs w:val="24"/>
-          <w:bdr w:val="none" w:color="auto" w:sz="0" w:space="0"/>
-          <w:shd w:val="clear" w:fill="FFFFFF"/>
-          <w:lang/>
+          <w:rFonts w:hint="default" w:ascii="sans-serif" w:hAnsi="sans-serif" w:eastAsia="Consolas" w:cs="sans-serif"/>
+          <w:i w:val="0"/>
+          <w:iCs w:val="0"/>
+          <w:caps w:val="0"/>
+          <w:color w:val="000000"/>
+          <w:spacing w:val="0"/>
+          <w:sz w:val="24"/>
+          <w:szCs w:val="24"/>
+          <w:shd w:val="clear" w:fill="FFFFFF"/>
         </w:rPr>
         <w:t>moduloid</w:t>
       </w:r>
@@ -5388,25 +4921,21 @@
           <w:spacing w:val="0"/>
           <w:sz w:val="24"/>
           <w:szCs w:val="24"/>
-          <w:bdr w:val="none" w:color="auto" w:sz="0" w:space="0"/>
-          <w:shd w:val="clear" w:fill="FFFFFF"/>
-          <w:lang/>
+          <w:shd w:val="clear" w:fill="FFFFFF"/>
         </w:rPr>
         <w:t xml:space="preserve">, </w:t>
       </w:r>
       <w:r>
         <w:rPr>
-          <w:rFonts w:hint="default" w:ascii="Consolas" w:hAnsi="Consolas" w:eastAsia="Consolas" w:cs="Consolas"/>
-          <w:i w:val="0"/>
-          <w:iCs w:val="0"/>
-          <w:caps w:val="0"/>
-          <w:color w:val="000000"/>
-          <w:spacing w:val="0"/>
-          <w:sz w:val="24"/>
-          <w:szCs w:val="24"/>
-          <w:bdr w:val="none" w:color="auto" w:sz="0" w:space="0"/>
-          <w:shd w:val="clear" w:fill="FFFFFF"/>
-          <w:lang/>
+          <w:rFonts w:hint="default" w:ascii="sans-serif" w:hAnsi="sans-serif" w:eastAsia="Consolas" w:cs="sans-serif"/>
+          <w:i w:val="0"/>
+          <w:iCs w:val="0"/>
+          <w:caps w:val="0"/>
+          <w:color w:val="000000"/>
+          <w:spacing w:val="0"/>
+          <w:sz w:val="24"/>
+          <w:szCs w:val="24"/>
+          <w:shd w:val="clear" w:fill="FFFFFF"/>
         </w:rPr>
         <w:t>cursoid</w:t>
       </w:r>
@@ -5420,25 +4949,21 @@
           <w:spacing w:val="0"/>
           <w:sz w:val="24"/>
           <w:szCs w:val="24"/>
-          <w:bdr w:val="none" w:color="auto" w:sz="0" w:space="0"/>
-          <w:shd w:val="clear" w:fill="FFFFFF"/>
-          <w:lang/>
+          <w:shd w:val="clear" w:fill="FFFFFF"/>
         </w:rPr>
         <w:t xml:space="preserve">, </w:t>
       </w:r>
       <w:r>
         <w:rPr>
-          <w:rFonts w:hint="default" w:ascii="Consolas" w:hAnsi="Consolas" w:eastAsia="Consolas" w:cs="Consolas"/>
-          <w:i w:val="0"/>
-          <w:iCs w:val="0"/>
-          <w:caps w:val="0"/>
-          <w:color w:val="000000"/>
-          <w:spacing w:val="0"/>
-          <w:sz w:val="24"/>
-          <w:szCs w:val="24"/>
-          <w:bdr w:val="none" w:color="auto" w:sz="0" w:space="0"/>
-          <w:shd w:val="clear" w:fill="FFFFFF"/>
-          <w:lang/>
+          <w:rFonts w:hint="default" w:ascii="sans-serif" w:hAnsi="sans-serif" w:eastAsia="Consolas" w:cs="sans-serif"/>
+          <w:i w:val="0"/>
+          <w:iCs w:val="0"/>
+          <w:caps w:val="0"/>
+          <w:color w:val="000000"/>
+          <w:spacing w:val="0"/>
+          <w:sz w:val="24"/>
+          <w:szCs w:val="24"/>
+          <w:shd w:val="clear" w:fill="FFFFFF"/>
         </w:rPr>
         <w:t>estudianteid</w:t>
       </w:r>
@@ -5452,25 +4977,21 @@
           <w:spacing w:val="0"/>
           <w:sz w:val="24"/>
           <w:szCs w:val="24"/>
-          <w:bdr w:val="none" w:color="auto" w:sz="0" w:space="0"/>
-          <w:shd w:val="clear" w:fill="FFFFFF"/>
-          <w:lang/>
+          <w:shd w:val="clear" w:fill="FFFFFF"/>
         </w:rPr>
         <w:t xml:space="preserve"> y </w:t>
       </w:r>
       <w:r>
         <w:rPr>
-          <w:rFonts w:hint="default" w:ascii="Consolas" w:hAnsi="Consolas" w:eastAsia="Consolas" w:cs="Consolas"/>
-          <w:i w:val="0"/>
-          <w:iCs w:val="0"/>
-          <w:caps w:val="0"/>
-          <w:color w:val="000000"/>
-          <w:spacing w:val="0"/>
-          <w:sz w:val="24"/>
-          <w:szCs w:val="24"/>
-          <w:bdr w:val="none" w:color="auto" w:sz="0" w:space="0"/>
-          <w:shd w:val="clear" w:fill="FFFFFF"/>
-          <w:lang/>
+          <w:rFonts w:hint="default" w:ascii="sans-serif" w:hAnsi="sans-serif" w:eastAsia="Consolas" w:cs="sans-serif"/>
+          <w:i w:val="0"/>
+          <w:iCs w:val="0"/>
+          <w:caps w:val="0"/>
+          <w:color w:val="000000"/>
+          <w:spacing w:val="0"/>
+          <w:sz w:val="24"/>
+          <w:szCs w:val="24"/>
+          <w:shd w:val="clear" w:fill="FFFFFF"/>
         </w:rPr>
         <w:t>notaexamen</w:t>
       </w:r>
@@ -5484,9 +5005,7 @@
           <w:spacing w:val="0"/>
           <w:sz w:val="24"/>
           <w:szCs w:val="24"/>
-          <w:bdr w:val="none" w:color="auto" w:sz="0" w:space="0"/>
-          <w:shd w:val="clear" w:fill="FFFFFF"/>
-          <w:lang/>
+          <w:shd w:val="clear" w:fill="FFFFFF"/>
         </w:rPr>
         <w:t>. Las claves foráneas establecen las conexiones necesarias con las tablas Módulos, Cursos y Estudiantes. Esto permite almacenar la calificación obtenida por cada estudiante en cada módulo específico.</w:t>
       </w:r>
@@ -5497,6 +5016,7 @@
         <w:keepLines w:val="0"/>
         <w:widowControl/>
         <w:numPr>
+          <w:ilvl w:val="0"/>
           <w:numId w:val="0"/>
         </w:numPr>
         <w:suppressLineNumbers w:val="0"/>
@@ -5555,7 +5075,6 @@
           <w:spacing w:val="0"/>
           <w:sz w:val="24"/>
           <w:szCs w:val="24"/>
-          <w:bdr w:val="none" w:color="auto" w:sz="0" w:space="0"/>
           <w:shd w:val="clear" w:fill="FFFFFF"/>
           <w:lang w:val="es-MX"/>
         </w:rPr>
@@ -5573,9 +5092,7 @@
           <w:spacing w:val="0"/>
           <w:sz w:val="24"/>
           <w:szCs w:val="24"/>
-          <w:bdr w:val="none" w:color="auto" w:sz="0" w:space="0"/>
-          <w:shd w:val="clear" w:fill="FFFFFF"/>
-          <w:lang/>
+          <w:shd w:val="clear" w:fill="FFFFFF"/>
         </w:rPr>
         <w:t>studiante</w:t>
       </w:r>
@@ -5591,7 +5108,6 @@
           <w:spacing w:val="0"/>
           <w:sz w:val="24"/>
           <w:szCs w:val="24"/>
-          <w:bdr w:val="none" w:color="auto" w:sz="0" w:space="0"/>
           <w:shd w:val="clear" w:fill="FFFFFF"/>
           <w:lang w:val="es-MX"/>
         </w:rPr>
@@ -5609,9 +5125,7 @@
           <w:spacing w:val="0"/>
           <w:sz w:val="24"/>
           <w:szCs w:val="24"/>
-          <w:bdr w:val="none" w:color="auto" w:sz="0" w:space="0"/>
-          <w:shd w:val="clear" w:fill="FFFFFF"/>
-          <w:lang/>
+          <w:shd w:val="clear" w:fill="FFFFFF"/>
         </w:rPr>
         <w:t>Clases :</w:t>
       </w:r>
@@ -5625,7 +5139,6 @@
           <w:spacing w:val="0"/>
           <w:sz w:val="24"/>
           <w:szCs w:val="24"/>
-          <w:bdr w:val="none" w:color="auto" w:sz="0" w:space="0"/>
           <w:shd w:val="clear" w:fill="FFFFFF"/>
         </w:rPr>
         <w:t> </w:t>
@@ -5640,7 +5153,6 @@
           <w:spacing w:val="0"/>
           <w:sz w:val="24"/>
           <w:szCs w:val="24"/>
-          <w:bdr w:val="none" w:color="auto" w:sz="0" w:space="0"/>
           <w:shd w:val="clear" w:fill="FFFFFF"/>
         </w:rPr>
         <w:br w:type="textWrapping"/>
@@ -5655,25 +5167,21 @@
           <w:spacing w:val="0"/>
           <w:sz w:val="24"/>
           <w:szCs w:val="24"/>
-          <w:bdr w:val="none" w:color="auto" w:sz="0" w:space="0"/>
-          <w:shd w:val="clear" w:fill="FFFFFF"/>
-          <w:lang/>
+          <w:shd w:val="clear" w:fill="FFFFFF"/>
         </w:rPr>
         <w:t xml:space="preserve">Cada estudiante puede ver muchas clases, y cada clase puede ser vista por muchos estudiantes. Por lo tanto, la relación entre Estudiantes y Clases es de muchos a muchos. Se utiliza una tabla intermedia que incluye </w:t>
       </w:r>
       <w:r>
         <w:rPr>
-          <w:rFonts w:ascii="Consolas" w:hAnsi="Consolas" w:eastAsia="Consolas" w:cs="Consolas"/>
-          <w:i w:val="0"/>
-          <w:iCs w:val="0"/>
-          <w:caps w:val="0"/>
-          <w:color w:val="000000"/>
-          <w:spacing w:val="0"/>
-          <w:sz w:val="24"/>
-          <w:szCs w:val="24"/>
-          <w:bdr w:val="none" w:color="auto" w:sz="0" w:space="0"/>
-          <w:shd w:val="clear" w:fill="FFFFFF"/>
-          <w:lang/>
+          <w:rFonts w:hint="default" w:ascii="sans-serif" w:hAnsi="sans-serif" w:eastAsia="Consolas" w:cs="sans-serif"/>
+          <w:i w:val="0"/>
+          <w:iCs w:val="0"/>
+          <w:caps w:val="0"/>
+          <w:color w:val="000000"/>
+          <w:spacing w:val="0"/>
+          <w:sz w:val="24"/>
+          <w:szCs w:val="24"/>
+          <w:shd w:val="clear" w:fill="FFFFFF"/>
         </w:rPr>
         <w:t>claseid</w:t>
       </w:r>
@@ -5687,25 +5195,21 @@
           <w:spacing w:val="0"/>
           <w:sz w:val="24"/>
           <w:szCs w:val="24"/>
-          <w:bdr w:val="none" w:color="auto" w:sz="0" w:space="0"/>
-          <w:shd w:val="clear" w:fill="FFFFFF"/>
-          <w:lang/>
+          <w:shd w:val="clear" w:fill="FFFFFF"/>
         </w:rPr>
         <w:t xml:space="preserve">, </w:t>
       </w:r>
       <w:r>
         <w:rPr>
-          <w:rFonts w:hint="default" w:ascii="Consolas" w:hAnsi="Consolas" w:eastAsia="Consolas" w:cs="Consolas"/>
-          <w:i w:val="0"/>
-          <w:iCs w:val="0"/>
-          <w:caps w:val="0"/>
-          <w:color w:val="000000"/>
-          <w:spacing w:val="0"/>
-          <w:sz w:val="24"/>
-          <w:szCs w:val="24"/>
-          <w:bdr w:val="none" w:color="auto" w:sz="0" w:space="0"/>
-          <w:shd w:val="clear" w:fill="FFFFFF"/>
-          <w:lang/>
+          <w:rFonts w:hint="default" w:ascii="sans-serif" w:hAnsi="sans-serif" w:eastAsia="Consolas" w:cs="sans-serif"/>
+          <w:i w:val="0"/>
+          <w:iCs w:val="0"/>
+          <w:caps w:val="0"/>
+          <w:color w:val="000000"/>
+          <w:spacing w:val="0"/>
+          <w:sz w:val="24"/>
+          <w:szCs w:val="24"/>
+          <w:shd w:val="clear" w:fill="FFFFFF"/>
         </w:rPr>
         <w:t>cursoid</w:t>
       </w:r>
@@ -5719,25 +5223,21 @@
           <w:spacing w:val="0"/>
           <w:sz w:val="24"/>
           <w:szCs w:val="24"/>
-          <w:bdr w:val="none" w:color="auto" w:sz="0" w:space="0"/>
-          <w:shd w:val="clear" w:fill="FFFFFF"/>
-          <w:lang/>
+          <w:shd w:val="clear" w:fill="FFFFFF"/>
         </w:rPr>
         <w:t xml:space="preserve">, </w:t>
       </w:r>
       <w:r>
         <w:rPr>
-          <w:rFonts w:hint="default" w:ascii="Consolas" w:hAnsi="Consolas" w:eastAsia="Consolas" w:cs="Consolas"/>
-          <w:i w:val="0"/>
-          <w:iCs w:val="0"/>
-          <w:caps w:val="0"/>
-          <w:color w:val="000000"/>
-          <w:spacing w:val="0"/>
-          <w:sz w:val="24"/>
-          <w:szCs w:val="24"/>
-          <w:bdr w:val="none" w:color="auto" w:sz="0" w:space="0"/>
-          <w:shd w:val="clear" w:fill="FFFFFF"/>
-          <w:lang/>
+          <w:rFonts w:hint="default" w:ascii="sans-serif" w:hAnsi="sans-serif" w:eastAsia="Consolas" w:cs="sans-serif"/>
+          <w:i w:val="0"/>
+          <w:iCs w:val="0"/>
+          <w:caps w:val="0"/>
+          <w:color w:val="000000"/>
+          <w:spacing w:val="0"/>
+          <w:sz w:val="24"/>
+          <w:szCs w:val="24"/>
+          <w:shd w:val="clear" w:fill="FFFFFF"/>
         </w:rPr>
         <w:t>estudianteid</w:t>
       </w:r>
@@ -5751,25 +5251,21 @@
           <w:spacing w:val="0"/>
           <w:sz w:val="24"/>
           <w:szCs w:val="24"/>
-          <w:bdr w:val="none" w:color="auto" w:sz="0" w:space="0"/>
-          <w:shd w:val="clear" w:fill="FFFFFF"/>
-          <w:lang/>
+          <w:shd w:val="clear" w:fill="FFFFFF"/>
         </w:rPr>
         <w:t xml:space="preserve"> y un campo </w:t>
       </w:r>
       <w:r>
         <w:rPr>
-          <w:rFonts w:hint="default" w:ascii="Consolas" w:hAnsi="Consolas" w:eastAsia="Consolas" w:cs="Consolas"/>
-          <w:i w:val="0"/>
-          <w:iCs w:val="0"/>
-          <w:caps w:val="0"/>
-          <w:color w:val="000000"/>
-          <w:spacing w:val="0"/>
-          <w:sz w:val="24"/>
-          <w:szCs w:val="24"/>
-          <w:bdr w:val="none" w:color="auto" w:sz="0" w:space="0"/>
-          <w:shd w:val="clear" w:fill="FFFFFF"/>
-          <w:lang/>
+          <w:rFonts w:hint="default" w:ascii="sans-serif" w:hAnsi="sans-serif" w:eastAsia="Consolas" w:cs="sans-serif"/>
+          <w:i w:val="0"/>
+          <w:iCs w:val="0"/>
+          <w:caps w:val="0"/>
+          <w:color w:val="000000"/>
+          <w:spacing w:val="0"/>
+          <w:sz w:val="24"/>
+          <w:szCs w:val="24"/>
+          <w:shd w:val="clear" w:fill="FFFFFF"/>
         </w:rPr>
         <w:t>visto</w:t>
       </w:r>
@@ -5783,26 +5279,9 @@
           <w:spacing w:val="0"/>
           <w:sz w:val="24"/>
           <w:szCs w:val="24"/>
-          <w:bdr w:val="none" w:color="auto" w:sz="0" w:space="0"/>
-          <w:shd w:val="clear" w:fill="FFFFFF"/>
-          <w:lang/>
-        </w:rPr>
-        <w:t xml:space="preserve"> (con valores 0 o 1). Las claves foráneas conectan esta tabla con Estudiantes, Clases y Cursos. Esta relación permite registrar si un estudiante ya visualizó una clase determinada, y así llevar el control del avance dentro del curso</w:t>
-      </w:r>
-      <w:r>
-        <w:rPr>
-          <w:rFonts w:hint="default" w:ascii="sans-serif" w:hAnsi="sans-serif" w:eastAsia="sans-serif" w:cs="sans-serif"/>
-          <w:i w:val="0"/>
-          <w:iCs w:val="0"/>
-          <w:caps w:val="0"/>
-          <w:color w:val="000000"/>
-          <w:spacing w:val="0"/>
-          <w:sz w:val="24"/>
-          <w:szCs w:val="24"/>
-          <w:bdr w:val="none" w:color="auto" w:sz="0" w:space="0"/>
-          <w:shd w:val="clear" w:fill="FFFFFF"/>
-        </w:rPr>
-        <w:t> </w:t>
+          <w:shd w:val="clear" w:fill="FFFFFF"/>
+        </w:rPr>
+        <w:t xml:space="preserve"> (con valores 0 o 1). Las claves foráneas conectan esta tabla con Estudiantes, Clases y Cursos. Esta relación permite registrar si un estudiante ya visualizó una clase determinada, y así llevar el control del avance dentro del curso </w:t>
       </w:r>
     </w:p>
     <w:p>
@@ -5820,7 +5299,6 @@
           <w:spacing w:val="0"/>
           <w:sz w:val="24"/>
           <w:szCs w:val="24"/>
-          <w:bdr w:val="none" w:color="auto" w:sz="0" w:space="0"/>
           <w:shd w:val="clear" w:fill="FFFFFF"/>
         </w:rPr>
       </w:pPr>
@@ -5840,7 +5318,6 @@
           <w:spacing w:val="0"/>
           <w:sz w:val="24"/>
           <w:szCs w:val="24"/>
-          <w:bdr w:val="none" w:color="auto" w:sz="0" w:space="0"/>
           <w:shd w:val="clear" w:fill="FFFFFF"/>
         </w:rPr>
       </w:pPr>
@@ -5860,98 +5337,10 @@
           <w:spacing w:val="0"/>
           <w:sz w:val="24"/>
           <w:szCs w:val="24"/>
-          <w:bdr w:val="none" w:color="auto" w:sz="0" w:space="0"/>
-          <w:shd w:val="clear" w:fill="FFFFFF"/>
-          <w:lang w:val="es-MX"/>
-        </w:rPr>
-      </w:pPr>
-    </w:p>
-    <w:p>
-      <w:pPr>
-        <w:tabs>
-          <w:tab w:val="center" w:pos="945"/>
-        </w:tabs>
-        <w:spacing w:line="237" w:lineRule="auto"/>
-        <w:rPr>
-          <w:sz w:val="24"/>
-          <w:lang w:val="es-MX"/>
-        </w:rPr>
-      </w:pPr>
-      <w:r>
-        <w:rPr>
-          <w:sz w:val="24"/>
-          <w:lang w:val="es-MX"/>
-        </w:rPr>
-        <w:drawing>
-          <wp:inline distT="0" distB="0" distL="0" distR="0">
-            <wp:extent cx="4610100" cy="1666875"/>
-            <wp:effectExtent l="0" t="0" r="0" b="9525"/>
-            <wp:docPr id="40" name="Imagen 40"/>
-            <wp:cNvGraphicFramePr>
-              <a:graphicFrameLocks xmlns:a="http://schemas.openxmlformats.org/drawingml/2006/main" noChangeAspect="1"/>
-            </wp:cNvGraphicFramePr>
-            <a:graphic xmlns:a="http://schemas.openxmlformats.org/drawingml/2006/main">
-              <a:graphicData uri="http://schemas.openxmlformats.org/drawingml/2006/picture">
-                <pic:pic xmlns:pic="http://schemas.openxmlformats.org/drawingml/2006/picture">
-                  <pic:nvPicPr>
-                    <pic:cNvPr id="40" name="Imagen 40"/>
-                    <pic:cNvPicPr>
-                      <a:picLocks noChangeAspect="1" noChangeArrowheads="1"/>
-                    </pic:cNvPicPr>
-                  </pic:nvPicPr>
-                  <pic:blipFill>
-                    <a:blip r:embed="rId14" cstate="print">
-                      <a:extLst>
-                        <a:ext uri="{28A0092B-C50C-407E-A947-70E740481C1C}">
-                          <a14:useLocalDpi xmlns:a14="http://schemas.microsoft.com/office/drawing/2010/main" val="0"/>
-                        </a:ext>
-                      </a:extLst>
-                    </a:blip>
-                    <a:srcRect l="11076" t="21290" r="11236" b="22258"/>
-                    <a:stretch>
-                      <a:fillRect/>
-                    </a:stretch>
-                  </pic:blipFill>
-                  <pic:spPr>
-                    <a:xfrm>
-                      <a:off x="0" y="0"/>
-                      <a:ext cx="4610100" cy="1666875"/>
-                    </a:xfrm>
-                    <a:prstGeom prst="rect">
-                      <a:avLst/>
-                    </a:prstGeom>
-                    <a:noFill/>
-                    <a:ln>
-                      <a:noFill/>
-                    </a:ln>
-                  </pic:spPr>
-                </pic:pic>
-              </a:graphicData>
-            </a:graphic>
-          </wp:inline>
-        </w:drawing>
-      </w:r>
-    </w:p>
-    <w:p>
-      <w:pPr>
-        <w:tabs>
-          <w:tab w:val="center" w:pos="945"/>
-        </w:tabs>
-        <w:spacing w:line="237" w:lineRule="auto"/>
-        <w:rPr>
-          <w:rFonts w:hint="default"/>
-          <w:sz w:val="24"/>
-          <w:lang w:val="es-MX"/>
-        </w:rPr>
-      </w:pPr>
-      <w:r>
-        <w:rPr>
-          <w:rFonts w:hint="default"/>
-          <w:sz w:val="24"/>
-          <w:lang w:val="es-MX"/>
-        </w:rPr>
-        <w:t>// cpz borrarla, es lo mismo que inscripcion</w:t>
-      </w:r>
+          <w:shd w:val="clear" w:fill="FFFFFF"/>
+          <w:lang w:val="es-MX"/>
+        </w:rPr>
+      </w:pPr>
     </w:p>
     <w:p>
       <w:pPr>
@@ -5987,7 +5376,7 @@
                     </pic:cNvPicPr>
                   </pic:nvPicPr>
                   <pic:blipFill>
-                    <a:blip r:embed="rId15" cstate="print">
+                    <a:blip r:embed="rId14" cstate="print">
                       <a:extLst>
                         <a:ext uri="{28A0092B-C50C-407E-A947-70E740481C1C}">
                           <a14:useLocalDpi xmlns:a14="http://schemas.microsoft.com/office/drawing/2010/main" val="0"/>
@@ -6057,7 +5446,7 @@
                     </pic:cNvPicPr>
                   </pic:nvPicPr>
                   <pic:blipFill>
-                    <a:blip r:embed="rId16" cstate="print">
+                    <a:blip r:embed="rId15" cstate="print">
                       <a:extLst>
                         <a:ext uri="{28A0092B-C50C-407E-A947-70E740481C1C}">
                           <a14:useLocalDpi xmlns:a14="http://schemas.microsoft.com/office/drawing/2010/main" val="0"/>
@@ -6120,7 +5509,7 @@
                     </pic:cNvPicPr>
                   </pic:nvPicPr>
                   <pic:blipFill>
-                    <a:blip r:embed="rId17" cstate="print">
+                    <a:blip r:embed="rId16" cstate="print">
                       <a:extLst>
                         <a:ext uri="{28A0092B-C50C-407E-A947-70E740481C1C}">
                           <a14:useLocalDpi xmlns:a14="http://schemas.microsoft.com/office/drawing/2010/main" val="0"/>
@@ -6187,6 +5576,513 @@
           <w:lang w:val="es-MX"/>
         </w:rPr>
       </w:pPr>
+      <w:r>
+        <w:rPr>
+          <w:sz w:val="24"/>
+          <w:lang w:val="es-MX"/>
+        </w:rPr>
+        <w:drawing>
+          <wp:inline distT="0" distB="0" distL="114300" distR="114300">
+            <wp:extent cx="4759325" cy="2745105"/>
+            <wp:effectExtent l="0" t="0" r="3175" b="17145"/>
+            <wp:docPr id="7" name="Imagen 7" descr="Captura de pantalla 2025-05-23 162640"/>
+            <wp:cNvGraphicFramePr>
+              <a:graphicFrameLocks xmlns:a="http://schemas.openxmlformats.org/drawingml/2006/main" noChangeAspect="1"/>
+            </wp:cNvGraphicFramePr>
+            <a:graphic xmlns:a="http://schemas.openxmlformats.org/drawingml/2006/main">
+              <a:graphicData uri="http://schemas.openxmlformats.org/drawingml/2006/picture">
+                <pic:pic xmlns:pic="http://schemas.openxmlformats.org/drawingml/2006/picture">
+                  <pic:nvPicPr>
+                    <pic:cNvPr id="7" name="Imagen 7" descr="Captura de pantalla 2025-05-23 162640"/>
+                    <pic:cNvPicPr>
+                      <a:picLocks noChangeAspect="1"/>
+                    </pic:cNvPicPr>
+                  </pic:nvPicPr>
+                  <pic:blipFill>
+                    <a:blip r:embed="rId17"/>
+                    <a:stretch>
+                      <a:fillRect/>
+                    </a:stretch>
+                  </pic:blipFill>
+                  <pic:spPr>
+                    <a:xfrm>
+                      <a:off x="0" y="0"/>
+                      <a:ext cx="4759325" cy="2745105"/>
+                    </a:xfrm>
+                    <a:prstGeom prst="rect">
+                      <a:avLst/>
+                    </a:prstGeom>
+                  </pic:spPr>
+                </pic:pic>
+              </a:graphicData>
+            </a:graphic>
+          </wp:inline>
+        </w:drawing>
+      </w:r>
+    </w:p>
+    <w:p>
+      <w:pPr>
+        <w:pStyle w:val="11"/>
+        <w:keepNext w:val="0"/>
+        <w:keepLines w:val="0"/>
+        <w:widowControl/>
+        <w:suppressLineNumbers w:val="0"/>
+        <w:rPr>
+          <w:rFonts w:hint="default" w:ascii="sans-serif" w:hAnsi="sans-serif" w:cs="sans-serif"/>
+          <w:b w:val="0"/>
+          <w:bCs w:val="0"/>
+          <w:sz w:val="24"/>
+          <w:szCs w:val="24"/>
+        </w:rPr>
+      </w:pPr>
+      <w:r>
+        <w:rPr>
+          <w:rFonts w:hint="default" w:ascii="sans-serif" w:hAnsi="sans-serif" w:cs="sans-serif"/>
+          <w:b w:val="0"/>
+          <w:bCs w:val="0"/>
+          <w:sz w:val="24"/>
+          <w:szCs w:val="24"/>
+        </w:rPr>
+        <w:t xml:space="preserve">La tabla </w:t>
+      </w:r>
+      <w:r>
+        <w:rPr>
+          <w:rStyle w:val="8"/>
+          <w:rFonts w:hint="default" w:ascii="sans-serif" w:hAnsi="sans-serif" w:cs="sans-serif"/>
+          <w:b w:val="0"/>
+          <w:bCs w:val="0"/>
+          <w:sz w:val="24"/>
+          <w:szCs w:val="24"/>
+        </w:rPr>
+        <w:t>Progreso</w:t>
+      </w:r>
+      <w:r>
+        <w:rPr>
+          <w:rFonts w:hint="default" w:ascii="sans-serif" w:hAnsi="sans-serif" w:cs="sans-serif"/>
+          <w:b w:val="0"/>
+          <w:bCs w:val="0"/>
+          <w:sz w:val="24"/>
+          <w:szCs w:val="24"/>
+        </w:rPr>
+        <w:t xml:space="preserve"> almacena información sobre el avance individual de los estudiantes en los cursos disponibles . Cada registro en esta tabla representa el progreso de un estudiante específico en un curso determinado, incluyendo el porcentaje </w:t>
+      </w:r>
+      <w:r>
+        <w:rPr>
+          <w:rFonts w:hint="default" w:ascii="sans-serif" w:hAnsi="sans-serif" w:cs="sans-serif"/>
+          <w:b w:val="0"/>
+          <w:bCs w:val="0"/>
+          <w:sz w:val="24"/>
+          <w:szCs w:val="24"/>
+          <w:lang w:val="es-MX"/>
+        </w:rPr>
+        <w:t>de avance</w:t>
+      </w:r>
+      <w:r>
+        <w:rPr>
+          <w:rFonts w:hint="default" w:ascii="sans-serif" w:hAnsi="sans-serif" w:cs="sans-serif"/>
+          <w:b w:val="0"/>
+          <w:bCs w:val="0"/>
+          <w:sz w:val="24"/>
+          <w:szCs w:val="24"/>
+        </w:rPr>
+        <w:t>.</w:t>
+      </w:r>
+    </w:p>
+    <w:p>
+      <w:pPr>
+        <w:keepNext w:val="0"/>
+        <w:keepLines w:val="0"/>
+        <w:widowControl/>
+        <w:numPr>
+          <w:ilvl w:val="1"/>
+          <w:numId w:val="2"/>
+        </w:numPr>
+        <w:suppressLineNumbers w:val="0"/>
+        <w:pBdr>
+          <w:top w:val="none" w:color="auto" w:sz="0" w:space="0"/>
+          <w:left w:val="none" w:color="auto" w:sz="0" w:space="0"/>
+          <w:bottom w:val="none" w:color="auto" w:sz="0" w:space="0"/>
+          <w:right w:val="none" w:color="auto" w:sz="0" w:space="0"/>
+        </w:pBdr>
+        <w:bidi w:val="0"/>
+        <w:spacing w:before="0" w:beforeAutospacing="0" w:after="0" w:afterAutospacing="0"/>
+        <w:ind w:left="780" w:leftChars="0" w:right="0" w:hanging="360"/>
+        <w:textAlignment w:val="baseline"/>
+        <w:rPr>
+          <w:rFonts w:hint="default" w:ascii="sans-serif" w:hAnsi="sans-serif" w:eastAsia="sans-serif" w:cs="sans-serif"/>
+          <w:sz w:val="24"/>
+          <w:szCs w:val="24"/>
+        </w:rPr>
+      </w:pPr>
+      <w:r>
+        <w:rPr>
+          <w:rFonts w:hint="default" w:ascii="sans-serif" w:hAnsi="sans-serif" w:cs="sans-serif"/>
+          <w:b w:val="0"/>
+          <w:bCs w:val="0"/>
+          <w:sz w:val="24"/>
+          <w:szCs w:val="24"/>
+          <w:lang w:val="es-MX"/>
+        </w:rPr>
+        <w:t>E</w:t>
+      </w:r>
+      <w:r>
+        <w:rPr>
+          <w:rStyle w:val="8"/>
+          <w:rFonts w:hint="default" w:ascii="sans-serif" w:hAnsi="sans-serif" w:cs="sans-serif"/>
+          <w:sz w:val="24"/>
+          <w:szCs w:val="24"/>
+        </w:rPr>
+        <w:t xml:space="preserve">studiantes - </w:t>
+      </w:r>
+      <w:r>
+        <w:rPr>
+          <w:rStyle w:val="8"/>
+          <w:rFonts w:hint="default" w:ascii="sans-serif" w:hAnsi="sans-serif" w:cs="sans-serif"/>
+          <w:b/>
+          <w:bCs/>
+          <w:sz w:val="24"/>
+          <w:szCs w:val="24"/>
+        </w:rPr>
+        <w:t>Progreso</w:t>
+      </w:r>
+      <w:r>
+        <w:rPr>
+          <w:rFonts w:hint="default" w:ascii="sans-serif" w:hAnsi="sans-serif" w:cs="sans-serif"/>
+          <w:b w:val="0"/>
+          <w:bCs w:val="0"/>
+          <w:sz w:val="24"/>
+          <w:szCs w:val="24"/>
+        </w:rPr>
+        <w:t>:</w:t>
+      </w:r>
+      <w:r>
+        <w:rPr>
+          <w:rFonts w:hint="default" w:ascii="sans-serif" w:hAnsi="sans-serif" w:cs="sans-serif"/>
+          <w:b w:val="0"/>
+          <w:bCs w:val="0"/>
+          <w:sz w:val="24"/>
+          <w:szCs w:val="24"/>
+          <w:lang w:val="es-MX"/>
+        </w:rPr>
+        <w:t xml:space="preserve"> </w:t>
+      </w:r>
+      <w:r>
+        <w:rPr>
+          <w:rFonts w:hint="default" w:ascii="sans-serif" w:hAnsi="sans-serif" w:cs="sans-serif"/>
+          <w:b w:val="0"/>
+          <w:bCs w:val="0"/>
+          <w:sz w:val="24"/>
+          <w:szCs w:val="24"/>
+        </w:rPr>
+        <w:t xml:space="preserve">Cada progreso está asociado a un único estudiante, lo que significa que un estudiante puede tener múltiples registros de progreso (uno por cada curso), pero cada progreso pertenece solo a un estudiante. Esta relación es de uno a muchos y se establece mediante la clave foránea </w:t>
+      </w:r>
+      <w:r>
+        <w:rPr>
+          <w:rStyle w:val="8"/>
+          <w:rFonts w:hint="default" w:ascii="sans-serif" w:hAnsi="sans-serif" w:cs="sans-serif"/>
+          <w:b w:val="0"/>
+          <w:bCs w:val="0"/>
+          <w:sz w:val="24"/>
+          <w:szCs w:val="24"/>
+        </w:rPr>
+        <w:t>EstudianteID</w:t>
+      </w:r>
+      <w:r>
+        <w:rPr>
+          <w:rFonts w:hint="default" w:ascii="sans-serif" w:hAnsi="sans-serif" w:cs="sans-serif"/>
+          <w:b w:val="0"/>
+          <w:bCs w:val="0"/>
+          <w:sz w:val="24"/>
+          <w:szCs w:val="24"/>
+        </w:rPr>
+        <w:t xml:space="preserve"> en la tabla </w:t>
+      </w:r>
+      <w:r>
+        <w:rPr>
+          <w:rStyle w:val="8"/>
+          <w:rFonts w:hint="default" w:ascii="sans-serif" w:hAnsi="sans-serif" w:cs="sans-serif"/>
+          <w:b w:val="0"/>
+          <w:bCs w:val="0"/>
+          <w:sz w:val="24"/>
+          <w:szCs w:val="24"/>
+        </w:rPr>
+        <w:t>Progreso</w:t>
+      </w:r>
+      <w:r>
+        <w:rPr>
+          <w:rFonts w:hint="default" w:ascii="sans-serif" w:hAnsi="sans-serif" w:cs="sans-serif"/>
+          <w:b w:val="0"/>
+          <w:bCs w:val="0"/>
+          <w:sz w:val="24"/>
+          <w:szCs w:val="24"/>
+        </w:rPr>
+        <w:t xml:space="preserve">, que hace referencia al </w:t>
+      </w:r>
+      <w:r>
+        <w:rPr>
+          <w:rStyle w:val="8"/>
+          <w:rFonts w:hint="default" w:ascii="sans-serif" w:hAnsi="sans-serif" w:cs="sans-serif"/>
+          <w:b w:val="0"/>
+          <w:bCs w:val="0"/>
+          <w:sz w:val="24"/>
+          <w:szCs w:val="24"/>
+        </w:rPr>
+        <w:t>EstudianteID</w:t>
+      </w:r>
+      <w:r>
+        <w:rPr>
+          <w:rFonts w:hint="default" w:ascii="sans-serif" w:hAnsi="sans-serif" w:cs="sans-serif"/>
+          <w:b w:val="0"/>
+          <w:bCs w:val="0"/>
+          <w:sz w:val="24"/>
+          <w:szCs w:val="24"/>
+        </w:rPr>
+        <w:t xml:space="preserve"> en la tabla </w:t>
+      </w:r>
+      <w:r>
+        <w:rPr>
+          <w:rStyle w:val="8"/>
+          <w:rFonts w:hint="default" w:ascii="sans-serif" w:hAnsi="sans-serif" w:cs="sans-serif"/>
+          <w:b w:val="0"/>
+          <w:bCs w:val="0"/>
+          <w:sz w:val="24"/>
+          <w:szCs w:val="24"/>
+        </w:rPr>
+        <w:t>Estudiante</w:t>
+      </w:r>
+      <w:r>
+        <w:rPr>
+          <w:rStyle w:val="8"/>
+          <w:rFonts w:hint="default" w:ascii="sans-serif" w:hAnsi="sans-serif" w:cs="sans-serif"/>
+          <w:b w:val="0"/>
+          <w:bCs w:val="0"/>
+          <w:sz w:val="24"/>
+          <w:szCs w:val="24"/>
+          <w:lang w:val="es-MX"/>
+        </w:rPr>
+        <w:t>s.</w:t>
+      </w:r>
+    </w:p>
+    <w:p>
+      <w:pPr>
+        <w:keepNext w:val="0"/>
+        <w:keepLines w:val="0"/>
+        <w:widowControl/>
+        <w:numPr>
+          <w:numId w:val="0"/>
+        </w:numPr>
+        <w:suppressLineNumbers w:val="0"/>
+        <w:pBdr>
+          <w:top w:val="none" w:color="auto" w:sz="0" w:space="0"/>
+          <w:left w:val="none" w:color="auto" w:sz="0" w:space="0"/>
+          <w:bottom w:val="none" w:color="auto" w:sz="0" w:space="0"/>
+          <w:right w:val="none" w:color="auto" w:sz="0" w:space="0"/>
+        </w:pBdr>
+        <w:bidi w:val="0"/>
+        <w:spacing w:before="0" w:beforeAutospacing="0" w:after="0" w:afterAutospacing="0"/>
+        <w:ind w:leftChars="0" w:right="0" w:rightChars="0"/>
+        <w:textAlignment w:val="baseline"/>
+        <w:rPr>
+          <w:rFonts w:hint="default" w:ascii="sans-serif" w:hAnsi="sans-serif" w:eastAsia="sans-serif" w:cs="sans-serif"/>
+          <w:sz w:val="24"/>
+          <w:szCs w:val="24"/>
+        </w:rPr>
+      </w:pPr>
+    </w:p>
+    <w:p>
+      <w:pPr>
+        <w:keepNext w:val="0"/>
+        <w:keepLines w:val="0"/>
+        <w:widowControl/>
+        <w:numPr>
+          <w:ilvl w:val="1"/>
+          <w:numId w:val="2"/>
+        </w:numPr>
+        <w:suppressLineNumbers w:val="0"/>
+        <w:pBdr>
+          <w:top w:val="none" w:color="auto" w:sz="0" w:space="0"/>
+          <w:left w:val="none" w:color="auto" w:sz="0" w:space="0"/>
+          <w:bottom w:val="none" w:color="auto" w:sz="0" w:space="0"/>
+          <w:right w:val="none" w:color="auto" w:sz="0" w:space="0"/>
+        </w:pBdr>
+        <w:bidi w:val="0"/>
+        <w:spacing w:before="0" w:beforeAutospacing="0" w:after="0" w:afterAutospacing="0"/>
+        <w:ind w:left="780" w:leftChars="0" w:right="0" w:hanging="360"/>
+        <w:textAlignment w:val="baseline"/>
+        <w:rPr>
+          <w:rFonts w:hint="default" w:ascii="sans-serif" w:hAnsi="sans-serif" w:eastAsia="sans-serif" w:cs="sans-serif"/>
+          <w:sz w:val="24"/>
+          <w:szCs w:val="24"/>
+        </w:rPr>
+      </w:pPr>
+      <w:r>
+        <w:rPr>
+          <w:rStyle w:val="8"/>
+          <w:rFonts w:hint="default" w:ascii="sans-serif" w:hAnsi="sans-serif" w:cs="sans-serif"/>
+          <w:sz w:val="24"/>
+          <w:szCs w:val="24"/>
+          <w:lang w:val="es-MX"/>
+        </w:rPr>
+        <w:t>C</w:t>
+      </w:r>
+      <w:r>
+        <w:rPr>
+          <w:rStyle w:val="8"/>
+          <w:rFonts w:hint="default" w:ascii="sans-serif" w:hAnsi="sans-serif" w:cs="sans-serif"/>
+          <w:sz w:val="24"/>
+          <w:szCs w:val="24"/>
+        </w:rPr>
+        <w:t>ursos - Progreso</w:t>
+      </w:r>
+      <w:r>
+        <w:rPr>
+          <w:rFonts w:hint="default" w:ascii="sans-serif" w:hAnsi="sans-serif" w:cs="sans-serif"/>
+          <w:sz w:val="24"/>
+          <w:szCs w:val="24"/>
+        </w:rPr>
+        <w:t xml:space="preserve">: </w:t>
+      </w:r>
+      <w:r>
+        <w:rPr>
+          <w:rFonts w:hint="default" w:ascii="sans-serif" w:hAnsi="sans-serif" w:cs="sans-serif"/>
+          <w:b w:val="0"/>
+          <w:bCs w:val="0"/>
+          <w:sz w:val="24"/>
+          <w:szCs w:val="24"/>
+          <w:lang w:val="es-MX"/>
+        </w:rPr>
+        <w:t xml:space="preserve">Cada </w:t>
+      </w:r>
+      <w:r>
+        <w:rPr>
+          <w:rFonts w:hint="default" w:ascii="sans-serif" w:hAnsi="sans-serif" w:cs="sans-serif"/>
+          <w:b w:val="0"/>
+          <w:bCs w:val="0"/>
+          <w:sz w:val="24"/>
+          <w:szCs w:val="24"/>
+        </w:rPr>
+        <w:t xml:space="preserve">progreso también se relaciona con un único curso. Un curso puede tener muchos estudiantes asociados </w:t>
+      </w:r>
+      <w:r>
+        <w:rPr>
+          <w:rFonts w:hint="default" w:ascii="sans-serif" w:hAnsi="sans-serif" w:cs="sans-serif"/>
+          <w:b w:val="0"/>
+          <w:bCs w:val="0"/>
+          <w:sz w:val="24"/>
+          <w:szCs w:val="24"/>
+          <w:lang w:val="es-MX"/>
+        </w:rPr>
+        <w:t>a</w:t>
+      </w:r>
+      <w:r>
+        <w:rPr>
+          <w:rFonts w:hint="default" w:ascii="sans-serif" w:hAnsi="sans-serif" w:cs="sans-serif"/>
+          <w:b w:val="0"/>
+          <w:bCs w:val="0"/>
+          <w:sz w:val="24"/>
+          <w:szCs w:val="24"/>
+        </w:rPr>
+        <w:t xml:space="preserve"> sus respectivos progresos, pero cada registro de progreso corresponde a un único curso. Esta relación uno a muchos se define mediante la clave foránea </w:t>
+      </w:r>
+      <w:r>
+        <w:rPr>
+          <w:rStyle w:val="8"/>
+          <w:rFonts w:hint="default" w:ascii="sans-serif" w:hAnsi="sans-serif" w:cs="sans-serif"/>
+          <w:b w:val="0"/>
+          <w:bCs w:val="0"/>
+          <w:sz w:val="24"/>
+          <w:szCs w:val="24"/>
+        </w:rPr>
+        <w:t>CursoID</w:t>
+      </w:r>
+      <w:r>
+        <w:rPr>
+          <w:rFonts w:hint="default" w:ascii="sans-serif" w:hAnsi="sans-serif" w:cs="sans-serif"/>
+          <w:b w:val="0"/>
+          <w:bCs w:val="0"/>
+          <w:sz w:val="24"/>
+          <w:szCs w:val="24"/>
+        </w:rPr>
+        <w:t xml:space="preserve"> en la tabla </w:t>
+      </w:r>
+      <w:r>
+        <w:rPr>
+          <w:rStyle w:val="8"/>
+          <w:rFonts w:hint="default" w:ascii="sans-serif" w:hAnsi="sans-serif" w:cs="sans-serif"/>
+          <w:b w:val="0"/>
+          <w:bCs w:val="0"/>
+          <w:sz w:val="24"/>
+          <w:szCs w:val="24"/>
+        </w:rPr>
+        <w:t>Progreso</w:t>
+      </w:r>
+      <w:r>
+        <w:rPr>
+          <w:rFonts w:hint="default" w:ascii="sans-serif" w:hAnsi="sans-serif" w:cs="sans-serif"/>
+          <w:b w:val="0"/>
+          <w:bCs w:val="0"/>
+          <w:sz w:val="24"/>
+          <w:szCs w:val="24"/>
+        </w:rPr>
+        <w:t xml:space="preserve">, que apunta al </w:t>
+      </w:r>
+      <w:r>
+        <w:rPr>
+          <w:rStyle w:val="8"/>
+          <w:rFonts w:hint="default" w:ascii="sans-serif" w:hAnsi="sans-serif" w:cs="sans-serif"/>
+          <w:b w:val="0"/>
+          <w:bCs w:val="0"/>
+          <w:sz w:val="24"/>
+          <w:szCs w:val="24"/>
+        </w:rPr>
+        <w:t>CursoID</w:t>
+      </w:r>
+      <w:r>
+        <w:rPr>
+          <w:rFonts w:hint="default" w:ascii="sans-serif" w:hAnsi="sans-serif" w:cs="sans-serif"/>
+          <w:b w:val="0"/>
+          <w:bCs w:val="0"/>
+          <w:sz w:val="24"/>
+          <w:szCs w:val="24"/>
+        </w:rPr>
+        <w:t xml:space="preserve"> de la tabla </w:t>
+      </w:r>
+      <w:r>
+        <w:rPr>
+          <w:rStyle w:val="8"/>
+          <w:rFonts w:hint="default" w:ascii="sans-serif" w:hAnsi="sans-serif" w:cs="sans-serif"/>
+          <w:b w:val="0"/>
+          <w:bCs w:val="0"/>
+          <w:sz w:val="24"/>
+          <w:szCs w:val="24"/>
+        </w:rPr>
+        <w:t>Curso</w:t>
+      </w:r>
+      <w:r>
+        <w:rPr>
+          <w:rStyle w:val="8"/>
+          <w:rFonts w:hint="default" w:ascii="sans-serif" w:hAnsi="sans-serif" w:cs="sans-serif"/>
+          <w:b w:val="0"/>
+          <w:bCs w:val="0"/>
+          <w:sz w:val="24"/>
+          <w:szCs w:val="24"/>
+          <w:lang w:val="es-MX"/>
+        </w:rPr>
+        <w:t>s.</w:t>
+      </w:r>
+    </w:p>
+    <w:p>
+      <w:pPr>
+        <w:keepNext w:val="0"/>
+        <w:keepLines w:val="0"/>
+        <w:widowControl/>
+        <w:numPr>
+          <w:numId w:val="0"/>
+        </w:numPr>
+        <w:suppressLineNumbers w:val="0"/>
+        <w:spacing w:before="0" w:beforeAutospacing="1" w:after="0" w:afterAutospacing="1"/>
+        <w:ind w:left="1080" w:leftChars="0"/>
+      </w:pPr>
     </w:p>
     <w:p>
       <w:pPr>
@@ -6195,6 +6091,649 @@
           <w:sz w:val="24"/>
           <w:lang w:val="es-MX"/>
         </w:rPr>
+      </w:pPr>
+    </w:p>
+    <w:p>
+      <w:pPr>
+        <w:spacing w:line="237" w:lineRule="auto"/>
+        <w:rPr>
+          <w:sz w:val="24"/>
+          <w:lang w:val="es-MX"/>
+        </w:rPr>
+      </w:pPr>
+    </w:p>
+    <w:p>
+      <w:pPr>
+        <w:spacing w:line="237" w:lineRule="auto"/>
+        <w:rPr>
+          <w:sz w:val="24"/>
+          <w:lang w:val="es-MX"/>
+        </w:rPr>
+      </w:pPr>
+      <w:r>
+        <w:rPr>
+          <w:sz w:val="24"/>
+          <w:lang w:val="es-MX"/>
+        </w:rPr>
+        <w:drawing>
+          <wp:inline distT="0" distB="0" distL="114300" distR="114300">
+            <wp:extent cx="4835525" cy="2878455"/>
+            <wp:effectExtent l="0" t="0" r="3175" b="17145"/>
+            <wp:docPr id="9" name="Imagen 9" descr="Captura de pantalla 2025-05-23 162905"/>
+            <wp:cNvGraphicFramePr>
+              <a:graphicFrameLocks xmlns:a="http://schemas.openxmlformats.org/drawingml/2006/main" noChangeAspect="1"/>
+            </wp:cNvGraphicFramePr>
+            <a:graphic xmlns:a="http://schemas.openxmlformats.org/drawingml/2006/main">
+              <a:graphicData uri="http://schemas.openxmlformats.org/drawingml/2006/picture">
+                <pic:pic xmlns:pic="http://schemas.openxmlformats.org/drawingml/2006/picture">
+                  <pic:nvPicPr>
+                    <pic:cNvPr id="9" name="Imagen 9" descr="Captura de pantalla 2025-05-23 162905"/>
+                    <pic:cNvPicPr>
+                      <a:picLocks noChangeAspect="1"/>
+                    </pic:cNvPicPr>
+                  </pic:nvPicPr>
+                  <pic:blipFill>
+                    <a:blip r:embed="rId18"/>
+                    <a:stretch>
+                      <a:fillRect/>
+                    </a:stretch>
+                  </pic:blipFill>
+                  <pic:spPr>
+                    <a:xfrm>
+                      <a:off x="0" y="0"/>
+                      <a:ext cx="4835525" cy="2878455"/>
+                    </a:xfrm>
+                    <a:prstGeom prst="rect">
+                      <a:avLst/>
+                    </a:prstGeom>
+                  </pic:spPr>
+                </pic:pic>
+              </a:graphicData>
+            </a:graphic>
+          </wp:inline>
+        </w:drawing>
+      </w:r>
+    </w:p>
+    <w:p>
+      <w:pPr>
+        <w:spacing w:line="237" w:lineRule="auto"/>
+        <w:rPr>
+          <w:sz w:val="24"/>
+          <w:lang w:val="es-MX"/>
+        </w:rPr>
+      </w:pPr>
+    </w:p>
+    <w:p>
+      <w:pPr>
+        <w:pStyle w:val="11"/>
+        <w:keepNext w:val="0"/>
+        <w:keepLines w:val="0"/>
+        <w:widowControl/>
+        <w:suppressLineNumbers w:val="0"/>
+        <w:rPr>
+          <w:rFonts w:hint="default" w:ascii="sans-serif" w:hAnsi="sans-serif" w:cs="sans-serif"/>
+          <w:b w:val="0"/>
+          <w:bCs w:val="0"/>
+          <w:sz w:val="24"/>
+          <w:szCs w:val="24"/>
+        </w:rPr>
+      </w:pPr>
+      <w:r>
+        <w:rPr>
+          <w:rFonts w:hint="default" w:ascii="sans-serif" w:hAnsi="sans-serif" w:cs="sans-serif"/>
+          <w:b w:val="0"/>
+          <w:bCs w:val="0"/>
+          <w:sz w:val="24"/>
+          <w:szCs w:val="24"/>
+        </w:rPr>
+        <w:t xml:space="preserve">La tabla </w:t>
+      </w:r>
+      <w:r>
+        <w:rPr>
+          <w:rStyle w:val="8"/>
+          <w:rFonts w:hint="default" w:ascii="sans-serif" w:hAnsi="sans-serif" w:cs="sans-serif"/>
+          <w:b w:val="0"/>
+          <w:bCs w:val="0"/>
+          <w:sz w:val="24"/>
+          <w:szCs w:val="24"/>
+        </w:rPr>
+        <w:t>Calificación</w:t>
+      </w:r>
+      <w:r>
+        <w:rPr>
+          <w:rFonts w:hint="default" w:ascii="sans-serif" w:hAnsi="sans-serif" w:cs="sans-serif"/>
+          <w:b w:val="0"/>
+          <w:bCs w:val="0"/>
+          <w:sz w:val="24"/>
+          <w:szCs w:val="24"/>
+        </w:rPr>
+        <w:t xml:space="preserve"> almacena las notas que los estudiantes obtienen en los cursos. Cada calificación pertenece a un único estudiante y a un único curso, lo que permite registrar la nota final de un estudiante en un curso específico.</w:t>
+      </w:r>
+    </w:p>
+    <w:p>
+      <w:pPr>
+        <w:keepNext w:val="0"/>
+        <w:keepLines w:val="0"/>
+        <w:widowControl/>
+        <w:numPr>
+          <w:numId w:val="0"/>
+        </w:numPr>
+        <w:suppressLineNumbers w:val="0"/>
+        <w:pBdr>
+          <w:top w:val="none" w:color="auto" w:sz="0" w:space="0"/>
+          <w:left w:val="none" w:color="auto" w:sz="0" w:space="0"/>
+          <w:bottom w:val="none" w:color="auto" w:sz="0" w:space="0"/>
+          <w:right w:val="none" w:color="auto" w:sz="0" w:space="0"/>
+        </w:pBdr>
+        <w:bidi w:val="0"/>
+        <w:spacing w:before="0" w:beforeAutospacing="0" w:after="0" w:afterAutospacing="0"/>
+        <w:ind w:leftChars="0" w:right="0" w:rightChars="0"/>
+        <w:textAlignment w:val="baseline"/>
+        <w:rPr>
+          <w:rFonts w:hint="default" w:ascii="sans-serif" w:hAnsi="sans-serif" w:eastAsia="sans-serif" w:cs="sans-serif"/>
+          <w:sz w:val="24"/>
+          <w:szCs w:val="24"/>
+        </w:rPr>
+      </w:pPr>
+      <w:r>
+        <w:rPr>
+          <w:rStyle w:val="8"/>
+          <w:rFonts w:hint="default" w:ascii="sans-serif" w:hAnsi="sans-serif" w:cs="sans-serif"/>
+          <w:b w:val="0"/>
+          <w:bCs w:val="0"/>
+          <w:sz w:val="24"/>
+          <w:szCs w:val="24"/>
+          <w:lang w:val="es-MX"/>
+        </w:rPr>
+        <w:t>.</w:t>
+      </w:r>
+    </w:p>
+    <w:p>
+      <w:pPr>
+        <w:keepNext w:val="0"/>
+        <w:keepLines w:val="0"/>
+        <w:widowControl/>
+        <w:numPr>
+          <w:ilvl w:val="1"/>
+          <w:numId w:val="2"/>
+        </w:numPr>
+        <w:suppressLineNumbers w:val="0"/>
+        <w:pBdr>
+          <w:top w:val="none" w:color="auto" w:sz="0" w:space="0"/>
+          <w:left w:val="none" w:color="auto" w:sz="0" w:space="0"/>
+          <w:bottom w:val="none" w:color="auto" w:sz="0" w:space="0"/>
+          <w:right w:val="none" w:color="auto" w:sz="0" w:space="0"/>
+        </w:pBdr>
+        <w:bidi w:val="0"/>
+        <w:spacing w:before="0" w:beforeAutospacing="0" w:after="0" w:afterAutospacing="0"/>
+        <w:ind w:left="780" w:leftChars="0" w:right="0" w:hanging="360"/>
+        <w:textAlignment w:val="baseline"/>
+        <w:rPr>
+          <w:rFonts w:hint="default" w:ascii="sans-serif" w:hAnsi="sans-serif" w:eastAsia="sans-serif" w:cs="sans-serif"/>
+          <w:sz w:val="24"/>
+          <w:szCs w:val="24"/>
+        </w:rPr>
+      </w:pPr>
+      <w:r>
+        <w:rPr>
+          <w:rStyle w:val="8"/>
+          <w:rFonts w:hint="default" w:ascii="sans-serif" w:hAnsi="sans-serif" w:cs="sans-serif"/>
+          <w:b/>
+          <w:bCs/>
+          <w:sz w:val="24"/>
+          <w:szCs w:val="24"/>
+          <w:lang w:val="es-MX"/>
+        </w:rPr>
+        <w:t>E</w:t>
+      </w:r>
+      <w:r>
+        <w:rPr>
+          <w:rStyle w:val="8"/>
+          <w:rFonts w:hint="default" w:ascii="sans-serif" w:hAnsi="sans-serif" w:cs="sans-serif"/>
+          <w:b/>
+          <w:bCs/>
+          <w:sz w:val="24"/>
+          <w:szCs w:val="24"/>
+        </w:rPr>
+        <w:t xml:space="preserve">studiantes </w:t>
+      </w:r>
+      <w:r>
+        <w:rPr>
+          <w:rStyle w:val="8"/>
+          <w:rFonts w:hint="default" w:ascii="sans-serif" w:hAnsi="sans-serif" w:cs="sans-serif"/>
+          <w:sz w:val="24"/>
+          <w:szCs w:val="24"/>
+        </w:rPr>
+        <w:t>- Calificación</w:t>
+      </w:r>
+      <w:r>
+        <w:rPr>
+          <w:rFonts w:hint="default" w:ascii="sans-serif" w:hAnsi="sans-serif" w:cs="sans-serif"/>
+          <w:sz w:val="24"/>
+          <w:szCs w:val="24"/>
+        </w:rPr>
+        <w:t xml:space="preserve">: </w:t>
+      </w:r>
+      <w:r>
+        <w:rPr>
+          <w:rFonts w:hint="default" w:ascii="sans-serif" w:hAnsi="sans-serif" w:cs="sans-serif"/>
+          <w:b w:val="0"/>
+          <w:bCs w:val="0"/>
+          <w:sz w:val="24"/>
+          <w:szCs w:val="24"/>
+        </w:rPr>
+        <w:t xml:space="preserve">Un estudiante puede tener muchas calificaciones (una por cada curso). Relación de uno a muchos mediante la clave foránea </w:t>
+      </w:r>
+      <w:r>
+        <w:rPr>
+          <w:rStyle w:val="8"/>
+          <w:rFonts w:hint="default" w:ascii="sans-serif" w:hAnsi="sans-serif" w:cs="sans-serif"/>
+          <w:b w:val="0"/>
+          <w:bCs w:val="0"/>
+          <w:sz w:val="24"/>
+          <w:szCs w:val="24"/>
+        </w:rPr>
+        <w:t>EstudianteID</w:t>
+      </w:r>
+      <w:r>
+        <w:rPr>
+          <w:rStyle w:val="8"/>
+          <w:rFonts w:hint="default" w:ascii="sans-serif" w:hAnsi="sans-serif" w:cs="sans-serif"/>
+          <w:b w:val="0"/>
+          <w:bCs w:val="0"/>
+          <w:sz w:val="24"/>
+          <w:szCs w:val="24"/>
+          <w:lang w:val="es-MX"/>
+        </w:rPr>
+        <w:t>.</w:t>
+      </w:r>
+    </w:p>
+    <w:p>
+      <w:pPr>
+        <w:keepNext w:val="0"/>
+        <w:keepLines w:val="0"/>
+        <w:widowControl/>
+        <w:numPr>
+          <w:ilvl w:val="1"/>
+          <w:numId w:val="2"/>
+        </w:numPr>
+        <w:suppressLineNumbers w:val="0"/>
+        <w:pBdr>
+          <w:top w:val="none" w:color="auto" w:sz="0" w:space="0"/>
+          <w:left w:val="none" w:color="auto" w:sz="0" w:space="0"/>
+          <w:bottom w:val="none" w:color="auto" w:sz="0" w:space="0"/>
+          <w:right w:val="none" w:color="auto" w:sz="0" w:space="0"/>
+        </w:pBdr>
+        <w:bidi w:val="0"/>
+        <w:spacing w:before="0" w:beforeAutospacing="0" w:after="0" w:afterAutospacing="0"/>
+        <w:ind w:left="780" w:leftChars="0" w:right="0" w:hanging="360"/>
+        <w:textAlignment w:val="baseline"/>
+        <w:rPr>
+          <w:rFonts w:hint="default" w:ascii="sans-serif" w:hAnsi="sans-serif" w:eastAsia="sans-serif" w:cs="sans-serif"/>
+          <w:sz w:val="24"/>
+          <w:szCs w:val="24"/>
+        </w:rPr>
+      </w:pPr>
+      <w:r>
+        <w:rPr>
+          <w:rFonts w:hint="default" w:ascii="sans-serif" w:hAnsi="sans-serif" w:eastAsia="sans-serif" w:cs="sans-serif"/>
+          <w:b/>
+          <w:bCs/>
+          <w:sz w:val="24"/>
+          <w:szCs w:val="24"/>
+          <w:lang w:val="es-MX"/>
+        </w:rPr>
+        <w:t>C</w:t>
+      </w:r>
+      <w:r>
+        <w:rPr>
+          <w:rStyle w:val="8"/>
+          <w:rFonts w:hint="default" w:ascii="sans-serif" w:hAnsi="sans-serif" w:cs="sans-serif"/>
+          <w:b/>
+          <w:bCs/>
+          <w:sz w:val="24"/>
+          <w:szCs w:val="24"/>
+        </w:rPr>
+        <w:t xml:space="preserve">ursos </w:t>
+      </w:r>
+      <w:r>
+        <w:rPr>
+          <w:rStyle w:val="8"/>
+          <w:rFonts w:hint="default" w:ascii="sans-serif" w:hAnsi="sans-serif" w:cs="sans-serif"/>
+          <w:sz w:val="24"/>
+          <w:szCs w:val="24"/>
+        </w:rPr>
+        <w:t>- Calificación</w:t>
+      </w:r>
+      <w:r>
+        <w:rPr>
+          <w:rFonts w:hint="default" w:ascii="sans-serif" w:hAnsi="sans-serif" w:cs="sans-serif"/>
+          <w:sz w:val="24"/>
+          <w:szCs w:val="24"/>
+        </w:rPr>
+        <w:t>:</w:t>
+      </w:r>
+      <w:r>
+        <w:rPr>
+          <w:rFonts w:hint="default" w:ascii="sans-serif" w:hAnsi="sans-serif" w:cs="sans-serif"/>
+          <w:b w:val="0"/>
+          <w:bCs w:val="0"/>
+          <w:sz w:val="24"/>
+          <w:szCs w:val="24"/>
+        </w:rPr>
+        <w:t xml:space="preserve"> Un curso puede tener muchas calificaciones (una por cada estudiante). Cada calificación está asociada a un único curso mediante la clave foránea </w:t>
+      </w:r>
+      <w:r>
+        <w:rPr>
+          <w:rStyle w:val="8"/>
+          <w:rFonts w:hint="default" w:ascii="sans-serif" w:hAnsi="sans-serif" w:cs="sans-serif"/>
+          <w:b w:val="0"/>
+          <w:bCs w:val="0"/>
+          <w:sz w:val="24"/>
+          <w:szCs w:val="24"/>
+        </w:rPr>
+        <w:t>CursoID</w:t>
+      </w:r>
+      <w:r>
+        <w:rPr>
+          <w:rStyle w:val="8"/>
+          <w:rFonts w:hint="default" w:ascii="sans-serif" w:hAnsi="sans-serif" w:cs="sans-serif"/>
+          <w:b w:val="0"/>
+          <w:bCs w:val="0"/>
+          <w:sz w:val="24"/>
+          <w:szCs w:val="24"/>
+          <w:lang w:val="es-MX"/>
+        </w:rPr>
+        <w:t>.</w:t>
+      </w:r>
+    </w:p>
+    <w:p>
+      <w:pPr>
+        <w:spacing w:line="237" w:lineRule="auto"/>
+        <w:rPr>
+          <w:rFonts w:hint="default" w:ascii="sans-serif" w:hAnsi="sans-serif" w:cs="sans-serif"/>
+          <w:sz w:val="24"/>
+          <w:szCs w:val="24"/>
+          <w:lang w:val="es-MX"/>
+        </w:rPr>
+      </w:pPr>
+    </w:p>
+    <w:p>
+      <w:pPr>
+        <w:spacing w:line="237" w:lineRule="auto"/>
+        <w:rPr>
+          <w:rFonts w:hint="default" w:ascii="sans-serif" w:hAnsi="sans-serif" w:cs="sans-serif"/>
+          <w:sz w:val="24"/>
+          <w:szCs w:val="24"/>
+          <w:lang w:val="es-MX"/>
+        </w:rPr>
+      </w:pPr>
+    </w:p>
+    <w:p>
+      <w:pPr>
+        <w:spacing w:line="237" w:lineRule="auto"/>
+        <w:rPr>
+          <w:rFonts w:hint="default" w:ascii="sans-serif" w:hAnsi="sans-serif" w:cs="sans-serif"/>
+          <w:sz w:val="24"/>
+          <w:szCs w:val="24"/>
+          <w:lang w:val="es-MX"/>
+        </w:rPr>
+      </w:pPr>
+      <w:r>
+        <w:rPr>
+          <w:rFonts w:hint="default" w:ascii="sans-serif" w:hAnsi="sans-serif" w:cs="sans-serif"/>
+          <w:sz w:val="24"/>
+          <w:szCs w:val="24"/>
+          <w:lang w:val="es-MX"/>
+        </w:rPr>
+        <w:drawing>
+          <wp:inline distT="0" distB="0" distL="114300" distR="114300">
+            <wp:extent cx="5005070" cy="2974975"/>
+            <wp:effectExtent l="0" t="0" r="5080" b="15875"/>
+            <wp:docPr id="8" name="Imagen 8" descr="Captura de pantalla 2025-05-23 162920"/>
+            <wp:cNvGraphicFramePr>
+              <a:graphicFrameLocks xmlns:a="http://schemas.openxmlformats.org/drawingml/2006/main" noChangeAspect="1"/>
+            </wp:cNvGraphicFramePr>
+            <a:graphic xmlns:a="http://schemas.openxmlformats.org/drawingml/2006/main">
+              <a:graphicData uri="http://schemas.openxmlformats.org/drawingml/2006/picture">
+                <pic:pic xmlns:pic="http://schemas.openxmlformats.org/drawingml/2006/picture">
+                  <pic:nvPicPr>
+                    <pic:cNvPr id="8" name="Imagen 8" descr="Captura de pantalla 2025-05-23 162920"/>
+                    <pic:cNvPicPr>
+                      <a:picLocks noChangeAspect="1"/>
+                    </pic:cNvPicPr>
+                  </pic:nvPicPr>
+                  <pic:blipFill>
+                    <a:blip r:embed="rId19"/>
+                    <a:stretch>
+                      <a:fillRect/>
+                    </a:stretch>
+                  </pic:blipFill>
+                  <pic:spPr>
+                    <a:xfrm>
+                      <a:off x="0" y="0"/>
+                      <a:ext cx="5005070" cy="2974975"/>
+                    </a:xfrm>
+                    <a:prstGeom prst="rect">
+                      <a:avLst/>
+                    </a:prstGeom>
+                  </pic:spPr>
+                </pic:pic>
+              </a:graphicData>
+            </a:graphic>
+          </wp:inline>
+        </w:drawing>
+      </w:r>
+    </w:p>
+    <w:p>
+      <w:pPr>
+        <w:pStyle w:val="11"/>
+        <w:keepNext w:val="0"/>
+        <w:keepLines w:val="0"/>
+        <w:widowControl/>
+        <w:suppressLineNumbers w:val="0"/>
+        <w:rPr>
+          <w:rFonts w:hint="default" w:ascii="sans-serif" w:hAnsi="sans-serif" w:cs="sans-serif"/>
+          <w:sz w:val="24"/>
+          <w:szCs w:val="24"/>
+        </w:rPr>
+      </w:pPr>
+      <w:r>
+        <w:rPr>
+          <w:rFonts w:hint="default" w:ascii="sans-serif" w:hAnsi="sans-serif" w:cs="sans-serif"/>
+          <w:sz w:val="24"/>
+          <w:szCs w:val="24"/>
+        </w:rPr>
+        <w:t xml:space="preserve">La tabla </w:t>
+      </w:r>
+      <w:r>
+        <w:rPr>
+          <w:rStyle w:val="8"/>
+          <w:rFonts w:hint="default" w:ascii="sans-serif" w:hAnsi="sans-serif" w:cs="sans-serif"/>
+          <w:sz w:val="24"/>
+          <w:szCs w:val="24"/>
+        </w:rPr>
+        <w:t>Certificación</w:t>
+      </w:r>
+      <w:r>
+        <w:rPr>
+          <w:rFonts w:hint="default" w:ascii="sans-serif" w:hAnsi="sans-serif" w:cs="sans-serif"/>
+          <w:sz w:val="24"/>
+          <w:szCs w:val="24"/>
+        </w:rPr>
+        <w:t xml:space="preserve"> registra los certificados emitidos a los estudiantes que completan satisfactoriamente un curso. Cada registro incluye al estudiante, el curso y la fecha de emisión del certificado.</w:t>
+      </w:r>
+    </w:p>
+    <w:p>
+      <w:pPr>
+        <w:keepNext w:val="0"/>
+        <w:keepLines w:val="0"/>
+        <w:widowControl/>
+        <w:numPr>
+          <w:ilvl w:val="0"/>
+          <w:numId w:val="3"/>
+        </w:numPr>
+        <w:suppressLineNumbers w:val="0"/>
+        <w:spacing w:before="0" w:beforeAutospacing="1" w:after="0" w:afterAutospacing="1"/>
+        <w:ind w:left="1440" w:hanging="360"/>
+        <w:rPr>
+          <w:rFonts w:hint="default" w:ascii="sans-serif" w:hAnsi="sans-serif" w:cs="sans-serif"/>
+          <w:sz w:val="24"/>
+          <w:szCs w:val="24"/>
+        </w:rPr>
+      </w:pPr>
+      <w:r>
+        <w:rPr>
+          <w:rFonts w:hint="default" w:ascii="sans-serif" w:hAnsi="sans-serif" w:eastAsia="sans-serif" w:cs="sans-serif"/>
+          <w:b/>
+          <w:bCs/>
+          <w:sz w:val="24"/>
+          <w:szCs w:val="24"/>
+          <w:lang w:val="es-MX"/>
+        </w:rPr>
+        <w:t>E</w:t>
+      </w:r>
+      <w:r>
+        <w:rPr>
+          <w:rStyle w:val="8"/>
+          <w:rFonts w:hint="default" w:ascii="sans-serif" w:hAnsi="sans-serif" w:cs="sans-serif"/>
+          <w:sz w:val="24"/>
+          <w:szCs w:val="24"/>
+        </w:rPr>
+        <w:t>studiantes - Certificación</w:t>
+      </w:r>
+      <w:r>
+        <w:rPr>
+          <w:rFonts w:hint="default" w:ascii="sans-serif" w:hAnsi="sans-serif" w:cs="sans-serif"/>
+          <w:sz w:val="24"/>
+          <w:szCs w:val="24"/>
+        </w:rPr>
+        <w:t>: Un estu</w:t>
+      </w:r>
+      <w:bookmarkStart w:id="6" w:name="_GoBack"/>
+      <w:r>
+        <w:rPr>
+          <w:rFonts w:hint="default" w:ascii="sans-serif" w:hAnsi="sans-serif" w:cs="sans-serif"/>
+          <w:b w:val="0"/>
+          <w:bCs w:val="0"/>
+          <w:sz w:val="24"/>
+          <w:szCs w:val="24"/>
+        </w:rPr>
+        <w:t xml:space="preserve">diante puede recibir muchas certificaciones (una por cada curso completado). Relación de uno a muchos mediante la clave foránea </w:t>
+      </w:r>
+      <w:r>
+        <w:rPr>
+          <w:rStyle w:val="8"/>
+          <w:rFonts w:hint="default" w:ascii="sans-serif" w:hAnsi="sans-serif" w:cs="sans-serif"/>
+          <w:b w:val="0"/>
+          <w:bCs w:val="0"/>
+          <w:sz w:val="24"/>
+          <w:szCs w:val="24"/>
+        </w:rPr>
+        <w:t>EstudianteID</w:t>
+      </w:r>
+      <w:r>
+        <w:rPr>
+          <w:rFonts w:hint="default" w:ascii="sans-serif" w:hAnsi="sans-serif" w:cs="sans-serif"/>
+          <w:b w:val="0"/>
+          <w:bCs w:val="0"/>
+          <w:sz w:val="24"/>
+          <w:szCs w:val="24"/>
+          <w:lang w:val="es-MX"/>
+        </w:rPr>
+        <w:t>.</w:t>
+      </w:r>
+      <w:bookmarkEnd w:id="6"/>
+    </w:p>
+    <w:p>
+      <w:pPr>
+        <w:keepNext w:val="0"/>
+        <w:keepLines w:val="0"/>
+        <w:widowControl/>
+        <w:numPr>
+          <w:ilvl w:val="0"/>
+          <w:numId w:val="3"/>
+        </w:numPr>
+        <w:suppressLineNumbers w:val="0"/>
+        <w:spacing w:before="0" w:beforeAutospacing="1" w:after="0" w:afterAutospacing="1"/>
+        <w:ind w:left="1440" w:hanging="360"/>
+        <w:rPr>
+          <w:rFonts w:hint="default" w:ascii="sans-serif" w:hAnsi="sans-serif" w:cs="sans-serif"/>
+          <w:sz w:val="24"/>
+          <w:szCs w:val="24"/>
+        </w:rPr>
+      </w:pPr>
+      <w:r>
+        <w:rPr>
+          <w:rFonts w:hint="default" w:ascii="sans-serif" w:hAnsi="sans-serif" w:cs="sans-serif"/>
+          <w:sz w:val="24"/>
+          <w:szCs w:val="24"/>
+          <w:lang w:val="es-MX"/>
+        </w:rPr>
+        <w:t>C</w:t>
+      </w:r>
+      <w:r>
+        <w:rPr>
+          <w:rStyle w:val="8"/>
+          <w:rFonts w:hint="default" w:ascii="sans-serif" w:hAnsi="sans-serif" w:cs="sans-serif"/>
+          <w:sz w:val="24"/>
+          <w:szCs w:val="24"/>
+        </w:rPr>
+        <w:t>ursos - Certificación</w:t>
+      </w:r>
+      <w:r>
+        <w:rPr>
+          <w:rFonts w:hint="default" w:ascii="sans-serif" w:hAnsi="sans-serif" w:cs="sans-serif"/>
+          <w:sz w:val="24"/>
+          <w:szCs w:val="24"/>
+        </w:rPr>
+        <w:t xml:space="preserve">: </w:t>
+      </w:r>
+      <w:r>
+        <w:rPr>
+          <w:rFonts w:hint="default" w:ascii="sans-serif" w:hAnsi="sans-serif" w:cs="sans-serif"/>
+          <w:b w:val="0"/>
+          <w:bCs w:val="0"/>
+          <w:sz w:val="24"/>
+          <w:szCs w:val="24"/>
+        </w:rPr>
+        <w:t xml:space="preserve">Un curso puede certificar a muchos estudiantes. Cada certificación está asociada a un único curso, mediante la clave foránea </w:t>
+      </w:r>
+      <w:r>
+        <w:rPr>
+          <w:rStyle w:val="8"/>
+          <w:rFonts w:hint="default" w:ascii="sans-serif" w:hAnsi="sans-serif" w:cs="sans-serif"/>
+          <w:b w:val="0"/>
+          <w:bCs w:val="0"/>
+          <w:sz w:val="24"/>
+          <w:szCs w:val="24"/>
+        </w:rPr>
+        <w:t>CursoID</w:t>
+      </w:r>
+      <w:r>
+        <w:rPr>
+          <w:rStyle w:val="8"/>
+          <w:rFonts w:hint="default" w:ascii="sans-serif" w:hAnsi="sans-serif" w:cs="sans-serif"/>
+          <w:b w:val="0"/>
+          <w:bCs w:val="0"/>
+          <w:sz w:val="24"/>
+          <w:szCs w:val="24"/>
+          <w:lang w:val="es-MX"/>
+        </w:rPr>
+        <w:t>.</w:t>
+      </w:r>
+    </w:p>
+    <w:p>
+      <w:pPr>
+        <w:keepNext w:val="0"/>
+        <w:keepLines w:val="0"/>
+        <w:widowControl/>
+        <w:numPr>
+          <w:numId w:val="0"/>
+        </w:numPr>
+        <w:suppressLineNumbers w:val="0"/>
+        <w:spacing w:before="0" w:beforeAutospacing="1" w:after="0" w:afterAutospacing="1"/>
+        <w:ind w:left="1080" w:leftChars="0"/>
       </w:pPr>
     </w:p>
     <w:p>
@@ -6254,7 +6793,7 @@
                     </pic:cNvPicPr>
                   </pic:nvPicPr>
                   <pic:blipFill>
-                    <a:blip r:embed="rId18" cstate="print">
+                    <a:blip r:embed="rId20" cstate="print">
                       <a:extLst>
                         <a:ext uri="{28A0092B-C50C-407E-A947-70E740481C1C}">
                           <a14:useLocalDpi xmlns:a14="http://schemas.microsoft.com/office/drawing/2010/main" val="0"/>
@@ -6386,10 +6925,10 @@
     </w:p>
     <w:p>
       <w:pPr>
-        <w:pStyle w:val="14"/>
+        <w:pStyle w:val="15"/>
         <w:numPr>
           <w:ilvl w:val="0"/>
-          <w:numId w:val="3"/>
+          <w:numId w:val="4"/>
         </w:numPr>
         <w:spacing w:line="237" w:lineRule="auto"/>
         <w:rPr>
@@ -6477,10 +7016,10 @@
     </w:p>
     <w:p>
       <w:pPr>
-        <w:pStyle w:val="14"/>
+        <w:pStyle w:val="15"/>
         <w:numPr>
           <w:ilvl w:val="0"/>
-          <w:numId w:val="3"/>
+          <w:numId w:val="4"/>
         </w:numPr>
         <w:spacing w:line="237" w:lineRule="auto"/>
         <w:rPr>
@@ -6516,10 +7055,10 @@
     </w:p>
     <w:p>
       <w:pPr>
-        <w:pStyle w:val="14"/>
+        <w:pStyle w:val="15"/>
         <w:numPr>
           <w:ilvl w:val="0"/>
-          <w:numId w:val="3"/>
+          <w:numId w:val="4"/>
         </w:numPr>
         <w:spacing w:line="237" w:lineRule="auto"/>
         <w:rPr>
@@ -6555,10 +7094,10 @@
     </w:p>
     <w:p>
       <w:pPr>
-        <w:pStyle w:val="14"/>
+        <w:pStyle w:val="15"/>
         <w:numPr>
           <w:ilvl w:val="0"/>
-          <w:numId w:val="3"/>
+          <w:numId w:val="4"/>
         </w:numPr>
         <w:spacing w:line="237" w:lineRule="auto"/>
         <w:rPr>
@@ -6594,10 +7133,10 @@
     </w:p>
     <w:p>
       <w:pPr>
-        <w:pStyle w:val="14"/>
+        <w:pStyle w:val="15"/>
         <w:numPr>
           <w:ilvl w:val="0"/>
-          <w:numId w:val="3"/>
+          <w:numId w:val="4"/>
         </w:numPr>
         <w:spacing w:line="237" w:lineRule="auto"/>
         <w:rPr>
@@ -6633,10 +7172,10 @@
     </w:p>
     <w:p>
       <w:pPr>
-        <w:pStyle w:val="14"/>
+        <w:pStyle w:val="15"/>
         <w:numPr>
           <w:ilvl w:val="0"/>
-          <w:numId w:val="3"/>
+          <w:numId w:val="4"/>
         </w:numPr>
         <w:spacing w:line="237" w:lineRule="auto"/>
         <w:rPr>
@@ -6681,7 +7220,7 @@
 <w:ftr xmlns:wpc="http://schemas.microsoft.com/office/word/2010/wordprocessingCanvas" xmlns:mc="http://schemas.openxmlformats.org/markup-compatibility/2006" xmlns:o="urn:schemas-microsoft-com:office:office" xmlns:r="http://schemas.openxmlformats.org/officeDocument/2006/relationships" xmlns:m="http://schemas.openxmlformats.org/officeDocument/2006/math" xmlns:v="urn:schemas-microsoft-com:vml" xmlns:wp14="http://schemas.microsoft.com/office/word/2010/wordprocessingDrawing" xmlns:wp="http://schemas.openxmlformats.org/drawingml/2006/wordprocessingDrawing" xmlns:w10="urn:schemas-microsoft-com:office:word" xmlns:w="http://schemas.openxmlformats.org/wordprocessingml/2006/main" xmlns:w14="http://schemas.microsoft.com/office/word/2010/wordml" xmlns:w15="http://schemas.microsoft.com/office/word/2012/wordml" xmlns:wpg="http://schemas.microsoft.com/office/word/2010/wordprocessingGroup" xmlns:wpi="http://schemas.microsoft.com/office/word/2010/wordprocessingInk" xmlns:wne="http://schemas.microsoft.com/office/word/2006/wordml" xmlns:wps="http://schemas.microsoft.com/office/word/2010/wordprocessingShape" xmlns:wpsCustomData="http://www.wps.cn/officeDocument/2013/wpsCustomData" mc:Ignorable="w14 w15 wp14">
   <w:p>
     <w:pPr>
-      <w:pStyle w:val="12"/>
+      <w:pStyle w:val="13"/>
       <w:spacing w:line="14" w:lineRule="auto"/>
       <w:rPr>
         <w:sz w:val="20"/>
@@ -6806,7 +7345,7 @@
                       <w:txbxContent>
                         <w:p>
                           <w:pPr>
-                            <w:pStyle w:val="12"/>
+                            <w:pStyle w:val="13"/>
                             <w:spacing w:before="36"/>
                             <w:ind w:left="60"/>
                           </w:pPr>
@@ -6863,7 +7402,7 @@
                 <w:txbxContent>
                   <w:p>
                     <w:pPr>
-                      <w:pStyle w:val="12"/>
+                      <w:pStyle w:val="13"/>
                       <w:spacing w:before="36"/>
                       <w:ind w:left="60"/>
                     </w:pPr>
@@ -6913,7 +7452,7 @@
 <w:ftr xmlns:wpc="http://schemas.microsoft.com/office/word/2010/wordprocessingCanvas" xmlns:mc="http://schemas.openxmlformats.org/markup-compatibility/2006" xmlns:o="urn:schemas-microsoft-com:office:office" xmlns:r="http://schemas.openxmlformats.org/officeDocument/2006/relationships" xmlns:m="http://schemas.openxmlformats.org/officeDocument/2006/math" xmlns:v="urn:schemas-microsoft-com:vml" xmlns:wp14="http://schemas.microsoft.com/office/word/2010/wordprocessingDrawing" xmlns:wp="http://schemas.openxmlformats.org/drawingml/2006/wordprocessingDrawing" xmlns:w10="urn:schemas-microsoft-com:office:word" xmlns:w="http://schemas.openxmlformats.org/wordprocessingml/2006/main" xmlns:w14="http://schemas.microsoft.com/office/word/2010/wordml" xmlns:w15="http://schemas.microsoft.com/office/word/2012/wordml" xmlns:wpg="http://schemas.microsoft.com/office/word/2010/wordprocessingGroup" xmlns:wpi="http://schemas.microsoft.com/office/word/2010/wordprocessingInk" xmlns:wne="http://schemas.microsoft.com/office/word/2006/wordml" xmlns:wps="http://schemas.microsoft.com/office/word/2010/wordprocessingShape" xmlns:wpsCustomData="http://www.wps.cn/officeDocument/2013/wpsCustomData" mc:Ignorable="w14 w15 wp14">
   <w:p>
     <w:pPr>
-      <w:pStyle w:val="12"/>
+      <w:pStyle w:val="13"/>
       <w:spacing w:line="14" w:lineRule="auto"/>
       <w:rPr>
         <w:sz w:val="20"/>
@@ -7038,7 +7577,7 @@
                       <w:txbxContent>
                         <w:p>
                           <w:pPr>
-                            <w:pStyle w:val="12"/>
+                            <w:pStyle w:val="13"/>
                             <w:spacing w:before="36"/>
                             <w:ind w:left="60"/>
                           </w:pPr>
@@ -7095,7 +7634,7 @@
                 <w:txbxContent>
                   <w:p>
                     <w:pPr>
-                      <w:pStyle w:val="12"/>
+                      <w:pStyle w:val="13"/>
                       <w:spacing w:before="36"/>
                       <w:ind w:left="60"/>
                     </w:pPr>
@@ -7145,7 +7684,7 @@
 <w:ftr xmlns:wpc="http://schemas.microsoft.com/office/word/2010/wordprocessingCanvas" xmlns:mc="http://schemas.openxmlformats.org/markup-compatibility/2006" xmlns:o="urn:schemas-microsoft-com:office:office" xmlns:r="http://schemas.openxmlformats.org/officeDocument/2006/relationships" xmlns:m="http://schemas.openxmlformats.org/officeDocument/2006/math" xmlns:v="urn:schemas-microsoft-com:vml" xmlns:wp14="http://schemas.microsoft.com/office/word/2010/wordprocessingDrawing" xmlns:wp="http://schemas.openxmlformats.org/drawingml/2006/wordprocessingDrawing" xmlns:w10="urn:schemas-microsoft-com:office:word" xmlns:w="http://schemas.openxmlformats.org/wordprocessingml/2006/main" xmlns:w14="http://schemas.microsoft.com/office/word/2010/wordml" xmlns:w15="http://schemas.microsoft.com/office/word/2012/wordml" xmlns:wpg="http://schemas.microsoft.com/office/word/2010/wordprocessingGroup" xmlns:wpi="http://schemas.microsoft.com/office/word/2010/wordprocessingInk" xmlns:wne="http://schemas.microsoft.com/office/word/2006/wordml" xmlns:wps="http://schemas.microsoft.com/office/word/2010/wordprocessingShape" xmlns:wpsCustomData="http://www.wps.cn/officeDocument/2013/wpsCustomData" mc:Ignorable="w14 w15 wp14">
   <w:p>
     <w:pPr>
-      <w:pStyle w:val="12"/>
+      <w:pStyle w:val="13"/>
       <w:spacing w:line="14" w:lineRule="auto"/>
       <w:rPr>
         <w:sz w:val="20"/>
@@ -7270,7 +7809,7 @@
                       <w:txbxContent>
                         <w:p>
                           <w:pPr>
-                            <w:pStyle w:val="12"/>
+                            <w:pStyle w:val="13"/>
                             <w:spacing w:before="36"/>
                             <w:ind w:left="60"/>
                           </w:pPr>
@@ -7327,7 +7866,7 @@
                 <w:txbxContent>
                   <w:p>
                     <w:pPr>
-                      <w:pStyle w:val="12"/>
+                      <w:pStyle w:val="13"/>
                       <w:spacing w:before="36"/>
                       <w:ind w:left="60"/>
                     </w:pPr>
@@ -7466,7 +8005,7 @@
   </w:p>
   <w:p>
     <w:pPr>
-      <w:pStyle w:val="12"/>
+      <w:pStyle w:val="13"/>
       <w:spacing w:line="14" w:lineRule="auto"/>
       <w:rPr>
         <w:sz w:val="20"/>
@@ -7480,7 +8019,7 @@
 <w:hdr xmlns:wpc="http://schemas.microsoft.com/office/word/2010/wordprocessingCanvas" xmlns:mc="http://schemas.openxmlformats.org/markup-compatibility/2006" xmlns:o="urn:schemas-microsoft-com:office:office" xmlns:r="http://schemas.openxmlformats.org/officeDocument/2006/relationships" xmlns:m="http://schemas.openxmlformats.org/officeDocument/2006/math" xmlns:v="urn:schemas-microsoft-com:vml" xmlns:wp14="http://schemas.microsoft.com/office/word/2010/wordprocessingDrawing" xmlns:wp="http://schemas.openxmlformats.org/drawingml/2006/wordprocessingDrawing" xmlns:w10="urn:schemas-microsoft-com:office:word" xmlns:w="http://schemas.openxmlformats.org/wordprocessingml/2006/main" xmlns:w14="http://schemas.microsoft.com/office/word/2010/wordml" xmlns:w15="http://schemas.microsoft.com/office/word/2012/wordml" xmlns:wpg="http://schemas.microsoft.com/office/word/2010/wordprocessingGroup" xmlns:wpi="http://schemas.microsoft.com/office/word/2010/wordprocessingInk" xmlns:wne="http://schemas.microsoft.com/office/word/2006/wordml" xmlns:wps="http://schemas.microsoft.com/office/word/2010/wordprocessingShape" xmlns:wpsCustomData="http://www.wps.cn/officeDocument/2013/wpsCustomData" mc:Ignorable="w14 w15 wp14">
   <w:p>
     <w:pPr>
-      <w:pStyle w:val="12"/>
+      <w:pStyle w:val="13"/>
       <w:spacing w:line="14" w:lineRule="auto"/>
       <w:rPr>
         <w:sz w:val="20"/>
@@ -7493,6 +8032,155 @@
 <file path=word/numbering.xml><?xml version="1.0" encoding="utf-8"?>
 <w:numbering xmlns:wpc="http://schemas.microsoft.com/office/word/2010/wordprocessingCanvas" xmlns:mc="http://schemas.openxmlformats.org/markup-compatibility/2006" xmlns:o="urn:schemas-microsoft-com:office:office" xmlns:r="http://schemas.openxmlformats.org/officeDocument/2006/relationships" xmlns:m="http://schemas.openxmlformats.org/officeDocument/2006/math" xmlns:v="urn:schemas-microsoft-com:vml" xmlns:wp14="http://schemas.microsoft.com/office/word/2010/wordprocessingDrawing" xmlns:wp="http://schemas.openxmlformats.org/drawingml/2006/wordprocessingDrawing" xmlns:w10="urn:schemas-microsoft-com:office:word" xmlns:w="http://schemas.openxmlformats.org/wordprocessingml/2006/main" xmlns:w14="http://schemas.microsoft.com/office/word/2010/wordml" xmlns:wpg="http://schemas.microsoft.com/office/word/2010/wordprocessingGroup" xmlns:wpi="http://schemas.microsoft.com/office/word/2010/wordprocessingInk" xmlns:wne="http://schemas.microsoft.com/office/word/2006/wordml" xmlns:wps="http://schemas.microsoft.com/office/word/2010/wordprocessingShape" xmlns:wpsCustomData="http://www.wps.cn/officeDocument/2013/wpsCustomData" mc:Ignorable="w14 wp14">
   <w:abstractNum w:abstractNumId="0">
+    <w:nsid w:val="A160148C"/>
+    <w:multiLevelType w:val="multilevel"/>
+    <w:tmpl w:val="A160148C"/>
+    <w:lvl w:ilvl="0" w:tentative="0">
+      <w:start w:val="1"/>
+      <w:numFmt w:val="bullet"/>
+      <w:lvlText w:val=""/>
+      <w:lvlJc w:val="left"/>
+      <w:pPr>
+        <w:tabs>
+          <w:tab w:val="left" w:pos="720"/>
+        </w:tabs>
+        <w:ind w:left="720" w:hanging="360"/>
+      </w:pPr>
+      <w:rPr>
+        <w:rFonts w:ascii="Symbol" w:hAnsi="Symbol" w:cs="Symbol"/>
+        <w:sz w:val="20"/>
+      </w:rPr>
+    </w:lvl>
+    <w:lvl w:ilvl="1" w:tentative="0">
+      <w:start w:val="1"/>
+      <w:numFmt w:val="bullet"/>
+      <w:lvlText w:val="o"/>
+      <w:lvlJc w:val="left"/>
+      <w:pPr>
+        <w:tabs>
+          <w:tab w:val="left" w:pos="1440"/>
+        </w:tabs>
+        <w:ind w:left="1440" w:hanging="360"/>
+      </w:pPr>
+      <w:rPr>
+        <w:rFonts w:ascii="Courier New" w:hAnsi="Courier New" w:cs="Courier New"/>
+        <w:sz w:val="20"/>
+      </w:rPr>
+    </w:lvl>
+    <w:lvl w:ilvl="2" w:tentative="0">
+      <w:start w:val="1"/>
+      <w:numFmt w:val="bullet"/>
+      <w:lvlText w:val=""/>
+      <w:lvlJc w:val="left"/>
+      <w:pPr>
+        <w:tabs>
+          <w:tab w:val="left" w:pos="2160"/>
+        </w:tabs>
+        <w:ind w:left="2160" w:hanging="360"/>
+      </w:pPr>
+      <w:rPr>
+        <w:rFonts w:ascii="Wingdings" w:hAnsi="Wingdings" w:cs="Wingdings"/>
+        <w:sz w:val="20"/>
+      </w:rPr>
+    </w:lvl>
+    <w:lvl w:ilvl="3" w:tentative="0">
+      <w:start w:val="1"/>
+      <w:numFmt w:val="bullet"/>
+      <w:lvlText w:val=""/>
+      <w:lvlJc w:val="left"/>
+      <w:pPr>
+        <w:tabs>
+          <w:tab w:val="left" w:pos="2880"/>
+        </w:tabs>
+        <w:ind w:left="2880" w:hanging="360"/>
+      </w:pPr>
+      <w:rPr>
+        <w:rFonts w:hint="default" w:ascii="Wingdings" w:hAnsi="Wingdings" w:cs="Wingdings"/>
+        <w:sz w:val="20"/>
+      </w:rPr>
+    </w:lvl>
+    <w:lvl w:ilvl="4" w:tentative="0">
+      <w:start w:val="1"/>
+      <w:numFmt w:val="bullet"/>
+      <w:lvlText w:val=""/>
+      <w:lvlJc w:val="left"/>
+      <w:pPr>
+        <w:tabs>
+          <w:tab w:val="left" w:pos="3600"/>
+        </w:tabs>
+        <w:ind w:left="3600" w:hanging="360"/>
+      </w:pPr>
+      <w:rPr>
+        <w:rFonts w:hint="default" w:ascii="Wingdings" w:hAnsi="Wingdings" w:cs="Wingdings"/>
+        <w:sz w:val="20"/>
+      </w:rPr>
+    </w:lvl>
+    <w:lvl w:ilvl="5" w:tentative="0">
+      <w:start w:val="1"/>
+      <w:numFmt w:val="bullet"/>
+      <w:lvlText w:val=""/>
+      <w:lvlJc w:val="left"/>
+      <w:pPr>
+        <w:tabs>
+          <w:tab w:val="left" w:pos="4320"/>
+        </w:tabs>
+        <w:ind w:left="4320" w:hanging="360"/>
+      </w:pPr>
+      <w:rPr>
+        <w:rFonts w:hint="default" w:ascii="Wingdings" w:hAnsi="Wingdings" w:cs="Wingdings"/>
+        <w:sz w:val="20"/>
+      </w:rPr>
+    </w:lvl>
+    <w:lvl w:ilvl="6" w:tentative="0">
+      <w:start w:val="1"/>
+      <w:numFmt w:val="bullet"/>
+      <w:lvlText w:val=""/>
+      <w:lvlJc w:val="left"/>
+      <w:pPr>
+        <w:tabs>
+          <w:tab w:val="left" w:pos="5040"/>
+        </w:tabs>
+        <w:ind w:left="5040" w:hanging="360"/>
+      </w:pPr>
+      <w:rPr>
+        <w:rFonts w:hint="default" w:ascii="Wingdings" w:hAnsi="Wingdings" w:cs="Wingdings"/>
+        <w:sz w:val="20"/>
+      </w:rPr>
+    </w:lvl>
+    <w:lvl w:ilvl="7" w:tentative="0">
+      <w:start w:val="1"/>
+      <w:numFmt w:val="bullet"/>
+      <w:lvlText w:val=""/>
+      <w:lvlJc w:val="left"/>
+      <w:pPr>
+        <w:tabs>
+          <w:tab w:val="left" w:pos="5760"/>
+        </w:tabs>
+        <w:ind w:left="5760" w:hanging="360"/>
+      </w:pPr>
+      <w:rPr>
+        <w:rFonts w:hint="default" w:ascii="Wingdings" w:hAnsi="Wingdings" w:cs="Wingdings"/>
+        <w:sz w:val="20"/>
+      </w:rPr>
+    </w:lvl>
+    <w:lvl w:ilvl="8" w:tentative="0">
+      <w:start w:val="1"/>
+      <w:numFmt w:val="bullet"/>
+      <w:lvlText w:val=""/>
+      <w:lvlJc w:val="left"/>
+      <w:pPr>
+        <w:tabs>
+          <w:tab w:val="left" w:pos="6480"/>
+        </w:tabs>
+        <w:ind w:left="6480" w:hanging="360"/>
+      </w:pPr>
+      <w:rPr>
+        <w:rFonts w:hint="default" w:ascii="Wingdings" w:hAnsi="Wingdings" w:cs="Wingdings"/>
+        <w:sz w:val="20"/>
+      </w:rPr>
+    </w:lvl>
+  </w:abstractNum>
+  <w:abstractNum w:abstractNumId="1">
     <w:nsid w:val="C7B72BE7"/>
     <w:multiLevelType w:val="multilevel"/>
     <w:tmpl w:val="C7B72BE7"/>
@@ -7641,7 +8329,7 @@
       </w:rPr>
     </w:lvl>
   </w:abstractNum>
-  <w:abstractNum w:abstractNumId="1">
+  <w:abstractNum w:abstractNumId="2">
     <w:nsid w:val="0645876E"/>
     <w:multiLevelType w:val="multilevel"/>
     <w:tmpl w:val="0645876E"/>
@@ -7790,7 +8478,7 @@
       </w:rPr>
     </w:lvl>
   </w:abstractNum>
-  <w:abstractNum w:abstractNumId="2">
+  <w:abstractNum w:abstractNumId="3">
     <w:nsid w:val="78AC3A8C"/>
     <w:multiLevelType w:val="multilevel"/>
     <w:tmpl w:val="78AC3A8C"/>
@@ -7904,13 +8592,16 @@
     </w:lvl>
   </w:abstractNum>
   <w:num w:numId="1">
+    <w:abstractNumId w:val="2"/>
+  </w:num>
+  <w:num w:numId="2">
     <w:abstractNumId w:val="1"/>
   </w:num>
-  <w:num w:numId="2">
+  <w:num w:numId="3">
     <w:abstractNumId w:val="0"/>
   </w:num>
-  <w:num w:numId="3">
-    <w:abstractNumId w:val="2"/>
+  <w:num w:numId="4">
+    <w:abstractNumId w:val="3"/>
   </w:num>
 </w:numbering>
 </file>
@@ -7957,8 +8648,8 @@
     <w:lsdException w:uiPriority="99" w:name="Normal Indent"/>
     <w:lsdException w:uiPriority="99" w:name="footnote text"/>
     <w:lsdException w:uiPriority="99" w:name="annotation text"/>
-    <w:lsdException w:uiPriority="99" w:semiHidden="0" w:name="header"/>
-    <w:lsdException w:uiPriority="99" w:semiHidden="0" w:name="footer"/>
+    <w:lsdException w:qFormat="1" w:uiPriority="99" w:semiHidden="0" w:name="header"/>
+    <w:lsdException w:qFormat="1" w:uiPriority="99" w:semiHidden="0" w:name="footer"/>
     <w:lsdException w:uiPriority="99" w:name="index heading"/>
     <w:lsdException w:qFormat="1" w:uiPriority="35" w:name="caption"/>
     <w:lsdException w:uiPriority="99" w:name="table of figures"/>
@@ -7991,7 +8682,7 @@
     <w:lsdException w:qFormat="1" w:unhideWhenUsed="0" w:uiPriority="10" w:semiHidden="0" w:name="Title"/>
     <w:lsdException w:uiPriority="99" w:name="Closing"/>
     <w:lsdException w:uiPriority="99" w:name="Signature"/>
-    <w:lsdException w:uiPriority="1" w:name="Default Paragraph Font"/>
+    <w:lsdException w:qFormat="1" w:uiPriority="1" w:name="Default Paragraph Font"/>
     <w:lsdException w:qFormat="1" w:unhideWhenUsed="0" w:uiPriority="1" w:semiHidden="0" w:name="Body Text"/>
     <w:lsdException w:uiPriority="99" w:name="Body Text Indent"/>
     <w:lsdException w:uiPriority="99" w:name="List Continue"/>
@@ -8011,14 +8702,14 @@
     <w:lsdException w:uiPriority="99" w:name="Body Text Indent 2"/>
     <w:lsdException w:uiPriority="99" w:name="Body Text Indent 3"/>
     <w:lsdException w:uiPriority="99" w:name="Block Text"/>
-    <w:lsdException w:uiPriority="99" w:semiHidden="0" w:name="Hyperlink"/>
+    <w:lsdException w:qFormat="1" w:uiPriority="99" w:semiHidden="0" w:name="Hyperlink"/>
     <w:lsdException w:uiPriority="99" w:name="FollowedHyperlink"/>
     <w:lsdException w:qFormat="1" w:unhideWhenUsed="0" w:uiPriority="22" w:semiHidden="0" w:name="Strong"/>
     <w:lsdException w:qFormat="1" w:unhideWhenUsed="0" w:uiPriority="20" w:semiHidden="0" w:name="Emphasis"/>
     <w:lsdException w:uiPriority="99" w:name="Document Map"/>
     <w:lsdException w:uiPriority="99" w:name="Plain Text"/>
     <w:lsdException w:uiPriority="99" w:name="E-mail Signature"/>
-    <w:lsdException w:uiPriority="99" w:name="Normal (Web)"/>
+    <w:lsdException w:qFormat="1" w:uiPriority="99" w:name="Normal (Web)"/>
     <w:lsdException w:uiPriority="99" w:name="HTML Acronym"/>
     <w:lsdException w:uiPriority="99" w:name="HTML Address"/>
     <w:lsdException w:uiPriority="99" w:name="HTML Cite"/>
@@ -8029,7 +8720,7 @@
     <w:lsdException w:uiPriority="99" w:name="HTML Sample"/>
     <w:lsdException w:uiPriority="99" w:name="HTML Typewriter"/>
     <w:lsdException w:uiPriority="99" w:name="HTML Variable"/>
-    <w:lsdException w:uiPriority="99" w:name="Normal Table"/>
+    <w:lsdException w:qFormat="1" w:uiPriority="99" w:name="Normal Table"/>
     <w:lsdException w:uiPriority="99" w:name="annotation subject"/>
     <w:lsdException w:uiPriority="99" w:name="Table Simple 1"/>
     <w:lsdException w:uiPriority="99" w:name="Table Simple 2"/>
@@ -8097,7 +8788,7 @@
   <w:style w:type="paragraph" w:styleId="2">
     <w:name w:val="heading 1"/>
     <w:basedOn w:val="1"/>
-    <w:link w:val="18"/>
+    <w:link w:val="19"/>
     <w:qFormat/>
     <w:uiPriority w:val="9"/>
     <w:pPr>
@@ -8153,12 +8844,14 @@
     <w:name w:val="Default Paragraph Font"/>
     <w:semiHidden/>
     <w:unhideWhenUsed/>
+    <w:qFormat/>
     <w:uiPriority w:val="1"/>
   </w:style>
   <w:style w:type="table" w:default="1" w:styleId="6">
     <w:name w:val="Normal Table"/>
     <w:semiHidden/>
     <w:unhideWhenUsed/>
+    <w:qFormat/>
     <w:uiPriority w:val="99"/>
     <w:tblPr>
       <w:tblCellMar>
@@ -8173,6 +8866,7 @@
     <w:name w:val="Hyperlink"/>
     <w:basedOn w:val="5"/>
     <w:unhideWhenUsed/>
+    <w:qFormat/>
     <w:uiPriority w:val="99"/>
     <w:rPr>
       <w:color w:val="0000FF" w:themeColor="hyperlink"/>
@@ -8184,7 +8878,17 @@
       </w14:textFill>
     </w:rPr>
   </w:style>
-  <w:style w:type="paragraph" w:styleId="8">
+  <w:style w:type="character" w:styleId="8">
+    <w:name w:val="Strong"/>
+    <w:basedOn w:val="5"/>
+    <w:qFormat/>
+    <w:uiPriority w:val="22"/>
+    <w:rPr>
+      <w:b/>
+      <w:bCs/>
+    </w:rPr>
+  </w:style>
+  <w:style w:type="paragraph" w:styleId="9">
     <w:name w:val="toc 1"/>
     <w:basedOn w:val="1"/>
     <w:qFormat/>
@@ -8198,11 +8902,12 @@
       <w:szCs w:val="24"/>
     </w:rPr>
   </w:style>
-  <w:style w:type="paragraph" w:styleId="9">
+  <w:style w:type="paragraph" w:styleId="10">
     <w:name w:val="header"/>
     <w:basedOn w:val="1"/>
-    <w:link w:val="16"/>
+    <w:link w:val="17"/>
     <w:unhideWhenUsed/>
+    <w:qFormat/>
     <w:uiPriority w:val="99"/>
     <w:pPr>
       <w:tabs>
@@ -8211,11 +8916,12 @@
       </w:tabs>
     </w:pPr>
   </w:style>
-  <w:style w:type="paragraph" w:styleId="10">
+  <w:style w:type="paragraph" w:styleId="11">
     <w:name w:val="Normal (Web)"/>
     <w:basedOn w:val="1"/>
     <w:semiHidden/>
     <w:unhideWhenUsed/>
+    <w:qFormat/>
     <w:uiPriority w:val="99"/>
     <w:pPr>
       <w:widowControl/>
@@ -8230,11 +8936,12 @@
       <w:lang w:val="es-MX" w:eastAsia="es-MX"/>
     </w:rPr>
   </w:style>
-  <w:style w:type="paragraph" w:styleId="11">
+  <w:style w:type="paragraph" w:styleId="12">
     <w:name w:val="footer"/>
     <w:basedOn w:val="1"/>
-    <w:link w:val="17"/>
+    <w:link w:val="18"/>
     <w:unhideWhenUsed/>
+    <w:qFormat/>
     <w:uiPriority w:val="99"/>
     <w:pPr>
       <w:tabs>
@@ -8243,7 +8950,7 @@
       </w:tabs>
     </w:pPr>
   </w:style>
-  <w:style w:type="paragraph" w:styleId="12">
+  <w:style w:type="paragraph" w:styleId="13">
     <w:name w:val="Body Text"/>
     <w:basedOn w:val="1"/>
     <w:qFormat/>
@@ -8253,7 +8960,7 @@
       <w:szCs w:val="24"/>
     </w:rPr>
   </w:style>
-  <w:style w:type="table" w:customStyle="1" w:styleId="13">
+  <w:style w:type="table" w:customStyle="1" w:styleId="14">
     <w:name w:val="Table Normal"/>
     <w:semiHidden/>
     <w:unhideWhenUsed/>
@@ -8268,7 +8975,7 @@
       </w:tblCellMar>
     </w:tblPr>
   </w:style>
-  <w:style w:type="paragraph" w:styleId="14">
+  <w:style w:type="paragraph" w:styleId="15">
     <w:name w:val="List Paragraph"/>
     <w:basedOn w:val="1"/>
     <w:qFormat/>
@@ -8278,26 +8985,17 @@
       <w:ind w:left="342" w:hanging="201"/>
     </w:pPr>
   </w:style>
-  <w:style w:type="paragraph" w:customStyle="1" w:styleId="15">
+  <w:style w:type="paragraph" w:customStyle="1" w:styleId="16">
     <w:name w:val="Table Paragraph"/>
     <w:basedOn w:val="1"/>
     <w:qFormat/>
     <w:uiPriority w:val="1"/>
   </w:style>
-  <w:style w:type="character" w:customStyle="1" w:styleId="16">
+  <w:style w:type="character" w:customStyle="1" w:styleId="17">
     <w:name w:val="Encabezado Car"/>
     <w:basedOn w:val="5"/>
-    <w:link w:val="9"/>
-    <w:uiPriority w:val="99"/>
-    <w:rPr>
-      <w:rFonts w:ascii="Arial MT" w:hAnsi="Arial MT" w:eastAsia="Arial MT" w:cs="Arial MT"/>
-      <w:lang w:val="es-ES"/>
-    </w:rPr>
-  </w:style>
-  <w:style w:type="character" w:customStyle="1" w:styleId="17">
-    <w:name w:val="Pie de página Car"/>
-    <w:basedOn w:val="5"/>
-    <w:link w:val="11"/>
+    <w:link w:val="10"/>
+    <w:qFormat/>
     <w:uiPriority w:val="99"/>
     <w:rPr>
       <w:rFonts w:ascii="Arial MT" w:hAnsi="Arial MT" w:eastAsia="Arial MT" w:cs="Arial MT"/>
@@ -8305,9 +9003,21 @@
     </w:rPr>
   </w:style>
   <w:style w:type="character" w:customStyle="1" w:styleId="18">
+    <w:name w:val="Pie de página Car"/>
+    <w:basedOn w:val="5"/>
+    <w:link w:val="12"/>
+    <w:qFormat/>
+    <w:uiPriority w:val="99"/>
+    <w:rPr>
+      <w:rFonts w:ascii="Arial MT" w:hAnsi="Arial MT" w:eastAsia="Arial MT" w:cs="Arial MT"/>
+      <w:lang w:val="es-ES"/>
+    </w:rPr>
+  </w:style>
+  <w:style w:type="character" w:customStyle="1" w:styleId="19">
     <w:name w:val="Título 1 Car"/>
     <w:basedOn w:val="5"/>
     <w:link w:val="2"/>
+    <w:qFormat/>
     <w:uiPriority w:val="9"/>
     <w:rPr>
       <w:rFonts w:ascii="Arial" w:hAnsi="Arial" w:eastAsia="Arial" w:cs="Arial"/>
@@ -8318,7 +9028,7 @@
       <w:lang w:val="es-ES"/>
     </w:rPr>
   </w:style>
-  <w:style w:type="paragraph" w:customStyle="1" w:styleId="19">
+  <w:style w:type="paragraph" w:customStyle="1" w:styleId="20">
     <w:name w:val="TOC Heading"/>
     <w:basedOn w:val="2"/>
     <w:next w:val="1"/>

</xml_diff>

<commit_message>
Arreglos del documento por los nuevos cambios
</commit_message>
<xml_diff>
--- a/Obligatorio_PrimeraEntrega/DocumentacionObligatorioBD2_PrimeraEntrega.docx
+++ b/Obligatorio_PrimeraEntrega/DocumentacionObligatorioBD2_PrimeraEntrega.docx
@@ -689,28 +689,7 @@
           <w:rFonts w:ascii="sans-serif" w:eastAsia="sans-serif" w:hAnsi="sans-serif" w:cs="sans-serif"/>
           <w:shd w:val="clear" w:color="auto" w:fill="FFFFFF"/>
         </w:rPr>
-        <w:t xml:space="preserve">Este proyecto tiene como objetivo crear una base de </w:t>
-      </w:r>
-      <w:r>
-        <w:rPr>
-          <w:rFonts w:ascii="sans-serif" w:eastAsia="sans-serif" w:hAnsi="sans-serif" w:cs="sans-serif"/>
-          <w:shd w:val="clear" w:color="auto" w:fill="FFFFFF"/>
-        </w:rPr>
-        <w:t>datos</w:t>
-      </w:r>
-      <w:r>
-        <w:rPr>
-          <w:rFonts w:ascii="sans-serif" w:eastAsia="sans-serif" w:hAnsi="sans-serif" w:cs="sans-serif"/>
-          <w:shd w:val="clear" w:color="auto" w:fill="FFFFFF"/>
-        </w:rPr>
-        <w:t xml:space="preserve"> relacional para una plataforma de e-learning. La base de datos debe almacenara información sobre docentes, cursos, módulos, clases y estudiantes, estableciendo las relaciones necesarias entre estos elementos. Cada curso estará vinculado a un docente,</w:t>
-      </w:r>
-      <w:r>
-        <w:rPr>
-          <w:rFonts w:ascii="sans-serif" w:eastAsia="sans-serif" w:hAnsi="sans-serif" w:cs="sans-serif"/>
-          <w:shd w:val="clear" w:color="auto" w:fill="FFFFFF"/>
-        </w:rPr>
-        <w:t xml:space="preserve"> contará con varios módulos y clases, y cada estudiante podrá inscribirse en los cursos disponibles. </w:t>
+        <w:t>Este proyecto tiene como objetivo crear una base de datos relacional para una plataforma de e-learning. La base de datos debe almacenara información sobre docentes, cursos, módulos, clases y estudiantes, estableciendo las relaciones necesarias entre estos elementos. Cada curso estará vinculado a un docente, contará con varios módulos y clases, y cada estudiante podrá inscribirse en los cursos disponibles. </w:t>
       </w:r>
     </w:p>
     <w:p>
@@ -724,14 +703,7 @@
           <w:rFonts w:ascii="sans-serif" w:eastAsia="sans-serif" w:hAnsi="sans-serif" w:cs="sans-serif"/>
           <w:shd w:val="clear" w:color="auto" w:fill="FFFFFF"/>
         </w:rPr>
-        <w:t xml:space="preserve">Además, la base de datos incluirá una funcionalidad clave: una bitácora de auditoría. Esta bitácora registrará todas las operaciones relevantes, como las </w:t>
-      </w:r>
-      <w:r>
-        <w:rPr>
-          <w:rFonts w:ascii="sans-serif" w:eastAsia="sans-serif" w:hAnsi="sans-serif" w:cs="sans-serif"/>
-          <w:shd w:val="clear" w:color="auto" w:fill="FFFFFF"/>
-        </w:rPr>
-        <w:t>inserciones, actualizaciones y eliminaciones de registros, para asegurar que se pueda hacer un seguimiento de las acciones realizadas en el sistema </w:t>
+        <w:t>Además, la base de datos incluirá una funcionalidad clave: una bitácora de auditoría. Esta bitácora registrará todas las operaciones relevantes, como las inserciones, actualizaciones y eliminaciones de registros, para asegurar que se pueda hacer un seguimiento de las acciones realizadas en el sistema </w:t>
       </w:r>
     </w:p>
     <w:p>
@@ -959,21 +931,7 @@
           <w:rFonts w:ascii="sans-serif" w:eastAsia="sans-serif" w:hAnsi="sans-serif" w:cs="sans-serif"/>
           <w:shd w:val="clear" w:color="auto" w:fill="FFFFFF"/>
         </w:rPr>
-        <w:t> </w:t>
-      </w:r>
-      <w:r>
-        <w:rPr>
-          <w:rFonts w:ascii="sans-serif" w:eastAsia="sans-serif" w:hAnsi="sans-serif" w:cs="sans-serif"/>
-          <w:shd w:val="clear" w:color="auto" w:fill="FFFFFF"/>
-        </w:rPr>
-        <w:t xml:space="preserve">El método de evaluación se basa en una </w:t>
-      </w:r>
-      <w:r>
-        <w:rPr>
-          <w:rFonts w:ascii="sans-serif" w:eastAsia="sans-serif" w:hAnsi="sans-serif" w:cs="sans-serif"/>
-          <w:shd w:val="clear" w:color="auto" w:fill="FFFFFF"/>
-        </w:rPr>
-        <w:t>estructura progresiva que garantiza que los estudiantes completen todas las etapas de aprendizaje antes de recibir una calificación final.  </w:t>
+        <w:t> El método de evaluación se basa en una estructura progresiva que garantiza que los estudiantes completen todas las etapas de aprendizaje antes de recibir una calificación final.  </w:t>
       </w:r>
     </w:p>
     <w:p>
@@ -987,14 +945,7 @@
           <w:rFonts w:ascii="sans-serif" w:eastAsia="sans-serif" w:hAnsi="sans-serif" w:cs="sans-serif"/>
           <w:shd w:val="clear" w:color="auto" w:fill="FFFFFF"/>
         </w:rPr>
-        <w:t>En primera instancia, cada módulo de un curso se compone de varias clases que son obligatorias, pero no serán calif</w:t>
-      </w:r>
-      <w:r>
-        <w:rPr>
-          <w:rFonts w:ascii="sans-serif" w:eastAsia="sans-serif" w:hAnsi="sans-serif" w:cs="sans-serif"/>
-          <w:shd w:val="clear" w:color="auto" w:fill="FFFFFF"/>
-        </w:rPr>
-        <w:t>icadas. </w:t>
+        <w:t>En primera instancia, cada módulo de un curso se compone de varias clases que son obligatorias, pero no serán calificadas. </w:t>
       </w:r>
     </w:p>
     <w:p>
@@ -1008,21 +959,7 @@
           <w:rFonts w:ascii="sans-serif" w:eastAsia="sans-serif" w:hAnsi="sans-serif" w:cs="sans-serif"/>
           <w:shd w:val="clear" w:color="auto" w:fill="FFFFFF"/>
         </w:rPr>
-        <w:t>Una vez completadas todas las clases de un módulo, el estudiante podrá acceder al examen que determinará su calificación en esa unidad específica. La nota obtenida en el examen será el único criterio para la evaluación del módulo, estableciendo as</w:t>
-      </w:r>
-      <w:r>
-        <w:rPr>
-          <w:rFonts w:ascii="sans-serif" w:eastAsia="sans-serif" w:hAnsi="sans-serif" w:cs="sans-serif"/>
-          <w:shd w:val="clear" w:color="auto" w:fill="FFFFFF"/>
-        </w:rPr>
-        <w:t>í un sistema en el que el desempeño de la prueba refleja directamente el nivel de comprensión del contenido brindado en el módulo, necesario para continuar con el resto de las unidades. De esta manera, se garantiza que la evaluación sea objetiva y basada e</w:t>
-      </w:r>
-      <w:r>
-        <w:rPr>
-          <w:rFonts w:ascii="sans-serif" w:eastAsia="sans-serif" w:hAnsi="sans-serif" w:cs="sans-serif"/>
-          <w:shd w:val="clear" w:color="auto" w:fill="FFFFFF"/>
-        </w:rPr>
-        <w:t>n la capacidad del estudiante para aplicar los conocimientos adquiridos. </w:t>
+        <w:t>Una vez completadas todas las clases de un módulo, el estudiante podrá acceder al examen que determinará su calificación en esa unidad específica. La nota obtenida en el examen será el único criterio para la evaluación del módulo, estableciendo así un sistema en el que el desempeño de la prueba refleja directamente el nivel de comprensión del contenido brindado en el módulo, necesario para continuar con el resto de las unidades. De esta manera, se garantiza que la evaluación sea objetiva y basada en la capacidad del estudiante para aplicar los conocimientos adquiridos. </w:t>
       </w:r>
     </w:p>
     <w:p>
@@ -1036,14 +973,7 @@
           <w:rFonts w:ascii="sans-serif" w:eastAsia="sans-serif" w:hAnsi="sans-serif" w:cs="sans-serif"/>
           <w:shd w:val="clear" w:color="auto" w:fill="FFFFFF"/>
         </w:rPr>
-        <w:t>Finalmente, la nota del curso se calcula como el promedio de las calificaciones obtenidas en los módulos que lo componen. Asegurando que el resultado final represente su progreso acu</w:t>
-      </w:r>
-      <w:r>
-        <w:rPr>
-          <w:rFonts w:ascii="sans-serif" w:eastAsia="sans-serif" w:hAnsi="sans-serif" w:cs="sans-serif"/>
-          <w:shd w:val="clear" w:color="auto" w:fill="FFFFFF"/>
-        </w:rPr>
-        <w:t>mulado a lo largo de todas las unidades del curso. Para que el estudiante apruebe el curso, deberá alcanzar un promedio mínimo establecido. </w:t>
+        <w:t>Finalmente, la nota del curso se calcula como el promedio de las calificaciones obtenidas en los módulos que lo componen. Asegurando que el resultado final represente su progreso acumulado a lo largo de todas las unidades del curso. Para que el estudiante apruebe el curso, deberá alcanzar un promedio mínimo establecido. </w:t>
       </w:r>
     </w:p>
     <w:p>
@@ -1138,21 +1068,7 @@
           <w:rFonts w:ascii="sans-serif" w:eastAsia="sans-serif" w:hAnsi="sans-serif" w:cs="sans-serif"/>
           <w:shd w:val="clear" w:color="auto" w:fill="FFFFFF"/>
         </w:rPr>
-        <w:t>Un</w:t>
-      </w:r>
-      <w:r>
-        <w:rPr>
-          <w:rFonts w:ascii="sans-serif" w:eastAsia="sans-serif" w:hAnsi="sans-serif" w:cs="sans-serif"/>
-          <w:shd w:val="clear" w:color="auto" w:fill="FFFFFF"/>
-        </w:rPr>
-        <w:t>a bitácora es una tabla especial dentro de una base de datos que se utiliza para regis</w:t>
-      </w:r>
-      <w:r>
-        <w:rPr>
-          <w:rFonts w:ascii="sans-serif" w:eastAsia="sans-serif" w:hAnsi="sans-serif" w:cs="sans-serif"/>
-          <w:shd w:val="clear" w:color="auto" w:fill="FFFFFF"/>
-        </w:rPr>
-        <w:t>trar y llevar el control de las acciones que se realizan sobre otras tablas del sistema. Su función principal es proporcionar un historial detallado de operaciones como inserciones, actualizaciones, eliminaciones o accesos (por ejemplo, inicio de sesión). </w:t>
+        <w:t>Una bitácora es una tabla especial dentro de una base de datos que se utiliza para registrar y llevar el control de las acciones que se realizan sobre otras tablas del sistema. Su función principal es proporcionar un historial detallado de operaciones como inserciones, actualizaciones, eliminaciones o accesos (por ejemplo, inicio de sesión). </w:t>
       </w:r>
     </w:p>
     <w:p>
@@ -1295,17 +1211,7 @@
           <w:szCs w:val="24"/>
           <w:shd w:val="clear" w:color="auto" w:fill="FFFFFF"/>
         </w:rPr>
-        <w:t>a fecha y hora de la acción.</w:t>
-      </w:r>
-      <w:r>
-        <w:rPr>
-          <w:rFonts w:ascii="sans-serif" w:eastAsia="sans-serif" w:hAnsi="sans-serif" w:cs="sans-serif"/>
-          <w:color w:val="000000"/>
-          <w:sz w:val="24"/>
-          <w:szCs w:val="24"/>
-          <w:shd w:val="clear" w:color="auto" w:fill="FFFFFF"/>
-        </w:rPr>
-        <w:t> </w:t>
+        <w:t>a fecha y hora de la acción. </w:t>
       </w:r>
     </w:p>
     <w:p>
@@ -1342,17 +1248,7 @@
           <w:szCs w:val="24"/>
           <w:shd w:val="clear" w:color="auto" w:fill="FFFFFF"/>
         </w:rPr>
-        <w:t xml:space="preserve">l usuario que realizo la </w:t>
-      </w:r>
-      <w:r>
-        <w:rPr>
-          <w:rFonts w:ascii="sans-serif" w:eastAsia="sans-serif" w:hAnsi="sans-serif" w:cs="sans-serif"/>
-          <w:color w:val="000000"/>
-          <w:sz w:val="24"/>
-          <w:szCs w:val="24"/>
-          <w:shd w:val="clear" w:color="auto" w:fill="FFFFFF"/>
-        </w:rPr>
-        <w:t>sentencia</w:t>
+        <w:t>l usuario que realizo la sentencia</w:t>
       </w:r>
       <w:r>
         <w:rPr>
@@ -1517,17 +1413,7 @@
           <w:szCs w:val="24"/>
           <w:shd w:val="clear" w:color="auto" w:fill="FFFFFF"/>
         </w:rPr>
-        <w:t>a sentencia SQL ejecutada.</w:t>
-      </w:r>
-      <w:r>
-        <w:rPr>
-          <w:rFonts w:ascii="sans-serif" w:eastAsia="sans-serif" w:hAnsi="sans-serif" w:cs="sans-serif"/>
-          <w:color w:val="000000"/>
-          <w:sz w:val="24"/>
-          <w:szCs w:val="24"/>
-          <w:shd w:val="clear" w:color="auto" w:fill="FFFFFF"/>
-        </w:rPr>
-        <w:t> </w:t>
+        <w:t>a sentencia SQL ejecutada. </w:t>
       </w:r>
     </w:p>
     <w:p>
@@ -1552,14 +1438,7 @@
           <w:rFonts w:ascii="sans-serif" w:eastAsia="sans-serif" w:hAnsi="sans-serif" w:cs="sans-serif"/>
           <w:shd w:val="clear" w:color="auto" w:fill="FFFFFF"/>
         </w:rPr>
-        <w:t xml:space="preserve">Lo que buscamos con esta bitácora es llevar un control preciso y confiable de las operaciones realizadas sobre el sistema, permitiendo conocer en todo </w:t>
-      </w:r>
-      <w:r>
-        <w:rPr>
-          <w:rFonts w:ascii="sans-serif" w:eastAsia="sans-serif" w:hAnsi="sans-serif" w:cs="sans-serif"/>
-          <w:shd w:val="clear" w:color="auto" w:fill="FFFFFF"/>
-        </w:rPr>
-        <w:t>momento qué cambios se hicieron, quién los hizo, cuándo y cómo.  </w:t>
+        <w:t>Lo que buscamos con esta bitácora es llevar un control preciso y confiable de las operaciones realizadas sobre el sistema, permitiendo conocer en todo momento qué cambios se hicieron, quién los hizo, cuándo y cómo.  </w:t>
       </w:r>
     </w:p>
     <w:p>
@@ -1573,14 +1452,7 @@
           <w:rFonts w:ascii="sans-serif" w:eastAsia="sans-serif" w:hAnsi="sans-serif" w:cs="sans-serif"/>
           <w:shd w:val="clear" w:color="auto" w:fill="FFFFFF"/>
         </w:rPr>
-        <w:t xml:space="preserve">Esto no solo facilita el mantenimiento y la seguridad, sino que también aporta una capa de resolución de errores, ya que nos permite identificar rápidamente las acciones que causaron </w:t>
-      </w:r>
-      <w:r>
-        <w:rPr>
-          <w:rFonts w:ascii="sans-serif" w:eastAsia="sans-serif" w:hAnsi="sans-serif" w:cs="sans-serif"/>
-          <w:shd w:val="clear" w:color="auto" w:fill="FFFFFF"/>
-        </w:rPr>
-        <w:t>problemas o inconsistencias, facilitando su corrección de manera más eficiente. </w:t>
+        <w:t>Esto no solo facilita el mantenimiento y la seguridad, sino que también aporta una capa de resolución de errores, ya que nos permite identificar rápidamente las acciones que causaron problemas o inconsistencias, facilitando su corrección de manera más eficiente. </w:t>
       </w:r>
     </w:p>
     <w:p>
@@ -1660,14 +1532,7 @@
           <w:rFonts w:ascii="sans-serif" w:eastAsia="sans-serif" w:hAnsi="sans-serif" w:cs="sans-serif"/>
           <w:shd w:val="clear" w:color="auto" w:fill="FFFFFF"/>
         </w:rPr>
-        <w:t>Para garantizar un funcionamiento organizado del sistema</w:t>
-      </w:r>
-      <w:r>
-        <w:rPr>
-          <w:rFonts w:ascii="sans-serif" w:eastAsia="sans-serif" w:hAnsi="sans-serif" w:cs="sans-serif"/>
-          <w:shd w:val="clear" w:color="auto" w:fill="FFFFFF"/>
-        </w:rPr>
-        <w:t xml:space="preserve"> y sin inconsistencias, se debe contemplar las opciones de </w:t>
+        <w:t xml:space="preserve">Para garantizar un funcionamiento organizado del sistema y sin inconsistencias, se debe contemplar las opciones de </w:t>
       </w:r>
       <w:proofErr w:type="spellStart"/>
       <w:r>
@@ -1683,14 +1548,7 @@
           <w:rFonts w:ascii="sans-serif" w:eastAsia="sans-serif" w:hAnsi="sans-serif" w:cs="sans-serif"/>
           <w:shd w:val="clear" w:color="auto" w:fill="FFFFFF"/>
         </w:rPr>
-        <w:t xml:space="preserve"> para los datos que ya no se en</w:t>
-      </w:r>
-      <w:r>
-        <w:rPr>
-          <w:rFonts w:ascii="sans-serif" w:eastAsia="sans-serif" w:hAnsi="sans-serif" w:cs="sans-serif"/>
-          <w:shd w:val="clear" w:color="auto" w:fill="FFFFFF"/>
-        </w:rPr>
-        <w:t>cuentran en uso. La idea es no eliminar todo, sino conservar la información clave y eliminar los datos innecesarios. </w:t>
+        <w:t xml:space="preserve"> para los datos que ya no se encuentran en uso. La idea es no eliminar todo, sino conservar la información clave y eliminar los datos innecesarios. </w:t>
       </w:r>
     </w:p>
     <w:p>
@@ -1704,21 +1562,7 @@
           <w:rFonts w:ascii="sans-serif" w:eastAsia="sans-serif" w:hAnsi="sans-serif" w:cs="sans-serif"/>
           <w:shd w:val="clear" w:color="auto" w:fill="FFFFFF"/>
         </w:rPr>
-        <w:t xml:space="preserve">Los estudiantes y cursos se mantendrán de forma permanente en el sistema, pero se les asignará un campo de "estado" que indicará si están </w:t>
-      </w:r>
-      <w:r>
-        <w:rPr>
-          <w:rFonts w:ascii="sans-serif" w:eastAsia="sans-serif" w:hAnsi="sans-serif" w:cs="sans-serif"/>
-          <w:shd w:val="clear" w:color="auto" w:fill="FFFFFF"/>
-        </w:rPr>
-        <w:t>activos o no. Esto permitirá conocer qué estudiantes han participado en qué cursos, incluso si el curso ya no está disponible o si el estudiante ha finalizado su formación. De esta manera, el historial académico estará siempre disponible y no se perderá in</w:t>
-      </w:r>
-      <w:r>
-        <w:rPr>
-          <w:rFonts w:ascii="sans-serif" w:eastAsia="sans-serif" w:hAnsi="sans-serif" w:cs="sans-serif"/>
-          <w:shd w:val="clear" w:color="auto" w:fill="FFFFFF"/>
-        </w:rPr>
-        <w:t>formación fundamental, como las certificaciones. </w:t>
+        <w:t>Los estudiantes y cursos se mantendrán de forma permanente en el sistema, pero se les asignará un campo de "estado" que indicará si están activos o no. Esto permitirá conocer qué estudiantes han participado en qué cursos, incluso si el curso ya no está disponible o si el estudiante ha finalizado su formación. De esta manera, el historial académico estará siempre disponible y no se perderá información fundamental, como las certificaciones. </w:t>
       </w:r>
     </w:p>
     <w:p>
@@ -1732,14 +1576,7 @@
           <w:rFonts w:ascii="sans-serif" w:eastAsia="sans-serif" w:hAnsi="sans-serif" w:cs="sans-serif"/>
           <w:shd w:val="clear" w:color="auto" w:fill="FFFFFF"/>
         </w:rPr>
-        <w:t>Por otro lado, elementos como clases, módulos y docentes podrán ser eliminados, ya que, al mantenerse inactivos, estaríamos acumulando datos que ya no aportan valor al sistema. Por esta razón, solo los estu</w:t>
-      </w:r>
-      <w:r>
-        <w:rPr>
-          <w:rFonts w:ascii="sans-serif" w:eastAsia="sans-serif" w:hAnsi="sans-serif" w:cs="sans-serif"/>
-          <w:shd w:val="clear" w:color="auto" w:fill="FFFFFF"/>
-        </w:rPr>
-        <w:t>diantes y cursos se conservarán como registros permanentes. </w:t>
+        <w:t>Por otro lado, elementos como clases, módulos y docentes podrán ser eliminados, ya que, al mantenerse inactivos, estaríamos acumulando datos que ya no aportan valor al sistema. Por esta razón, solo los estudiantes y cursos se conservarán como registros permanentes. </w:t>
       </w:r>
     </w:p>
     <w:p>
@@ -1869,10 +1706,10 @@
           <w:lang w:val="es-MX"/>
         </w:rPr>
         <w:drawing>
-          <wp:inline distT="0" distB="0" distL="0" distR="0" wp14:anchorId="1B904457" wp14:editId="11B06F02">
-            <wp:extent cx="4707802" cy="3648058"/>
-            <wp:effectExtent l="0" t="0" r="0" b="0"/>
-            <wp:docPr id="5" name="Imagen 5"/>
+          <wp:inline distT="0" distB="0" distL="0" distR="0" wp14:anchorId="10FC5209" wp14:editId="4833A883">
+            <wp:extent cx="4734402" cy="3720516"/>
+            <wp:effectExtent l="0" t="0" r="9525" b="0"/>
+            <wp:docPr id="4" name="Imagen 4"/>
             <wp:cNvGraphicFramePr>
               <a:graphicFrameLocks xmlns:a="http://schemas.openxmlformats.org/drawingml/2006/main" noChangeAspect="1"/>
             </wp:cNvGraphicFramePr>
@@ -1893,13 +1730,13 @@
                         </a:ext>
                       </a:extLst>
                     </a:blip>
-                    <a:srcRect l="10504" t="13686" r="10337" b="12773"/>
+                    <a:srcRect l="10199" t="13140" r="10196" b="11860"/>
                     <a:stretch/>
                   </pic:blipFill>
                   <pic:spPr bwMode="auto">
                     <a:xfrm>
                       <a:off x="0" y="0"/>
-                      <a:ext cx="4708426" cy="3648541"/>
+                      <a:ext cx="4734898" cy="3720906"/>
                     </a:xfrm>
                     <a:prstGeom prst="rect">
                       <a:avLst/>
@@ -1991,14 +1828,7 @@
           <w:rFonts w:ascii="sans-serif" w:eastAsia="sans-serif" w:hAnsi="sans-serif" w:cs="sans-serif"/>
           <w:shd w:val="clear" w:color="auto" w:fill="FFFFFF"/>
         </w:rPr>
-        <w:t xml:space="preserve"> se utiliza para establecer la ident</w:t>
-      </w:r>
-      <w:r>
-        <w:rPr>
-          <w:rFonts w:ascii="sans-serif" w:eastAsia="sans-serif" w:hAnsi="sans-serif" w:cs="sans-serif"/>
-          <w:shd w:val="clear" w:color="auto" w:fill="FFFFFF"/>
-        </w:rPr>
-        <w:t xml:space="preserve">idad del docente en el sistema, la </w:t>
+        <w:t xml:space="preserve"> se utiliza para establecer la identidad del docente en el sistema, la </w:t>
       </w:r>
       <w:proofErr w:type="spellStart"/>
       <w:r>
@@ -2033,23 +1863,7 @@
           <w:color w:val="000000"/>
           <w:shd w:val="clear" w:color="auto" w:fill="FFFFFF"/>
         </w:rPr>
-        <w:t>Además, un docente puede estar asociado a muchos cursos dentro de la plataforma. Esta relación uno a muchos permite que un mismo docente s</w:t>
-      </w:r>
-      <w:r>
-        <w:rPr>
-          <w:rFonts w:ascii="sans-serif" w:eastAsia="sans-serif" w:hAnsi="sans-serif" w:cs="sans-serif"/>
-          <w:color w:val="000000"/>
-          <w:shd w:val="clear" w:color="auto" w:fill="FFFFFF"/>
-        </w:rPr>
-        <w:t>ea responsable de varios cursos.</w:t>
-      </w:r>
-      <w:r>
-        <w:rPr>
-          <w:rFonts w:ascii="sans-serif" w:eastAsia="sans-serif" w:hAnsi="sans-serif" w:cs="sans-serif"/>
-          <w:color w:val="000000"/>
-          <w:shd w:val="clear" w:color="auto" w:fill="FFFFFF"/>
-        </w:rPr>
-        <w:t> </w:t>
+        <w:t>Además, un docente puede estar asociado a muchos cursos dentro de la plataforma. Esta relación uno a muchos permite que un mismo docente sea responsable de varios cursos. </w:t>
       </w:r>
     </w:p>
     <w:p>
@@ -2095,10 +1909,10 @@
         </w:rPr>
         <w:lastRenderedPageBreak/>
         <w:drawing>
-          <wp:inline distT="0" distB="0" distL="0" distR="0" wp14:anchorId="0107FCB9" wp14:editId="2A76E61A">
-            <wp:extent cx="4638675" cy="3790950"/>
-            <wp:effectExtent l="0" t="0" r="9525" b="0"/>
-            <wp:docPr id="36" name="Imagen 36"/>
+          <wp:inline distT="0" distB="0" distL="0" distR="0" wp14:anchorId="0279345F" wp14:editId="474EA9A9">
+            <wp:extent cx="4788605" cy="3810949"/>
+            <wp:effectExtent l="0" t="0" r="0" b="0"/>
+            <wp:docPr id="12" name="Imagen 12"/>
             <wp:cNvGraphicFramePr>
               <a:graphicFrameLocks xmlns:a="http://schemas.openxmlformats.org/drawingml/2006/main" noChangeAspect="1"/>
             </wp:cNvGraphicFramePr>
@@ -2106,12 +1920,12 @@
               <a:graphicData uri="http://schemas.openxmlformats.org/drawingml/2006/picture">
                 <pic:pic xmlns:pic="http://schemas.openxmlformats.org/drawingml/2006/picture">
                   <pic:nvPicPr>
-                    <pic:cNvPr id="36" name="Imagen 36"/>
+                    <pic:cNvPr id="0" name="Picture 2"/>
                     <pic:cNvPicPr>
                       <a:picLocks noChangeAspect="1" noChangeArrowheads="1"/>
                     </pic:cNvPicPr>
                   </pic:nvPicPr>
-                  <pic:blipFill>
+                  <pic:blipFill rotWithShape="1">
                     <a:blip r:embed="rId11" cstate="print">
                       <a:extLst>
                         <a:ext uri="{28A0092B-C50C-407E-A947-70E740481C1C}">
@@ -2119,15 +1933,13 @@
                         </a:ext>
                       </a:extLst>
                     </a:blip>
-                    <a:srcRect l="10754" t="11449" r="11075" b="12596"/>
-                    <a:stretch>
-                      <a:fillRect/>
-                    </a:stretch>
+                    <a:srcRect l="9605" t="12342" r="9757" b="11254"/>
+                    <a:stretch/>
                   </pic:blipFill>
-                  <pic:spPr>
+                  <pic:spPr bwMode="auto">
                     <a:xfrm>
                       <a:off x="0" y="0"/>
-                      <a:ext cx="4638675" cy="3790950"/>
+                      <a:ext cx="4789211" cy="3811431"/>
                     </a:xfrm>
                     <a:prstGeom prst="rect">
                       <a:avLst/>
@@ -2136,6 +1948,11 @@
                     <a:ln>
                       <a:noFill/>
                     </a:ln>
+                    <a:extLst>
+                      <a:ext uri="{53640926-AAD7-44D8-BBD7-CCE9431645EC}">
+                        <a14:shadowObscured xmlns:a14="http://schemas.microsoft.com/office/drawing/2010/main"/>
+                      </a:ext>
+                    </a:extLst>
                   </pic:spPr>
                 </pic:pic>
               </a:graphicData>
@@ -2166,21 +1983,7 @@
           <w:rFonts w:ascii="sans-serif" w:eastAsia="sans-serif" w:hAnsi="sans-serif" w:cs="sans-serif"/>
           <w:shd w:val="clear" w:color="auto" w:fill="FFFFFF"/>
         </w:rPr>
-        <w:t xml:space="preserve">La tabla </w:t>
-      </w:r>
-      <w:r>
-        <w:rPr>
-          <w:rFonts w:ascii="sans-serif" w:eastAsia="sans-serif" w:hAnsi="sans-serif" w:cs="sans-serif"/>
-          <w:shd w:val="clear" w:color="auto" w:fill="FFFFFF"/>
-        </w:rPr>
-        <w:t xml:space="preserve">Cursos tiene como objetivo almacenar la información relacionada con los cursos. Esta tabla gestiona los detalles de cada curso, como el docente asignado, el título, la descripción, la duración, el </w:t>
-      </w:r>
-      <w:r>
-        <w:rPr>
-          <w:rFonts w:ascii="sans-serif" w:eastAsia="sans-serif" w:hAnsi="sans-serif" w:cs="sans-serif"/>
-          <w:shd w:val="clear" w:color="auto" w:fill="FFFFFF"/>
-        </w:rPr>
-        <w:t>estado y la nota mínima de aprobación. </w:t>
+        <w:t>La tabla Cursos tiene como objetivo almacenar la información relacionada con los cursos. Esta tabla gestiona los detalles de cada curso, como el docente asignado, el título, la descripción, la duración, el estado y la nota mínima de aprobación. </w:t>
       </w:r>
     </w:p>
     <w:p>
@@ -2247,17 +2050,7 @@
           <w:szCs w:val="24"/>
           <w:shd w:val="clear" w:color="auto" w:fill="FFFFFF"/>
         </w:rPr>
-        <w:t xml:space="preserve">: </w:t>
-      </w:r>
-      <w:r>
-        <w:rPr>
-          <w:rFonts w:ascii="sans-serif" w:eastAsia="sans-serif" w:hAnsi="sans-serif" w:cs="sans-serif"/>
-          <w:color w:val="000000"/>
-          <w:sz w:val="24"/>
-          <w:szCs w:val="24"/>
-          <w:shd w:val="clear" w:color="auto" w:fill="FFFFFF"/>
-        </w:rPr>
-        <w:t xml:space="preserve">Un </w:t>
+        <w:t xml:space="preserve">: Un </w:t>
       </w:r>
       <w:r>
         <w:rPr>
@@ -2569,21 +2362,7 @@
           <w:rFonts w:ascii="sans-serif" w:eastAsia="sans-serif" w:hAnsi="sans-serif" w:cs="sans-serif"/>
           <w:shd w:val="clear" w:color="auto" w:fill="FFFFFF"/>
         </w:rPr>
-        <w:t xml:space="preserve">La tabla </w:t>
-      </w:r>
-      <w:r>
-        <w:rPr>
-          <w:rFonts w:ascii="sans-serif" w:eastAsia="sans-serif" w:hAnsi="sans-serif" w:cs="sans-serif"/>
-          <w:shd w:val="clear" w:color="auto" w:fill="FFFFFF"/>
-        </w:rPr>
-        <w:t xml:space="preserve">Módulos tiene como objetivo almacenar la información relacionada </w:t>
-      </w:r>
-      <w:r>
-        <w:rPr>
-          <w:rFonts w:ascii="sans-serif" w:eastAsia="sans-serif" w:hAnsi="sans-serif" w:cs="sans-serif"/>
-          <w:shd w:val="clear" w:color="auto" w:fill="FFFFFF"/>
-        </w:rPr>
-        <w:t xml:space="preserve">con los módulos que conforman los </w:t>
+        <w:t xml:space="preserve">La tabla Módulos tiene como objetivo almacenar la información relacionada con los módulos que conforman los </w:t>
       </w:r>
       <w:proofErr w:type="gramStart"/>
       <w:r>
@@ -2616,13 +2395,7 @@
         <w:rPr>
           <w:rFonts w:ascii="sans-serif" w:eastAsia="SimSun" w:hAnsi="sans-serif" w:cs="sans-serif"/>
         </w:rPr>
-        <w:t xml:space="preserve">Cada módulo se </w:t>
-      </w:r>
-      <w:r>
-        <w:rPr>
-          <w:rFonts w:ascii="sans-serif" w:eastAsia="SimSun" w:hAnsi="sans-serif" w:cs="sans-serif"/>
-        </w:rPr>
-        <w:t>compone de una o varias clases.</w:t>
+        <w:t>Cada módulo se compone de una o varias clases.</w:t>
       </w:r>
     </w:p>
     <w:p>
@@ -2685,17 +2458,7 @@
           <w:szCs w:val="24"/>
           <w:shd w:val="clear" w:color="auto" w:fill="FFFFFF"/>
         </w:rPr>
-        <w:t xml:space="preserve">: </w:t>
-      </w:r>
-      <w:r>
-        <w:rPr>
-          <w:rFonts w:ascii="sans-serif" w:eastAsia="sans-serif" w:hAnsi="sans-serif" w:cs="sans-serif"/>
-          <w:color w:val="000000"/>
-          <w:sz w:val="24"/>
-          <w:szCs w:val="24"/>
-          <w:shd w:val="clear" w:color="auto" w:fill="FFFFFF"/>
-        </w:rPr>
-        <w:t xml:space="preserve">Un módulo pertenece a un único curso, lo que establece una relación uno a muchos entre Cursos y Módulos. El </w:t>
+        <w:t xml:space="preserve">: Un módulo pertenece a un único curso, lo que establece una relación uno a muchos entre Cursos y Módulos. El </w:t>
       </w:r>
       <w:proofErr w:type="spellStart"/>
       <w:r>
@@ -2846,10 +2609,10 @@
         </w:rPr>
         <w:lastRenderedPageBreak/>
         <w:drawing>
-          <wp:inline distT="0" distB="0" distL="0" distR="0" wp14:anchorId="183AA750" wp14:editId="061D5F9A">
-            <wp:extent cx="4698515" cy="3195703"/>
-            <wp:effectExtent l="0" t="0" r="6985" b="5080"/>
-            <wp:docPr id="10" name="Imagen 10"/>
+          <wp:inline distT="0" distB="0" distL="0" distR="0" wp14:anchorId="6378540E" wp14:editId="039B79A3">
+            <wp:extent cx="4725820" cy="2797464"/>
+            <wp:effectExtent l="0" t="0" r="0" b="3175"/>
+            <wp:docPr id="13" name="Imagen 13"/>
             <wp:cNvGraphicFramePr>
               <a:graphicFrameLocks xmlns:a="http://schemas.openxmlformats.org/drawingml/2006/main" noChangeAspect="1"/>
             </wp:cNvGraphicFramePr>
@@ -2870,13 +2633,13 @@
                         </a:ext>
                       </a:extLst>
                     </a:blip>
-                    <a:srcRect l="10519" t="15091" r="10367" b="13884"/>
+                    <a:srcRect l="10518" t="16253" r="9910" b="13995"/>
                     <a:stretch/>
                   </pic:blipFill>
                   <pic:spPr bwMode="auto">
                     <a:xfrm>
                       <a:off x="0" y="0"/>
-                      <a:ext cx="4698721" cy="3195843"/>
+                      <a:ext cx="4725898" cy="2797510"/>
                     </a:xfrm>
                     <a:prstGeom prst="rect">
                       <a:avLst/>
@@ -2924,16 +2687,7 @@
           <w:szCs w:val="24"/>
           <w:shd w:val="clear" w:color="auto" w:fill="FFFFFF"/>
         </w:rPr>
-        <w:t xml:space="preserve">La tabla </w:t>
-      </w:r>
-      <w:r>
-        <w:rPr>
-          <w:rFonts w:ascii="sans-serif" w:eastAsia="sans-serif" w:hAnsi="sans-serif" w:cs="sans-serif"/>
-          <w:sz w:val="24"/>
-          <w:szCs w:val="24"/>
-          <w:shd w:val="clear" w:color="auto" w:fill="FFFFFF"/>
-        </w:rPr>
-        <w:t xml:space="preserve">Clases almacena información sobre las clases individuales que forman parte de los módulos en los </w:t>
+        <w:t xml:space="preserve">La tabla Clases almacena información sobre las clases individuales que forman parte de los módulos en los </w:t>
       </w:r>
       <w:proofErr w:type="gramStart"/>
       <w:r>
@@ -2953,16 +2707,7 @@
           <w:szCs w:val="24"/>
           <w:shd w:val="clear" w:color="auto" w:fill="FFFFFF"/>
         </w:rPr>
-        <w:t xml:space="preserve"> Cada clase está </w:t>
-      </w:r>
-      <w:r>
-        <w:rPr>
-          <w:rFonts w:ascii="sans-serif" w:eastAsia="sans-serif" w:hAnsi="sans-serif" w:cs="sans-serif"/>
-          <w:sz w:val="24"/>
-          <w:szCs w:val="24"/>
-          <w:shd w:val="clear" w:color="auto" w:fill="FFFFFF"/>
-        </w:rPr>
-        <w:t xml:space="preserve">vinculada a un módulo específico y contiene detalles como el título, la descripción, y el orden en que se presenta dentro del módulo. De esta manera los </w:t>
+        <w:t xml:space="preserve"> Cada clase está vinculada a un módulo específico y contiene detalles como el título, la descripción, y el orden en que se presenta dentro del módulo. De esta manera los </w:t>
       </w:r>
       <w:proofErr w:type="spellStart"/>
       <w:r>
@@ -3058,27 +2803,7 @@
           <w:szCs w:val="24"/>
           <w:shd w:val="clear" w:color="auto" w:fill="FFFFFF"/>
         </w:rPr>
-        <w:t xml:space="preserve">: </w:t>
-      </w:r>
-      <w:r>
-        <w:rPr>
-          <w:rFonts w:ascii="sans-serif" w:eastAsia="sans-serif" w:hAnsi="sans-serif" w:cs="sans-serif"/>
-          <w:color w:val="000000"/>
-          <w:sz w:val="24"/>
-          <w:szCs w:val="24"/>
-          <w:shd w:val="clear" w:color="auto" w:fill="FFFFFF"/>
-        </w:rPr>
-        <w:t xml:space="preserve">Cada clase </w:t>
-      </w:r>
-      <w:r>
-        <w:rPr>
-          <w:rFonts w:ascii="sans-serif" w:eastAsia="sans-serif" w:hAnsi="sans-serif" w:cs="sans-serif"/>
-          <w:color w:val="000000"/>
-          <w:sz w:val="24"/>
-          <w:szCs w:val="24"/>
-          <w:shd w:val="clear" w:color="auto" w:fill="FFFFFF"/>
-        </w:rPr>
-        <w:t xml:space="preserve">pertenece a un único módulo. Por lo tanto, la relación entre Módulos y Clases es de uno a muchos. Es decir, un módulo puede tener varias clases, pero cada clase está asociada a un único módulo. Esta relación se establece a través de la clave foránea </w:t>
+        <w:t xml:space="preserve">: Cada clase pertenece a un único módulo. Por lo tanto, la relación entre Módulos y Clases es de uno a muchos. Es decir, un módulo puede tener varias clases, pero cada clase está asociada a un único módulo. Esta relación se establece a través de la clave foránea </w:t>
       </w:r>
       <w:proofErr w:type="spellStart"/>
       <w:r>
@@ -3099,17 +2824,7 @@
           <w:szCs w:val="24"/>
           <w:shd w:val="clear" w:color="auto" w:fill="FFFFFF"/>
         </w:rPr>
-        <w:t>odulo</w:t>
-      </w:r>
-      <w:r>
-        <w:rPr>
-          <w:rFonts w:ascii="sans-serif" w:eastAsia="Consolas" w:hAnsi="sans-serif" w:cs="sans-serif"/>
-          <w:color w:val="000000"/>
-          <w:sz w:val="24"/>
-          <w:szCs w:val="24"/>
-          <w:shd w:val="clear" w:color="auto" w:fill="FFFFFF"/>
-        </w:rPr>
-        <w:t>id</w:t>
+        <w:t>oduloid</w:t>
       </w:r>
       <w:proofErr w:type="spellEnd"/>
       <w:r>
@@ -3277,17 +2992,7 @@
           <w:szCs w:val="24"/>
           <w:shd w:val="clear" w:color="auto" w:fill="FFFFFF"/>
         </w:rPr>
-        <w:t xml:space="preserve">La tabla </w:t>
-      </w:r>
-      <w:r>
-        <w:rPr>
-          <w:rFonts w:ascii="sans-serif" w:eastAsia="sans-serif" w:hAnsi="sans-serif" w:cs="sans-serif"/>
-          <w:color w:val="000000"/>
-          <w:sz w:val="24"/>
-          <w:szCs w:val="24"/>
-          <w:shd w:val="clear" w:color="auto" w:fill="FFFFFF"/>
-        </w:rPr>
-        <w:t xml:space="preserve">Estudiantes almacena la información personal y de estado de los usuarios que participan en los </w:t>
+        <w:t xml:space="preserve">La tabla Estudiantes almacena la información personal y de estado de los usuarios que participan en los </w:t>
       </w:r>
       <w:proofErr w:type="gramStart"/>
       <w:r>
@@ -3298,17 +3003,7 @@
           <w:szCs w:val="24"/>
           <w:shd w:val="clear" w:color="auto" w:fill="FFFFFF"/>
         </w:rPr>
-        <w:t xml:space="preserve">cursos </w:t>
-      </w:r>
-      <w:r>
-        <w:rPr>
-          <w:rFonts w:ascii="sans-serif" w:eastAsia="sans-serif" w:hAnsi="sans-serif" w:cs="sans-serif"/>
-          <w:color w:val="000000"/>
-          <w:sz w:val="24"/>
-          <w:szCs w:val="24"/>
-          <w:shd w:val="clear" w:color="auto" w:fill="FFFFFF"/>
-        </w:rPr>
-        <w:t>.</w:t>
+        <w:t>cursos .</w:t>
       </w:r>
       <w:proofErr w:type="gramEnd"/>
       <w:r>
@@ -3487,17 +3182,7 @@
           <w:shd w:val="clear" w:color="auto" w:fill="FFFFFF"/>
         </w:rPr>
         <w:br/>
-        <w:t>Cada estudiante puede inscribirse en varios cursos, y cada curso puede tener múltiples estudiantes. Por lo tant</w:t>
-      </w:r>
-      <w:r>
-        <w:rPr>
-          <w:rFonts w:ascii="sans-serif" w:eastAsia="sans-serif" w:hAnsi="sans-serif" w:cs="sans-serif"/>
-          <w:color w:val="000000"/>
-          <w:sz w:val="24"/>
-          <w:szCs w:val="24"/>
-          <w:shd w:val="clear" w:color="auto" w:fill="FFFFFF"/>
-        </w:rPr>
-        <w:t xml:space="preserve">o, la relación entre Estudiantes y Cursos es de muchos a muchos. Esta relación se implementa mediante una tabla intermedia que contiene las claves foráneas </w:t>
+        <w:t xml:space="preserve">Cada estudiante puede inscribirse en varios cursos, y cada curso puede tener múltiples estudiantes. Por lo tanto, la relación entre Estudiantes y Cursos es de muchos a muchos. Esta relación se implementa mediante una tabla intermedia que contiene las claves foráneas </w:t>
       </w:r>
       <w:proofErr w:type="spellStart"/>
       <w:r>
@@ -3541,17 +3226,7 @@
           <w:szCs w:val="24"/>
           <w:shd w:val="clear" w:color="auto" w:fill="FFFFFF"/>
         </w:rPr>
-        <w:t xml:space="preserve">, las cuales hacen referencia a las tablas Estudiantes y Cursos </w:t>
-      </w:r>
-      <w:r>
-        <w:rPr>
-          <w:rFonts w:ascii="sans-serif" w:eastAsia="sans-serif" w:hAnsi="sans-serif" w:cs="sans-serif"/>
-          <w:color w:val="000000"/>
-          <w:sz w:val="24"/>
-          <w:szCs w:val="24"/>
-          <w:shd w:val="clear" w:color="auto" w:fill="FFFFFF"/>
-        </w:rPr>
-        <w:t xml:space="preserve">respectivamente. </w:t>
+        <w:t xml:space="preserve">, las cuales hacen referencia a las tablas Estudiantes y Cursos respectivamente. </w:t>
       </w:r>
       <w:proofErr w:type="spellStart"/>
       <w:r>
@@ -3661,10 +3336,10 @@
         </w:rPr>
         <w:lastRenderedPageBreak/>
         <w:drawing>
-          <wp:inline distT="0" distB="0" distL="0" distR="0" wp14:anchorId="67ACD497" wp14:editId="6C64A654">
-            <wp:extent cx="4629150" cy="2028825"/>
-            <wp:effectExtent l="0" t="0" r="0" b="9525"/>
-            <wp:docPr id="41" name="Imagen 41"/>
+          <wp:inline distT="0" distB="0" distL="0" distR="0" wp14:anchorId="377A94DA" wp14:editId="587378B7">
+            <wp:extent cx="4716253" cy="2081989"/>
+            <wp:effectExtent l="0" t="0" r="8255" b="0"/>
+            <wp:docPr id="14" name="Imagen 14"/>
             <wp:cNvGraphicFramePr>
               <a:graphicFrameLocks xmlns:a="http://schemas.openxmlformats.org/drawingml/2006/main" noChangeAspect="1"/>
             </wp:cNvGraphicFramePr>
@@ -3672,12 +3347,12 @@
               <a:graphicData uri="http://schemas.openxmlformats.org/drawingml/2006/picture">
                 <pic:pic xmlns:pic="http://schemas.openxmlformats.org/drawingml/2006/picture">
                   <pic:nvPicPr>
-                    <pic:cNvPr id="41" name="Imagen 41"/>
+                    <pic:cNvPr id="0" name="Picture 4"/>
                     <pic:cNvPicPr>
                       <a:picLocks noChangeAspect="1" noChangeArrowheads="1"/>
                     </pic:cNvPicPr>
                   </pic:nvPicPr>
-                  <pic:blipFill>
+                  <pic:blipFill rotWithShape="1">
                     <a:blip r:embed="rId16" cstate="print">
                       <a:extLst>
                         <a:ext uri="{28A0092B-C50C-407E-A947-70E740481C1C}">
@@ -3685,15 +3360,13 @@
                         </a:ext>
                       </a:extLst>
                     </a:blip>
-                    <a:srcRect l="10915" t="18732" r="11074" b="19885"/>
-                    <a:stretch>
-                      <a:fillRect/>
-                    </a:stretch>
+                    <a:srcRect l="10367" t="19454" r="10214" b="17535"/>
+                    <a:stretch/>
                   </pic:blipFill>
-                  <pic:spPr>
+                  <pic:spPr bwMode="auto">
                     <a:xfrm>
                       <a:off x="0" y="0"/>
-                      <a:ext cx="4629150" cy="2028825"/>
+                      <a:ext cx="4716786" cy="2082224"/>
                     </a:xfrm>
                     <a:prstGeom prst="rect">
                       <a:avLst/>
@@ -3702,6 +3375,11 @@
                     <a:ln>
                       <a:noFill/>
                     </a:ln>
+                    <a:extLst>
+                      <a:ext uri="{53640926-AAD7-44D8-BBD7-CCE9431645EC}">
+                        <a14:shadowObscured xmlns:a14="http://schemas.microsoft.com/office/drawing/2010/main"/>
+                      </a:ext>
+                    </a:extLst>
                   </pic:spPr>
                 </pic:pic>
               </a:graphicData>
@@ -3798,17 +3476,7 @@
           <w:shd w:val="clear" w:color="auto" w:fill="FFFFFF"/>
         </w:rPr>
         <w:br/>
-        <w:t>Cada estudiante puede realizar varios módulo, y cada módulo puede ser completado por muchos estudiante</w:t>
-      </w:r>
-      <w:r>
-        <w:rPr>
-          <w:rFonts w:ascii="sans-serif" w:eastAsia="sans-serif" w:hAnsi="sans-serif" w:cs="sans-serif"/>
-          <w:color w:val="000000"/>
-          <w:sz w:val="24"/>
-          <w:szCs w:val="24"/>
-          <w:shd w:val="clear" w:color="auto" w:fill="FFFFFF"/>
-        </w:rPr>
-        <w:t xml:space="preserve">s. Por lo tanto, la relación entre Estudiantes y Módulos también es de muchos a muchos. Esta relación se gestiona a través de una tabla intermedia que contiene </w:t>
+        <w:t xml:space="preserve">Cada estudiante puede realizar varios módulo, y cada módulo puede ser completado por muchos estudiantes. Por lo tanto, la relación entre Estudiantes y Módulos también es de muchos a muchos. Esta relación se gestiona a través de una tabla intermedia que contiene </w:t>
       </w:r>
       <w:proofErr w:type="spellStart"/>
       <w:r>
@@ -3841,7 +3509,7 @@
           <w:szCs w:val="24"/>
           <w:shd w:val="clear" w:color="auto" w:fill="FFFFFF"/>
         </w:rPr>
-        <w:t>cursoid</w:t>
+        <w:t>estudianteid</w:t>
       </w:r>
       <w:proofErr w:type="spellEnd"/>
       <w:r>
@@ -3852,7 +3520,7 @@
           <w:szCs w:val="24"/>
           <w:shd w:val="clear" w:color="auto" w:fill="FFFFFF"/>
         </w:rPr>
-        <w:t xml:space="preserve">, </w:t>
+        <w:t xml:space="preserve"> y </w:t>
       </w:r>
       <w:proofErr w:type="spellStart"/>
       <w:r>
@@ -3863,7 +3531,7 @@
           <w:szCs w:val="24"/>
           <w:shd w:val="clear" w:color="auto" w:fill="FFFFFF"/>
         </w:rPr>
-        <w:t>estudianteid</w:t>
+        <w:t>notaexamen</w:t>
       </w:r>
       <w:proofErr w:type="spellEnd"/>
       <w:r>
@@ -3874,39 +3542,7 @@
           <w:szCs w:val="24"/>
           <w:shd w:val="clear" w:color="auto" w:fill="FFFFFF"/>
         </w:rPr>
-        <w:t xml:space="preserve"> y </w:t>
-      </w:r>
-      <w:proofErr w:type="spellStart"/>
-      <w:r>
-        <w:rPr>
-          <w:rFonts w:ascii="sans-serif" w:eastAsia="Consolas" w:hAnsi="sans-serif" w:cs="sans-serif"/>
-          <w:color w:val="000000"/>
-          <w:sz w:val="24"/>
-          <w:szCs w:val="24"/>
-          <w:shd w:val="clear" w:color="auto" w:fill="FFFFFF"/>
-        </w:rPr>
-        <w:t>notaexamen</w:t>
-      </w:r>
-      <w:proofErr w:type="spellEnd"/>
-      <w:r>
-        <w:rPr>
-          <w:rFonts w:ascii="sans-serif" w:eastAsia="sans-serif" w:hAnsi="sans-serif" w:cs="sans-serif"/>
-          <w:color w:val="000000"/>
-          <w:sz w:val="24"/>
-          <w:szCs w:val="24"/>
-          <w:shd w:val="clear" w:color="auto" w:fill="FFFFFF"/>
-        </w:rPr>
-        <w:t>. Las claves foráneas establecen las conexiones nece</w:t>
-      </w:r>
-      <w:r>
-        <w:rPr>
-          <w:rFonts w:ascii="sans-serif" w:eastAsia="sans-serif" w:hAnsi="sans-serif" w:cs="sans-serif"/>
-          <w:color w:val="000000"/>
-          <w:sz w:val="24"/>
-          <w:szCs w:val="24"/>
-          <w:shd w:val="clear" w:color="auto" w:fill="FFFFFF"/>
-        </w:rPr>
-        <w:t>sarias con las tablas Módulos, Cursos y Estudiantes. Esto permite almacenar la calificación obtenida por cada estudiante en cada módulo específico.</w:t>
+        <w:t>. Las claves foráneas establecen las conexiones necesarias con las tablas Módulos y Estudiantes. Esto permite almacenar la calificación obtenida por cada estudiante en cada módulo específico.</w:t>
       </w:r>
     </w:p>
     <w:p>
@@ -3967,10 +3603,10 @@
           <w:lang w:val="es-MX"/>
         </w:rPr>
         <w:drawing>
-          <wp:inline distT="0" distB="0" distL="0" distR="0" wp14:anchorId="20BA6C0D" wp14:editId="2ACFF708">
-            <wp:extent cx="4619625" cy="2171700"/>
-            <wp:effectExtent l="0" t="0" r="9525" b="0"/>
-            <wp:docPr id="42" name="Imagen 42"/>
+          <wp:inline distT="0" distB="0" distL="0" distR="0" wp14:anchorId="170FE6D0" wp14:editId="42C4BCFB">
+            <wp:extent cx="4725412" cy="2326464"/>
+            <wp:effectExtent l="0" t="0" r="0" b="0"/>
+            <wp:docPr id="15" name="Imagen 15"/>
             <wp:cNvGraphicFramePr>
               <a:graphicFrameLocks xmlns:a="http://schemas.openxmlformats.org/drawingml/2006/main" noChangeAspect="1"/>
             </wp:cNvGraphicFramePr>
@@ -3978,12 +3614,12 @@
               <a:graphicData uri="http://schemas.openxmlformats.org/drawingml/2006/picture">
                 <pic:pic xmlns:pic="http://schemas.openxmlformats.org/drawingml/2006/picture">
                   <pic:nvPicPr>
-                    <pic:cNvPr id="42" name="Imagen 42"/>
+                    <pic:cNvPr id="0" name="Picture 5"/>
                     <pic:cNvPicPr>
                       <a:picLocks noChangeAspect="1" noChangeArrowheads="1"/>
                     </pic:cNvPicPr>
                   </pic:nvPicPr>
-                  <pic:blipFill>
+                  <pic:blipFill rotWithShape="1">
                     <a:blip r:embed="rId17" cstate="print">
                       <a:extLst>
                         <a:ext uri="{28A0092B-C50C-407E-A947-70E740481C1C}">
@@ -3991,15 +3627,13 @@
                         </a:ext>
                       </a:extLst>
                     </a:blip>
-                    <a:srcRect l="10915" t="18282" r="11236" b="18560"/>
-                    <a:stretch>
-                      <a:fillRect/>
-                    </a:stretch>
+                    <a:srcRect l="10062" t="18023" r="10367" b="16745"/>
+                    <a:stretch/>
                   </pic:blipFill>
-                  <pic:spPr>
+                  <pic:spPr bwMode="auto">
                     <a:xfrm>
                       <a:off x="0" y="0"/>
-                      <a:ext cx="4619625" cy="2171700"/>
+                      <a:ext cx="4725853" cy="2326681"/>
                     </a:xfrm>
                     <a:prstGeom prst="rect">
                       <a:avLst/>
@@ -4008,6 +3642,11 @@
                     <a:ln>
                       <a:noFill/>
                     </a:ln>
+                    <a:extLst>
+                      <a:ext uri="{53640926-AAD7-44D8-BBD7-CCE9431645EC}">
+                        <a14:shadowObscured xmlns:a14="http://schemas.microsoft.com/office/drawing/2010/main"/>
+                      </a:ext>
+                    </a:extLst>
                   </pic:spPr>
                 </pic:pic>
               </a:graphicData>
@@ -4104,15 +3743,6 @@
           <w:shd w:val="clear" w:color="auto" w:fill="FFFFFF"/>
         </w:rPr>
         <w:br/>
-      </w:r>
-      <w:r>
-        <w:rPr>
-          <w:rFonts w:ascii="sans-serif" w:eastAsia="sans-serif" w:hAnsi="sans-serif" w:cs="sans-serif"/>
-          <w:color w:val="000000"/>
-          <w:sz w:val="24"/>
-          <w:szCs w:val="24"/>
-          <w:shd w:val="clear" w:color="auto" w:fill="FFFFFF"/>
-        </w:rPr>
         <w:t xml:space="preserve">Cada estudiante puede ver muchas clases, y cada clase puede ser vista por muchos estudiantes. Por lo tanto, la relación entre Estudiantes y Clases es de muchos a muchos. Se utiliza una tabla intermedia que incluye </w:t>
       </w:r>
       <w:proofErr w:type="spellStart"/>
@@ -4135,7 +3765,17 @@
           <w:szCs w:val="24"/>
           <w:shd w:val="clear" w:color="auto" w:fill="FFFFFF"/>
         </w:rPr>
-        <w:t xml:space="preserve">, </w:t>
+        <w:t>,</w:t>
+      </w:r>
+      <w:r>
+        <w:rPr>
+          <w:rFonts w:ascii="sans-serif" w:eastAsia="sans-serif" w:hAnsi="sans-serif" w:cs="sans-serif"/>
+          <w:color w:val="000000"/>
+          <w:sz w:val="24"/>
+          <w:szCs w:val="24"/>
+          <w:shd w:val="clear" w:color="auto" w:fill="FFFFFF"/>
+        </w:rPr>
+        <w:t xml:space="preserve"> </w:t>
       </w:r>
       <w:proofErr w:type="spellStart"/>
       <w:r>
@@ -4146,7 +3786,7 @@
           <w:szCs w:val="24"/>
           <w:shd w:val="clear" w:color="auto" w:fill="FFFFFF"/>
         </w:rPr>
-        <w:t>cursoid</w:t>
+        <w:t>estudianteid</w:t>
       </w:r>
       <w:proofErr w:type="spellEnd"/>
       <w:r>
@@ -4157,9 +3797,8 @@
           <w:szCs w:val="24"/>
           <w:shd w:val="clear" w:color="auto" w:fill="FFFFFF"/>
         </w:rPr>
-        <w:t xml:space="preserve">, </w:t>
-      </w:r>
-      <w:proofErr w:type="spellStart"/>
+        <w:t xml:space="preserve"> y un campo </w:t>
+      </w:r>
       <w:r>
         <w:rPr>
           <w:rFonts w:ascii="sans-serif" w:eastAsia="Consolas" w:hAnsi="sans-serif" w:cs="sans-serif"/>
@@ -4168,27 +3807,6 @@
           <w:szCs w:val="24"/>
           <w:shd w:val="clear" w:color="auto" w:fill="FFFFFF"/>
         </w:rPr>
-        <w:t>estudianteid</w:t>
-      </w:r>
-      <w:proofErr w:type="spellEnd"/>
-      <w:r>
-        <w:rPr>
-          <w:rFonts w:ascii="sans-serif" w:eastAsia="sans-serif" w:hAnsi="sans-serif" w:cs="sans-serif"/>
-          <w:color w:val="000000"/>
-          <w:sz w:val="24"/>
-          <w:szCs w:val="24"/>
-          <w:shd w:val="clear" w:color="auto" w:fill="FFFFFF"/>
-        </w:rPr>
-        <w:t xml:space="preserve"> y un campo </w:t>
-      </w:r>
-      <w:r>
-        <w:rPr>
-          <w:rFonts w:ascii="sans-serif" w:eastAsia="Consolas" w:hAnsi="sans-serif" w:cs="sans-serif"/>
-          <w:color w:val="000000"/>
-          <w:sz w:val="24"/>
-          <w:szCs w:val="24"/>
-          <w:shd w:val="clear" w:color="auto" w:fill="FFFFFF"/>
-        </w:rPr>
         <w:t>visto</w:t>
       </w:r>
       <w:r>
@@ -4199,7 +3817,27 @@
           <w:szCs w:val="24"/>
           <w:shd w:val="clear" w:color="auto" w:fill="FFFFFF"/>
         </w:rPr>
-        <w:t xml:space="preserve"> (con valores 0 o 1). Las claves foráneas conectan esta tabla con Estudiantes, Clases y Cursos. Esta relación permite registrar si un estudiante ya visualizó una clase determinada, y así llevar el control del avance dentro del curso </w:t>
+        <w:t xml:space="preserve"> (con valores 0 o 1). Las claves foráneas conectan esta tabla con Estudiantes</w:t>
+      </w:r>
+      <w:r>
+        <w:rPr>
+          <w:rFonts w:ascii="sans-serif" w:eastAsia="sans-serif" w:hAnsi="sans-serif" w:cs="sans-serif"/>
+          <w:color w:val="000000"/>
+          <w:sz w:val="24"/>
+          <w:szCs w:val="24"/>
+          <w:shd w:val="clear" w:color="auto" w:fill="FFFFFF"/>
+        </w:rPr>
+        <w:t xml:space="preserve"> y</w:t>
+      </w:r>
+      <w:r>
+        <w:rPr>
+          <w:rFonts w:ascii="sans-serif" w:eastAsia="sans-serif" w:hAnsi="sans-serif" w:cs="sans-serif"/>
+          <w:color w:val="000000"/>
+          <w:sz w:val="24"/>
+          <w:szCs w:val="24"/>
+          <w:shd w:val="clear" w:color="auto" w:fill="FFFFFF"/>
+        </w:rPr>
+        <w:t xml:space="preserve"> Clases. Esta relación permite registrar si un estudiante ya visualizó una clase determinada, y así llevar el control del avance dentro del curso </w:t>
       </w:r>
     </w:p>
     <w:p>
@@ -4406,19 +4044,7 @@
         <w:rPr>
           <w:rFonts w:ascii="sans-serif" w:hAnsi="sans-serif" w:cs="sans-serif"/>
         </w:rPr>
-        <w:t xml:space="preserve"> Cada registro en esta tabla representa el progreso de un estudiante específico en un curso determinado, incluyendo el porcentaje </w:t>
-      </w:r>
-      <w:r>
-        <w:rPr>
-          <w:rFonts w:ascii="sans-serif" w:hAnsi="sans-serif" w:cs="sans-serif"/>
-        </w:rPr>
-        <w:t>de avance</w:t>
-      </w:r>
-      <w:r>
-        <w:rPr>
-          <w:rFonts w:ascii="sans-serif" w:hAnsi="sans-serif" w:cs="sans-serif"/>
-        </w:rPr>
-        <w:t>.</w:t>
+        <w:t xml:space="preserve"> Cada registro en esta tabla representa el progreso de un estudiante específico en un curso determinado, incluyendo el porcentaje de avance.</w:t>
       </w:r>
     </w:p>
     <w:p>
@@ -4453,8 +4079,9 @@
           <w:sz w:val="24"/>
           <w:szCs w:val="24"/>
         </w:rPr>
-        <w:t>st</w:t>
-      </w:r>
+        <w:t>studiantes</w:t>
+      </w:r>
+      <w:proofErr w:type="spellEnd"/>
       <w:r>
         <w:rPr>
           <w:rStyle w:val="Textoennegrita"/>
@@ -4462,26 +4089,24 @@
           <w:sz w:val="24"/>
           <w:szCs w:val="24"/>
         </w:rPr>
-        <w:t>udiantes</w:t>
-      </w:r>
-      <w:proofErr w:type="spellEnd"/>
-      <w:r>
-        <w:rPr>
-          <w:rStyle w:val="Textoennegrita"/>
+        <w:t xml:space="preserve"> - Progreso</w:t>
+      </w:r>
+      <w:r>
+        <w:rPr>
           <w:rFonts w:ascii="sans-serif" w:hAnsi="sans-serif" w:cs="sans-serif"/>
           <w:sz w:val="24"/>
           <w:szCs w:val="24"/>
         </w:rPr>
-        <w:t xml:space="preserve"> - </w:t>
-      </w:r>
-      <w:r>
-        <w:rPr>
-          <w:rStyle w:val="Textoennegrita"/>
+        <w:t>:</w:t>
+      </w:r>
+      <w:r>
+        <w:rPr>
           <w:rFonts w:ascii="sans-serif" w:hAnsi="sans-serif" w:cs="sans-serif"/>
           <w:sz w:val="24"/>
           <w:szCs w:val="24"/>
-        </w:rPr>
-        <w:t>Progreso</w:t>
+          <w:lang w:val="es-MX"/>
+        </w:rPr>
+        <w:t xml:space="preserve"> </w:t>
       </w:r>
       <w:r>
         <w:rPr>
@@ -4489,32 +4114,7 @@
           <w:sz w:val="24"/>
           <w:szCs w:val="24"/>
         </w:rPr>
-        <w:t>:</w:t>
-      </w:r>
-      <w:r>
-        <w:rPr>
-          <w:rFonts w:ascii="sans-serif" w:hAnsi="sans-serif" w:cs="sans-serif"/>
-          <w:sz w:val="24"/>
-          <w:szCs w:val="24"/>
-          <w:lang w:val="es-MX"/>
-        </w:rPr>
-        <w:t xml:space="preserve"> </w:t>
-      </w:r>
-      <w:r>
-        <w:rPr>
-          <w:rFonts w:ascii="sans-serif" w:hAnsi="sans-serif" w:cs="sans-serif"/>
-          <w:sz w:val="24"/>
-          <w:szCs w:val="24"/>
-        </w:rPr>
-        <w:t>Cada progreso está asociado a un único estudiante, lo que significa que un estudiante puede tener múltiples registros de progreso (uno por cada curso), pero cada progreso pertenece solo a un estudiante. Esta relación es de uno a muchos y se establece media</w:t>
-      </w:r>
-      <w:r>
-        <w:rPr>
-          <w:rFonts w:ascii="sans-serif" w:hAnsi="sans-serif" w:cs="sans-serif"/>
-          <w:sz w:val="24"/>
-          <w:szCs w:val="24"/>
-        </w:rPr>
-        <w:t xml:space="preserve">nte la clave foránea </w:t>
+        <w:t xml:space="preserve">Cada progreso está asociado a un único estudiante, lo que significa que un estudiante puede tener múltiples registros de progreso (uno por cada curso), pero cada progreso pertenece solo a un estudiante. Esta relación es de uno a muchos y se establece mediante la clave foránea </w:t>
       </w:r>
       <w:proofErr w:type="spellStart"/>
       <w:r>
@@ -4686,15 +4286,7 @@
           <w:sz w:val="24"/>
           <w:szCs w:val="24"/>
         </w:rPr>
-        <w:t xml:space="preserve"> sus respecti</w:t>
-      </w:r>
-      <w:r>
-        <w:rPr>
-          <w:rFonts w:ascii="sans-serif" w:hAnsi="sans-serif" w:cs="sans-serif"/>
-          <w:sz w:val="24"/>
-          <w:szCs w:val="24"/>
-        </w:rPr>
-        <w:t xml:space="preserve">vos progresos, pero cada registro de progreso corresponde a un único curso. Esta relación uno a muchos se define mediante la clave foránea </w:t>
+        <w:t xml:space="preserve"> sus respectivos progresos, pero cada registro de progreso corresponde a un único curso. Esta relación uno a muchos se define mediante la clave foránea </w:t>
       </w:r>
       <w:proofErr w:type="spellStart"/>
       <w:r>
@@ -4894,13 +4486,7 @@
         <w:rPr>
           <w:rFonts w:ascii="sans-serif" w:hAnsi="sans-serif" w:cs="sans-serif"/>
         </w:rPr>
-        <w:t xml:space="preserve"> almacena las nota</w:t>
-      </w:r>
-      <w:r>
-        <w:rPr>
-          <w:rFonts w:ascii="sans-serif" w:hAnsi="sans-serif" w:cs="sans-serif"/>
-        </w:rPr>
-        <w:t>s que los estudiantes obtienen en los cursos. Cada calificación pertenece a un único estudiante y a un único curso, lo que permite registrar la nota final de un estudiante en un curso específico.</w:t>
+        <w:t xml:space="preserve"> almacena las notas que los estudiantes obtienen en los cursos. Cada calificación pertenece a un único estudiante y a un único curso, lo que permite registrar la nota final de un estudiante en un curso específico.</w:t>
       </w:r>
     </w:p>
     <w:p>
@@ -4969,32 +4555,15 @@
           <w:sz w:val="24"/>
           <w:szCs w:val="24"/>
         </w:rPr>
-        <w:t xml:space="preserve"> </w:t>
-      </w:r>
-      <w:r>
-        <w:rPr>
-          <w:rStyle w:val="Textoennegrita"/>
+        <w:t xml:space="preserve"> - Calificación</w:t>
+      </w:r>
+      <w:r>
+        <w:rPr>
           <w:rFonts w:ascii="sans-serif" w:hAnsi="sans-serif" w:cs="sans-serif"/>
           <w:sz w:val="24"/>
           <w:szCs w:val="24"/>
         </w:rPr>
-        <w:t>- Calificación</w:t>
-      </w:r>
-      <w:r>
-        <w:rPr>
-          <w:rFonts w:ascii="sans-serif" w:hAnsi="sans-serif" w:cs="sans-serif"/>
-          <w:sz w:val="24"/>
-          <w:szCs w:val="24"/>
-        </w:rPr>
-        <w:t xml:space="preserve">: </w:t>
-      </w:r>
-      <w:r>
-        <w:rPr>
-          <w:rFonts w:ascii="sans-serif" w:hAnsi="sans-serif" w:cs="sans-serif"/>
-          <w:sz w:val="24"/>
-          <w:szCs w:val="24"/>
-        </w:rPr>
-        <w:t xml:space="preserve">Un estudiante puede tener muchas calificaciones (una por cada curso). Relación de uno a muchos mediante la clave foránea </w:t>
+        <w:t xml:space="preserve">: Un estudiante puede tener muchas calificaciones (una por cada curso). Relación de uno a muchos mediante la clave foránea </w:t>
       </w:r>
       <w:proofErr w:type="spellStart"/>
       <w:r>
@@ -5055,32 +4624,15 @@
           <w:sz w:val="24"/>
           <w:szCs w:val="24"/>
         </w:rPr>
-        <w:t xml:space="preserve">ursos </w:t>
-      </w:r>
-      <w:r>
-        <w:rPr>
-          <w:rStyle w:val="Textoennegrita"/>
+        <w:t>ursos - Calificación</w:t>
+      </w:r>
+      <w:r>
+        <w:rPr>
           <w:rFonts w:ascii="sans-serif" w:hAnsi="sans-serif" w:cs="sans-serif"/>
           <w:sz w:val="24"/>
           <w:szCs w:val="24"/>
         </w:rPr>
-        <w:t>- Calificación</w:t>
-      </w:r>
-      <w:r>
-        <w:rPr>
-          <w:rFonts w:ascii="sans-serif" w:hAnsi="sans-serif" w:cs="sans-serif"/>
-          <w:sz w:val="24"/>
-          <w:szCs w:val="24"/>
-        </w:rPr>
-        <w:t>:</w:t>
-      </w:r>
-      <w:r>
-        <w:rPr>
-          <w:rFonts w:ascii="sans-serif" w:hAnsi="sans-serif" w:cs="sans-serif"/>
-          <w:sz w:val="24"/>
-          <w:szCs w:val="24"/>
-        </w:rPr>
-        <w:t xml:space="preserve"> Un curso puede tener muchas calificaciones (una por cada estudiante). Cada calificación está asociada a un único curso mediante la clave foránea </w:t>
+        <w:t xml:space="preserve">: Un curso puede tener muchas calificaciones (una por cada estudiante). Cada calificación está asociada a un único curso mediante la clave foránea </w:t>
       </w:r>
       <w:proofErr w:type="spellStart"/>
       <w:r>
@@ -5267,23 +4819,7 @@
           <w:sz w:val="24"/>
           <w:szCs w:val="24"/>
         </w:rPr>
-        <w:t>: Un estu</w:t>
-      </w:r>
-      <w:r>
-        <w:rPr>
-          <w:rFonts w:ascii="sans-serif" w:hAnsi="sans-serif" w:cs="sans-serif"/>
-          <w:sz w:val="24"/>
-          <w:szCs w:val="24"/>
-        </w:rPr>
-        <w:t>diante puede recibir muchas certificac</w:t>
-      </w:r>
-      <w:r>
-        <w:rPr>
-          <w:rFonts w:ascii="sans-serif" w:hAnsi="sans-serif" w:cs="sans-serif"/>
-          <w:sz w:val="24"/>
-          <w:szCs w:val="24"/>
-        </w:rPr>
-        <w:t xml:space="preserve">iones (una por cada curso completado). Relación de uno a muchos mediante la clave foránea </w:t>
+        <w:t xml:space="preserve">: Un estudiante puede recibir muchas certificaciones (una por cada curso completado). Relación de uno a muchos mediante la clave foránea </w:t>
       </w:r>
       <w:proofErr w:type="spellStart"/>
       <w:r>
@@ -5347,15 +4883,7 @@
           <w:sz w:val="24"/>
           <w:szCs w:val="24"/>
         </w:rPr>
-        <w:t xml:space="preserve">: </w:t>
-      </w:r>
-      <w:r>
-        <w:rPr>
-          <w:rFonts w:ascii="sans-serif" w:hAnsi="sans-serif" w:cs="sans-serif"/>
-          <w:sz w:val="24"/>
-          <w:szCs w:val="24"/>
-        </w:rPr>
-        <w:t xml:space="preserve">Un curso puede certificar a muchos estudiantes. Cada certificación está asociada a un único curso, mediante la clave foránea </w:t>
+        <w:t xml:space="preserve">: Un curso puede certificar a muchos estudiantes. Cada certificación está asociada a un único curso, mediante la clave foránea </w:t>
       </w:r>
       <w:proofErr w:type="spellStart"/>
       <w:r>
@@ -5367,8 +4895,9 @@
           <w:sz w:val="24"/>
           <w:szCs w:val="24"/>
         </w:rPr>
-        <w:t>Cur</w:t>
-      </w:r>
+        <w:t>CursoID</w:t>
+      </w:r>
+      <w:proofErr w:type="spellEnd"/>
       <w:r>
         <w:rPr>
           <w:rStyle w:val="Textoennegrita"/>
@@ -5377,18 +4906,6 @@
           <w:bCs w:val="0"/>
           <w:sz w:val="24"/>
           <w:szCs w:val="24"/>
-        </w:rPr>
-        <w:t>soID</w:t>
-      </w:r>
-      <w:proofErr w:type="spellEnd"/>
-      <w:r>
-        <w:rPr>
-          <w:rStyle w:val="Textoennegrita"/>
-          <w:rFonts w:ascii="sans-serif" w:hAnsi="sans-serif" w:cs="sans-serif"/>
-          <w:b w:val="0"/>
-          <w:bCs w:val="0"/>
-          <w:sz w:val="24"/>
-          <w:szCs w:val="24"/>
           <w:lang w:val="es-MX"/>
         </w:rPr>
         <w:t>.</w:t>
@@ -5466,11 +4983,6 @@
     <w:p>
       <w:pPr>
         <w:pStyle w:val="Ttulo1"/>
-      </w:pPr>
-    </w:p>
-    <w:p>
-      <w:pPr>
-        <w:pStyle w:val="Ttulo1"/>
         <w:rPr>
           <w:noProof/>
         </w:rPr>
@@ -5480,10 +4992,10 @@
           <w:noProof/>
         </w:rPr>
         <w:drawing>
-          <wp:inline distT="0" distB="0" distL="0" distR="0" wp14:anchorId="18A1E5BF" wp14:editId="358D549A">
-            <wp:extent cx="5932170" cy="4493895"/>
-            <wp:effectExtent l="0" t="0" r="0" b="1905"/>
-            <wp:docPr id="11" name="Imagen 11"/>
+          <wp:inline distT="0" distB="0" distL="0" distR="0" wp14:anchorId="3407F869" wp14:editId="75FB6FA2">
+            <wp:extent cx="5938520" cy="4491355"/>
+            <wp:effectExtent l="0" t="0" r="5080" b="4445"/>
+            <wp:docPr id="17" name="Imagen 17"/>
             <wp:cNvGraphicFramePr>
               <a:graphicFrameLocks xmlns:a="http://schemas.openxmlformats.org/drawingml/2006/main" noChangeAspect="1"/>
             </wp:cNvGraphicFramePr>
@@ -5491,7 +5003,7 @@
               <a:graphicData uri="http://schemas.openxmlformats.org/drawingml/2006/picture">
                 <pic:pic xmlns:pic="http://schemas.openxmlformats.org/drawingml/2006/picture">
                   <pic:nvPicPr>
-                    <pic:cNvPr id="0" name="Picture 4"/>
+                    <pic:cNvPr id="0" name="Picture 7"/>
                     <pic:cNvPicPr>
                       <a:picLocks noChangeAspect="1" noChangeArrowheads="1"/>
                     </pic:cNvPicPr>
@@ -5512,7 +5024,7 @@
                   <pic:spPr bwMode="auto">
                     <a:xfrm>
                       <a:off x="0" y="0"/>
-                      <a:ext cx="5932170" cy="4493895"/>
+                      <a:ext cx="5938520" cy="4491355"/>
                     </a:xfrm>
                     <a:prstGeom prst="rect">
                       <a:avLst/>
@@ -5548,6 +5060,7 @@
         <w:spacing w:line="237" w:lineRule="auto"/>
         <w:rPr>
           <w:sz w:val="24"/>
+          <w:u w:val="single"/>
           <w:lang w:val="es-MX"/>
         </w:rPr>
       </w:pPr>
@@ -5574,6 +5087,7 @@
     <w:p>
       <w:pPr>
         <w:rPr>
+          <w:u w:val="single"/>
           <w:lang w:val="es-MX"/>
         </w:rPr>
       </w:pPr>
@@ -7526,6 +7040,10 @@
 </file>
 
 <file path=customXml/item1.xml><?xml version="1.0" encoding="utf-8"?>
+<b:Sources xmlns:b="http://schemas.openxmlformats.org/officeDocument/2006/bibliography" xmlns="http://schemas.openxmlformats.org/officeDocument/2006/bibliography" SelectedStyle="\APASixthEditionOfficeOnline.xsl" StyleName="APA" Version="6"/>
+</file>
+
+<file path=customXml/item2.xml><?xml version="1.0" encoding="utf-8"?>
 <s:customData xmlns="http://www.wps.cn/officeDocument/2013/wpsCustomData" xmlns:s="http://www.wps.cn/officeDocument/2013/wpsCustomData">
   <customSectProps>
     <customSectPr/>
@@ -7537,22 +7055,18 @@
 </s:customData>
 </file>
 
-<file path=customXml/item2.xml><?xml version="1.0" encoding="utf-8"?>
-<b:Sources xmlns:b="http://schemas.openxmlformats.org/officeDocument/2006/bibliography" xmlns="http://schemas.openxmlformats.org/officeDocument/2006/bibliography" SelectedStyle="\APASixthEditionOfficeOnline.xsl" StyleName="APA" Version="6"/>
+<file path=customXml/itemProps1.xml><?xml version="1.0" encoding="utf-8"?>
+<ds:datastoreItem xmlns:ds="http://schemas.openxmlformats.org/officeDocument/2006/customXml" ds:itemID="{E9DD9D31-AC72-4982-9131-56DDFE33B06A}">
+  <ds:schemaRefs>
+    <ds:schemaRef ds:uri="http://schemas.openxmlformats.org/officeDocument/2006/bibliography"/>
+  </ds:schemaRefs>
+</ds:datastoreItem>
 </file>
 
-<file path=customXml/itemProps1.xml><?xml version="1.0" encoding="utf-8"?>
+<file path=customXml/itemProps2.xml><?xml version="1.0" encoding="utf-8"?>
 <ds:datastoreItem xmlns:ds="http://schemas.openxmlformats.org/officeDocument/2006/customXml" ds:itemID="{B1977F7D-205B-4081-913C-38D41E755F92}">
   <ds:schemaRefs>
     <ds:schemaRef ds:uri="http://www.wps.cn/officeDocument/2013/wpsCustomData"/>
   </ds:schemaRefs>
 </ds:datastoreItem>
-</file>
-
-<file path=customXml/itemProps2.xml><?xml version="1.0" encoding="utf-8"?>
-<ds:datastoreItem xmlns:ds="http://schemas.openxmlformats.org/officeDocument/2006/customXml" ds:itemID="{E9DD9D31-AC72-4982-9131-56DDFE33B06A}">
-  <ds:schemaRefs>
-    <ds:schemaRef ds:uri="http://schemas.openxmlformats.org/officeDocument/2006/bibliography"/>
-  </ds:schemaRefs>
-</ds:datastoreItem>
 </file>
</xml_diff>